<commit_message>
P7 Final Project first upload
</commit_message>
<xml_diff>
--- a/p7/Final+Project+Template_zh.docx
+++ b/p7/Final+Project+Template_zh.docx
@@ -11,8 +11,8 @@
           <w:szCs w:val="24"/>
         </w:rPr>
       </w:pPr>
-      <w:bookmarkStart w:id="0" w:name="OLE_LINK35"/>
-      <w:bookmarkStart w:id="1" w:name="OLE_LINK34"/>
+      <w:bookmarkStart w:id="0" w:name="OLE_LINK34"/>
+      <w:bookmarkStart w:id="1" w:name="OLE_LINK35"/>
       <w:r>
         <w:rPr>
           <w:rFonts w:hint="eastAsia" w:ascii="Times New Roman" w:hAnsi="Times New Roman" w:cs="Times New Roman"/>
@@ -285,6 +285,8 @@
         <w:rPr>
           <w:rFonts w:hint="eastAsia" w:ascii="Times New Roman" w:hAnsi="Times New Roman" w:cs="Times New Roman"/>
           <w:color w:val="0070C0"/>
+          <w:sz w:val="18"/>
+          <w:szCs w:val="18"/>
           <w:lang w:eastAsia="zh-CN"/>
         </w:rPr>
       </w:pPr>
@@ -292,6 +294,8 @@
         <w:rPr>
           <w:rFonts w:hint="eastAsia" w:ascii="Times New Roman" w:hAnsi="Times New Roman" w:cs="Times New Roman"/>
           <w:color w:val="0070C0"/>
+          <w:sz w:val="18"/>
+          <w:szCs w:val="18"/>
           <w:lang w:eastAsia="zh-CN"/>
         </w:rPr>
         <w:t>不变度量：</w:t>
@@ -302,13 +306,17 @@
         <w:rPr>
           <w:rFonts w:hint="eastAsia" w:ascii="Times New Roman" w:hAnsi="Times New Roman" w:cs="Times New Roman"/>
           <w:color w:val="0070C0"/>
-          <w:lang w:val="en-US" w:eastAsia="zh-CN"/>
-        </w:rPr>
-      </w:pPr>
-      <w:r>
-        <w:rPr>
-          <w:rFonts w:hint="eastAsia" w:ascii="Times New Roman" w:hAnsi="Times New Roman" w:cs="Times New Roman"/>
-          <w:color w:val="0070C0"/>
+          <w:sz w:val="18"/>
+          <w:szCs w:val="18"/>
+          <w:lang w:val="en-US" w:eastAsia="zh-CN"/>
+        </w:rPr>
+      </w:pPr>
+      <w:r>
+        <w:rPr>
+          <w:rFonts w:hint="eastAsia" w:ascii="Times New Roman" w:hAnsi="Times New Roman" w:cs="Times New Roman"/>
+          <w:color w:val="0070C0"/>
+          <w:sz w:val="18"/>
+          <w:szCs w:val="18"/>
           <w:lang w:val="en-US" w:eastAsia="zh-CN"/>
         </w:rPr>
         <w:t>Cookie的数量</w:t>
@@ -319,13 +327,17 @@
         <w:rPr>
           <w:rFonts w:hint="eastAsia" w:ascii="Times New Roman" w:hAnsi="Times New Roman" w:cs="Times New Roman"/>
           <w:color w:val="0070C0"/>
-          <w:lang w:val="en-US" w:eastAsia="zh-CN"/>
-        </w:rPr>
-      </w:pPr>
-      <w:r>
-        <w:rPr>
-          <w:rFonts w:hint="eastAsia" w:ascii="Times New Roman" w:hAnsi="Times New Roman" w:cs="Times New Roman"/>
-          <w:color w:val="0070C0"/>
+          <w:sz w:val="18"/>
+          <w:szCs w:val="18"/>
+          <w:lang w:val="en-US" w:eastAsia="zh-CN"/>
+        </w:rPr>
+      </w:pPr>
+      <w:r>
+        <w:rPr>
+          <w:rFonts w:hint="eastAsia" w:ascii="Times New Roman" w:hAnsi="Times New Roman" w:cs="Times New Roman"/>
+          <w:color w:val="0070C0"/>
+          <w:sz w:val="18"/>
+          <w:szCs w:val="18"/>
           <w:lang w:val="en-US" w:eastAsia="zh-CN"/>
         </w:rPr>
         <w:t>点击次数</w:t>
@@ -336,13 +348,17 @@
         <w:rPr>
           <w:rFonts w:hint="eastAsia" w:ascii="Times New Roman" w:hAnsi="Times New Roman" w:cs="Times New Roman"/>
           <w:color w:val="0070C0"/>
-          <w:lang w:val="en-US" w:eastAsia="zh-CN"/>
-        </w:rPr>
-      </w:pPr>
-      <w:r>
-        <w:rPr>
-          <w:rFonts w:hint="eastAsia" w:ascii="Times New Roman" w:hAnsi="Times New Roman" w:cs="Times New Roman"/>
-          <w:color w:val="0070C0"/>
+          <w:sz w:val="18"/>
+          <w:szCs w:val="18"/>
+          <w:lang w:val="en-US" w:eastAsia="zh-CN"/>
+        </w:rPr>
+      </w:pPr>
+      <w:r>
+        <w:rPr>
+          <w:rFonts w:hint="eastAsia" w:ascii="Times New Roman" w:hAnsi="Times New Roman" w:cs="Times New Roman"/>
+          <w:color w:val="0070C0"/>
+          <w:sz w:val="18"/>
+          <w:szCs w:val="18"/>
           <w:lang w:val="en-US" w:eastAsia="zh-CN"/>
         </w:rPr>
         <w:t>评估度量：</w:t>
@@ -353,13 +369,17 @@
         <w:rPr>
           <w:rFonts w:hint="eastAsia" w:ascii="Times New Roman" w:hAnsi="Times New Roman" w:cs="Times New Roman"/>
           <w:color w:val="0070C0"/>
-          <w:lang w:val="en-US" w:eastAsia="zh-CN"/>
-        </w:rPr>
-      </w:pPr>
-      <w:r>
-        <w:rPr>
-          <w:rFonts w:hint="eastAsia" w:ascii="Times New Roman" w:hAnsi="Times New Roman" w:cs="Times New Roman"/>
-          <w:color w:val="0070C0"/>
+          <w:sz w:val="18"/>
+          <w:szCs w:val="18"/>
+          <w:lang w:val="en-US" w:eastAsia="zh-CN"/>
+        </w:rPr>
+      </w:pPr>
+      <w:r>
+        <w:rPr>
+          <w:rFonts w:hint="eastAsia" w:ascii="Times New Roman" w:hAnsi="Times New Roman" w:cs="Times New Roman"/>
+          <w:color w:val="0070C0"/>
+          <w:sz w:val="18"/>
+          <w:szCs w:val="18"/>
           <w:lang w:val="en-US" w:eastAsia="zh-CN"/>
         </w:rPr>
         <w:t>总转化率</w:t>
@@ -370,13 +390,17 @@
         <w:rPr>
           <w:rFonts w:hint="eastAsia" w:ascii="Times New Roman" w:hAnsi="Times New Roman" w:cs="Times New Roman"/>
           <w:color w:val="0070C0"/>
-          <w:lang w:val="en-US" w:eastAsia="zh-CN"/>
-        </w:rPr>
-      </w:pPr>
-      <w:r>
-        <w:rPr>
-          <w:rFonts w:hint="eastAsia" w:ascii="Times New Roman" w:hAnsi="Times New Roman" w:cs="Times New Roman"/>
-          <w:color w:val="0070C0"/>
+          <w:sz w:val="18"/>
+          <w:szCs w:val="18"/>
+          <w:lang w:val="en-US" w:eastAsia="zh-CN"/>
+        </w:rPr>
+      </w:pPr>
+      <w:r>
+        <w:rPr>
+          <w:rFonts w:hint="eastAsia" w:ascii="Times New Roman" w:hAnsi="Times New Roman" w:cs="Times New Roman"/>
+          <w:color w:val="0070C0"/>
+          <w:sz w:val="18"/>
+          <w:szCs w:val="18"/>
           <w:lang w:val="en-US" w:eastAsia="zh-CN"/>
         </w:rPr>
         <w:t>净转化率</w:t>
@@ -401,8 +425,8 @@
         </w:rPr>
         <w:t>对于每个度量，解释你为什么使用或不使用它作为</w:t>
       </w:r>
-      <w:bookmarkStart w:id="4" w:name="OLE_LINK104"/>
-      <w:bookmarkStart w:id="5" w:name="OLE_LINK103"/>
+      <w:bookmarkStart w:id="4" w:name="OLE_LINK103"/>
+      <w:bookmarkStart w:id="5" w:name="OLE_LINK104"/>
       <w:r>
         <w:rPr>
           <w:rFonts w:hint="eastAsia" w:ascii="Times New Roman" w:hAnsi="Times New Roman" w:cs="Times New Roman"/>
@@ -429,18 +453,18 @@
       <w:pPr>
         <w:rPr>
           <w:rFonts w:hint="eastAsia" w:ascii="Times New Roman" w:hAnsi="Times New Roman" w:cs="Times New Roman"/>
-          <w:color w:val="C00000"/>
-          <w:sz w:val="24"/>
-          <w:szCs w:val="24"/>
-          <w:lang w:val="en-US" w:eastAsia="zh-CN"/>
-        </w:rPr>
-      </w:pPr>
-      <w:r>
-        <w:rPr>
-          <w:rFonts w:hint="eastAsia" w:ascii="Times New Roman" w:hAnsi="Times New Roman" w:cs="Times New Roman"/>
-          <w:color w:val="C00000"/>
-          <w:sz w:val="24"/>
-          <w:szCs w:val="24"/>
+          <w:color w:val="auto"/>
+          <w:sz w:val="18"/>
+          <w:szCs w:val="18"/>
+          <w:lang w:val="en-US" w:eastAsia="zh-CN"/>
+        </w:rPr>
+      </w:pPr>
+      <w:r>
+        <w:rPr>
+          <w:rFonts w:hint="eastAsia" w:ascii="Times New Roman" w:hAnsi="Times New Roman" w:cs="Times New Roman"/>
+          <w:color w:val="auto"/>
+          <w:sz w:val="18"/>
+          <w:szCs w:val="18"/>
           <w:lang w:val="en-US" w:eastAsia="zh-CN"/>
         </w:rPr>
         <w:t>Cookie数量、点击次数：</w:t>
@@ -450,39 +474,39 @@
       <w:pPr>
         <w:rPr>
           <w:rFonts w:hint="eastAsia" w:ascii="Times New Roman" w:hAnsi="Times New Roman" w:cs="Times New Roman"/>
-          <w:color w:val="C00000"/>
-          <w:sz w:val="24"/>
-          <w:szCs w:val="24"/>
-          <w:lang w:val="en-US" w:eastAsia="zh-CN"/>
-        </w:rPr>
-      </w:pPr>
-      <w:r>
-        <w:rPr>
-          <w:rFonts w:hint="eastAsia" w:ascii="Times New Roman" w:hAnsi="Times New Roman" w:cs="Times New Roman"/>
-          <w:color w:val="C00000"/>
-          <w:sz w:val="24"/>
-          <w:szCs w:val="24"/>
-          <w:lang w:val="en-US" w:eastAsia="zh-CN"/>
-        </w:rPr>
-        <w:t xml:space="preserve">    Udacity 在点击“免费试用”按钮后，作了一个改变：弹出1个消息说明，那么，在这个消息说明之前的所有指标都应该保持不变。因此Cookie数量、点击次数应该保持不变。</w:t>
-      </w:r>
-    </w:p>
-    <w:p>
-      <w:pPr>
-        <w:rPr>
-          <w:rFonts w:hint="eastAsia" w:ascii="Times New Roman" w:hAnsi="Times New Roman" w:cs="Times New Roman"/>
-          <w:color w:val="C00000"/>
-          <w:sz w:val="24"/>
-          <w:szCs w:val="24"/>
-          <w:lang w:val="en-US" w:eastAsia="zh-CN"/>
-        </w:rPr>
-      </w:pPr>
-      <w:r>
-        <w:rPr>
-          <w:rFonts w:hint="eastAsia" w:ascii="Times New Roman" w:hAnsi="Times New Roman" w:cs="Times New Roman"/>
-          <w:color w:val="C00000"/>
-          <w:sz w:val="24"/>
-          <w:szCs w:val="24"/>
+          <w:color w:val="auto"/>
+          <w:sz w:val="18"/>
+          <w:szCs w:val="18"/>
+          <w:lang w:val="en-US" w:eastAsia="zh-CN"/>
+        </w:rPr>
+      </w:pPr>
+      <w:r>
+        <w:rPr>
+          <w:rFonts w:hint="eastAsia" w:ascii="Times New Roman" w:hAnsi="Times New Roman" w:cs="Times New Roman"/>
+          <w:color w:val="auto"/>
+          <w:sz w:val="18"/>
+          <w:szCs w:val="18"/>
+          <w:lang w:val="en-US" w:eastAsia="zh-CN"/>
+        </w:rPr>
+        <w:t xml:space="preserve">    Udacity 在点击“免费试用”按钮后，作了一个改变：弹出1个时间消息说明，那么，在这个时间消息说明之前的所有指标都应该保持不变。因此Cookie数量、点击次数应该保持不变。</w:t>
+      </w:r>
+    </w:p>
+    <w:p>
+      <w:pPr>
+        <w:rPr>
+          <w:rFonts w:hint="eastAsia" w:ascii="Times New Roman" w:hAnsi="Times New Roman" w:cs="Times New Roman"/>
+          <w:color w:val="auto"/>
+          <w:sz w:val="18"/>
+          <w:szCs w:val="18"/>
+          <w:lang w:val="en-US" w:eastAsia="zh-CN"/>
+        </w:rPr>
+      </w:pPr>
+      <w:r>
+        <w:rPr>
+          <w:rFonts w:hint="eastAsia" w:ascii="Times New Roman" w:hAnsi="Times New Roman" w:cs="Times New Roman"/>
+          <w:color w:val="auto"/>
+          <w:sz w:val="18"/>
+          <w:szCs w:val="18"/>
           <w:lang w:val="en-US" w:eastAsia="zh-CN"/>
         </w:rPr>
         <w:t>用户Id数量：</w:t>
@@ -492,18 +516,18 @@
       <w:pPr>
         <w:rPr>
           <w:rFonts w:hint="eastAsia" w:ascii="Times New Roman" w:hAnsi="Times New Roman" w:cs="Times New Roman"/>
-          <w:color w:val="C00000"/>
-          <w:sz w:val="24"/>
-          <w:szCs w:val="24"/>
-          <w:lang w:val="en-US" w:eastAsia="zh-CN"/>
-        </w:rPr>
-      </w:pPr>
-      <w:r>
-        <w:rPr>
-          <w:rFonts w:hint="eastAsia" w:ascii="Times New Roman" w:hAnsi="Times New Roman" w:cs="Times New Roman"/>
-          <w:color w:val="C00000"/>
-          <w:sz w:val="24"/>
-          <w:szCs w:val="24"/>
+          <w:color w:val="auto"/>
+          <w:sz w:val="18"/>
+          <w:szCs w:val="18"/>
+          <w:lang w:val="en-US" w:eastAsia="zh-CN"/>
+        </w:rPr>
+      </w:pPr>
+      <w:r>
+        <w:rPr>
+          <w:rFonts w:hint="eastAsia" w:ascii="Times New Roman" w:hAnsi="Times New Roman" w:cs="Times New Roman"/>
+          <w:color w:val="auto"/>
+          <w:sz w:val="18"/>
+          <w:szCs w:val="18"/>
           <w:lang w:val="en-US" w:eastAsia="zh-CN"/>
         </w:rPr>
         <w:t xml:space="preserve">   无法度量，因为用户可能在点击“免费试用”前注册，也可能点击后注册，用户Id处于不断变化当中，且跟增加消息说明后关系不大</w:t>
@@ -513,18 +537,18 @@
       <w:pPr>
         <w:rPr>
           <w:rFonts w:hint="eastAsia" w:ascii="Times New Roman" w:hAnsi="Times New Roman" w:cs="Times New Roman"/>
-          <w:color w:val="C00000"/>
-          <w:sz w:val="24"/>
-          <w:szCs w:val="24"/>
-          <w:lang w:val="en-US" w:eastAsia="zh-CN"/>
-        </w:rPr>
-      </w:pPr>
-      <w:r>
-        <w:rPr>
-          <w:rFonts w:hint="eastAsia" w:ascii="Times New Roman" w:hAnsi="Times New Roman" w:cs="Times New Roman"/>
-          <w:color w:val="C00000"/>
-          <w:sz w:val="24"/>
-          <w:szCs w:val="24"/>
+          <w:color w:val="auto"/>
+          <w:sz w:val="18"/>
+          <w:szCs w:val="18"/>
+          <w:lang w:val="en-US" w:eastAsia="zh-CN"/>
+        </w:rPr>
+      </w:pPr>
+      <w:r>
+        <w:rPr>
+          <w:rFonts w:hint="eastAsia" w:ascii="Times New Roman" w:hAnsi="Times New Roman" w:cs="Times New Roman"/>
+          <w:color w:val="auto"/>
+          <w:sz w:val="18"/>
+          <w:szCs w:val="18"/>
           <w:lang w:val="en-US" w:eastAsia="zh-CN"/>
         </w:rPr>
         <w:t>点击概率：</w:t>
@@ -534,18 +558,18 @@
       <w:pPr>
         <w:rPr>
           <w:rFonts w:hint="eastAsia" w:ascii="Times New Roman" w:hAnsi="Times New Roman" w:cs="Times New Roman"/>
-          <w:color w:val="C00000"/>
-          <w:sz w:val="24"/>
-          <w:szCs w:val="24"/>
-          <w:lang w:val="en-US" w:eastAsia="zh-CN"/>
-        </w:rPr>
-      </w:pPr>
-      <w:r>
-        <w:rPr>
-          <w:rFonts w:hint="eastAsia" w:ascii="Times New Roman" w:hAnsi="Times New Roman" w:cs="Times New Roman"/>
-          <w:color w:val="C00000"/>
-          <w:sz w:val="24"/>
-          <w:szCs w:val="24"/>
+          <w:color w:val="auto"/>
+          <w:sz w:val="18"/>
+          <w:szCs w:val="18"/>
+          <w:lang w:val="en-US" w:eastAsia="zh-CN"/>
+        </w:rPr>
+      </w:pPr>
+      <w:r>
+        <w:rPr>
+          <w:rFonts w:hint="eastAsia" w:ascii="Times New Roman" w:hAnsi="Times New Roman" w:cs="Times New Roman"/>
+          <w:color w:val="auto"/>
+          <w:sz w:val="18"/>
+          <w:szCs w:val="18"/>
           <w:lang w:val="en-US" w:eastAsia="zh-CN"/>
         </w:rPr>
         <w:t xml:space="preserve">   点击概率可以通过计算 点击次数/Cookie数量 得出，因此不选择</w:t>
@@ -555,18 +579,18 @@
       <w:pPr>
         <w:rPr>
           <w:rFonts w:hint="eastAsia" w:ascii="Times New Roman" w:hAnsi="Times New Roman" w:cs="Times New Roman"/>
-          <w:color w:val="C00000"/>
-          <w:sz w:val="24"/>
-          <w:szCs w:val="24"/>
-          <w:lang w:val="en-US" w:eastAsia="zh-CN"/>
-        </w:rPr>
-      </w:pPr>
-      <w:r>
-        <w:rPr>
-          <w:rFonts w:hint="eastAsia" w:ascii="Times New Roman" w:hAnsi="Times New Roman" w:cs="Times New Roman"/>
-          <w:color w:val="C00000"/>
-          <w:sz w:val="24"/>
-          <w:szCs w:val="24"/>
+          <w:color w:val="auto"/>
+          <w:sz w:val="18"/>
+          <w:szCs w:val="18"/>
+          <w:lang w:val="en-US" w:eastAsia="zh-CN"/>
+        </w:rPr>
+      </w:pPr>
+      <w:r>
+        <w:rPr>
+          <w:rFonts w:hint="eastAsia" w:ascii="Times New Roman" w:hAnsi="Times New Roman" w:cs="Times New Roman"/>
+          <w:color w:val="auto"/>
+          <w:sz w:val="18"/>
+          <w:szCs w:val="18"/>
           <w:lang w:val="en-US" w:eastAsia="zh-CN"/>
         </w:rPr>
         <w:t>总转化率：</w:t>
@@ -576,18 +600,18 @@
       <w:pPr>
         <w:rPr>
           <w:rFonts w:hint="eastAsia" w:ascii="Times New Roman" w:hAnsi="Times New Roman" w:cs="Times New Roman"/>
-          <w:color w:val="C00000"/>
-          <w:sz w:val="24"/>
-          <w:szCs w:val="24"/>
-          <w:lang w:val="en-US" w:eastAsia="zh-CN"/>
-        </w:rPr>
-      </w:pPr>
-      <w:r>
-        <w:rPr>
-          <w:rFonts w:hint="eastAsia" w:ascii="Times New Roman" w:hAnsi="Times New Roman" w:cs="Times New Roman"/>
-          <w:color w:val="C00000"/>
-          <w:sz w:val="24"/>
-          <w:szCs w:val="24"/>
+          <w:color w:val="auto"/>
+          <w:sz w:val="18"/>
+          <w:szCs w:val="18"/>
+          <w:lang w:val="en-US" w:eastAsia="zh-CN"/>
+        </w:rPr>
+      </w:pPr>
+      <w:r>
+        <w:rPr>
+          <w:rFonts w:hint="eastAsia" w:ascii="Times New Roman" w:hAnsi="Times New Roman" w:cs="Times New Roman"/>
+          <w:color w:val="auto"/>
+          <w:sz w:val="18"/>
+          <w:szCs w:val="18"/>
           <w:lang w:val="en-US" w:eastAsia="zh-CN"/>
         </w:rPr>
         <w:t xml:space="preserve">   增加消息说明后，完成登录并参加免费试学的用户id数量会发生改变，并且，将会变少，而点击“开始免费试学”的Cookie数量不变，因此，选择总转化率作为评估指标，期望中，会减小</w:t>
@@ -597,18 +621,18 @@
       <w:pPr>
         <w:rPr>
           <w:rFonts w:hint="eastAsia" w:ascii="Times New Roman" w:hAnsi="Times New Roman" w:cs="Times New Roman"/>
-          <w:color w:val="C00000"/>
-          <w:sz w:val="24"/>
-          <w:szCs w:val="24"/>
-          <w:lang w:val="en-US" w:eastAsia="zh-CN"/>
-        </w:rPr>
-      </w:pPr>
-      <w:r>
-        <w:rPr>
-          <w:rFonts w:hint="eastAsia" w:ascii="Times New Roman" w:hAnsi="Times New Roman" w:cs="Times New Roman"/>
-          <w:color w:val="C00000"/>
-          <w:sz w:val="24"/>
-          <w:szCs w:val="24"/>
+          <w:color w:val="auto"/>
+          <w:sz w:val="18"/>
+          <w:szCs w:val="18"/>
+          <w:lang w:val="en-US" w:eastAsia="zh-CN"/>
+        </w:rPr>
+      </w:pPr>
+      <w:r>
+        <w:rPr>
+          <w:rFonts w:hint="eastAsia" w:ascii="Times New Roman" w:hAnsi="Times New Roman" w:cs="Times New Roman"/>
+          <w:color w:val="auto"/>
+          <w:sz w:val="18"/>
+          <w:szCs w:val="18"/>
           <w:lang w:val="en-US" w:eastAsia="zh-CN"/>
         </w:rPr>
         <w:t>留存率：</w:t>
@@ -618,18 +642,18 @@
       <w:pPr>
         <w:rPr>
           <w:rFonts w:hint="eastAsia" w:ascii="Times New Roman" w:hAnsi="Times New Roman" w:cs="Times New Roman"/>
-          <w:color w:val="C00000"/>
-          <w:sz w:val="24"/>
-          <w:szCs w:val="24"/>
-          <w:lang w:val="en-US" w:eastAsia="zh-CN"/>
-        </w:rPr>
-      </w:pPr>
-      <w:r>
-        <w:rPr>
-          <w:rFonts w:hint="eastAsia" w:ascii="Times New Roman" w:hAnsi="Times New Roman" w:cs="Times New Roman"/>
-          <w:color w:val="C00000"/>
-          <w:sz w:val="24"/>
-          <w:szCs w:val="24"/>
+          <w:color w:val="auto"/>
+          <w:sz w:val="18"/>
+          <w:szCs w:val="18"/>
+          <w:lang w:val="en-US" w:eastAsia="zh-CN"/>
+        </w:rPr>
+      </w:pPr>
+      <w:r>
+        <w:rPr>
+          <w:rFonts w:hint="eastAsia" w:ascii="Times New Roman" w:hAnsi="Times New Roman" w:cs="Times New Roman"/>
+          <w:color w:val="auto"/>
+          <w:sz w:val="18"/>
+          <w:szCs w:val="18"/>
           <w:lang w:val="en-US" w:eastAsia="zh-CN"/>
         </w:rPr>
         <w:t xml:space="preserve">   留存率可以通过计算 净转化率/总转化率 得出，因此不选择</w:t>
@@ -639,32 +663,74 @@
       <w:pPr>
         <w:rPr>
           <w:rFonts w:hint="eastAsia" w:ascii="Times New Roman" w:hAnsi="Times New Roman" w:cs="Times New Roman"/>
-          <w:color w:val="C00000"/>
-          <w:sz w:val="24"/>
-          <w:szCs w:val="24"/>
-          <w:lang w:val="en-US" w:eastAsia="zh-CN"/>
-        </w:rPr>
-      </w:pPr>
-    </w:p>
-    <w:p>
-      <w:pPr>
-        <w:rPr>
-          <w:rFonts w:hint="eastAsia" w:ascii="Times New Roman" w:hAnsi="Times New Roman" w:cs="Times New Roman"/>
-          <w:color w:val="C00000"/>
-          <w:sz w:val="24"/>
-          <w:szCs w:val="24"/>
-          <w:lang w:val="en-US" w:eastAsia="zh-CN"/>
-        </w:rPr>
-      </w:pPr>
-      <w:r>
-        <w:rPr>
-          <w:rFonts w:hint="eastAsia" w:ascii="Times New Roman" w:hAnsi="Times New Roman" w:cs="Times New Roman"/>
-          <w:color w:val="C00000"/>
-          <w:sz w:val="24"/>
-          <w:szCs w:val="24"/>
-          <w:lang w:val="en-US" w:eastAsia="zh-CN"/>
-        </w:rPr>
-        <w:t>期望：总转化率与留存率都减小，具有统计显著性与实际显著性</w:t>
+          <w:color w:val="auto"/>
+          <w:sz w:val="18"/>
+          <w:szCs w:val="18"/>
+          <w:lang w:val="en-US" w:eastAsia="zh-CN"/>
+        </w:rPr>
+      </w:pPr>
+      <w:r>
+        <w:rPr>
+          <w:rFonts w:hint="eastAsia" w:ascii="Times New Roman" w:hAnsi="Times New Roman" w:cs="Times New Roman"/>
+          <w:color w:val="auto"/>
+          <w:sz w:val="18"/>
+          <w:szCs w:val="18"/>
+          <w:lang w:val="en-US" w:eastAsia="zh-CN"/>
+        </w:rPr>
+        <w:t>净转化率：</w:t>
+      </w:r>
+    </w:p>
+    <w:p>
+      <w:pPr>
+        <w:rPr>
+          <w:rFonts w:hint="eastAsia" w:ascii="Times New Roman" w:hAnsi="Times New Roman" w:cs="Times New Roman"/>
+          <w:color w:val="auto"/>
+          <w:sz w:val="18"/>
+          <w:szCs w:val="18"/>
+          <w:lang w:val="en-US" w:eastAsia="zh-CN"/>
+        </w:rPr>
+      </w:pPr>
+      <w:r>
+        <w:rPr>
+          <w:rFonts w:hint="eastAsia" w:ascii="Times New Roman" w:hAnsi="Times New Roman" w:cs="Times New Roman"/>
+          <w:color w:val="auto"/>
+          <w:sz w:val="18"/>
+          <w:szCs w:val="18"/>
+          <w:lang w:val="en-US" w:eastAsia="zh-CN"/>
+        </w:rPr>
+        <w:t xml:space="preserve">   增加消息说明后，14天试用期满后，付费继续参加的注册用户数量会发生改变，并且会减少，而点击“开始免费试学”的Cookie数量不变，因此，选择总转化率作为评估指标，期望中，会减小</w:t>
+      </w:r>
+    </w:p>
+    <w:p>
+      <w:pPr>
+        <w:rPr>
+          <w:rFonts w:hint="eastAsia" w:ascii="Times New Roman" w:hAnsi="Times New Roman" w:cs="Times New Roman"/>
+          <w:color w:val="auto"/>
+          <w:sz w:val="18"/>
+          <w:szCs w:val="18"/>
+          <w:lang w:val="en-US" w:eastAsia="zh-CN"/>
+        </w:rPr>
+      </w:pPr>
+    </w:p>
+    <w:p>
+      <w:pPr>
+        <w:rPr>
+          <w:rFonts w:hint="eastAsia" w:ascii="Times New Roman" w:hAnsi="Times New Roman" w:cs="Times New Roman"/>
+          <w:color w:val="auto"/>
+          <w:sz w:val="18"/>
+          <w:szCs w:val="18"/>
+          <w:lang w:val="en-US" w:eastAsia="zh-CN"/>
+        </w:rPr>
+      </w:pPr>
+      <w:r>
+        <w:rPr>
+          <w:rFonts w:hint="eastAsia" w:ascii="Times New Roman" w:hAnsi="Times New Roman" w:cs="Times New Roman"/>
+          <w:color w:val="auto"/>
+          <w:sz w:val="18"/>
+          <w:szCs w:val="18"/>
+          <w:lang w:val="en-US" w:eastAsia="zh-CN"/>
+        </w:rPr>
+        <w:t>期望：总转化率与净转化率都减小，都具有统计显著性与实际显著性</w:t>
       </w:r>
     </w:p>
     <w:p>
@@ -708,60 +774,282 @@
     <w:p>
       <w:pPr>
         <w:rPr>
+          <w:rFonts w:hint="eastAsia" w:ascii="Times New Roman" w:hAnsi="Times New Roman" w:cs="Times New Roman"/>
+          <w:color w:val="0070C0"/>
+        </w:rPr>
+      </w:pPr>
+      <w:r>
+        <w:rPr>
+          <w:rFonts w:hint="eastAsia" w:ascii="Times New Roman" w:hAnsi="Times New Roman" w:cs="Times New Roman"/>
+          <w:color w:val="0070C0"/>
+        </w:rPr>
+        <w:t>列出你的每个评估度量的标准偏差。（这些应是来自“计算标准偏差”小测试中的答案。）</w:t>
+      </w:r>
+    </w:p>
+    <w:p>
+      <w:pPr>
+        <w:rPr>
+          <w:rFonts w:hint="eastAsia" w:ascii="Times New Roman" w:hAnsi="Times New Roman" w:cs="Times New Roman"/>
+          <w:color w:val="0070C0"/>
+        </w:rPr>
+      </w:pPr>
+    </w:p>
+    <w:p>
+      <w:pPr>
+        <w:rPr>
+          <w:rFonts w:hint="eastAsia" w:ascii="Times New Roman" w:hAnsi="Times New Roman" w:cs="Times New Roman"/>
+          <w:color w:val="0070C0"/>
+          <w:sz w:val="18"/>
+          <w:szCs w:val="18"/>
+          <w:lang w:val="en-US" w:eastAsia="zh-CN"/>
+        </w:rPr>
+      </w:pPr>
+      <w:r>
+        <w:rPr>
+          <w:rFonts w:hint="eastAsia" w:ascii="Times New Roman" w:hAnsi="Times New Roman" w:cs="Times New Roman"/>
+          <w:color w:val="0070C0"/>
+          <w:sz w:val="18"/>
+          <w:szCs w:val="18"/>
+          <w:lang w:eastAsia="zh-CN"/>
+        </w:rPr>
+        <w:t>总转化率：</w:t>
+      </w:r>
+      <w:r>
+        <w:rPr>
+          <w:rFonts w:hint="eastAsia" w:ascii="Times New Roman" w:hAnsi="Times New Roman" w:cs="Times New Roman"/>
+          <w:color w:val="0070C0"/>
+          <w:sz w:val="18"/>
+          <w:szCs w:val="18"/>
+          <w:lang w:val="en-US" w:eastAsia="zh-CN"/>
+        </w:rPr>
+        <w:t>0.0202</w:t>
+      </w:r>
+    </w:p>
+    <w:p>
+      <w:pPr>
+        <w:rPr>
+          <w:rFonts w:hint="eastAsia" w:ascii="Times New Roman" w:hAnsi="Times New Roman" w:cs="Times New Roman"/>
+          <w:color w:val="0070C0"/>
+          <w:sz w:val="18"/>
+          <w:szCs w:val="18"/>
+          <w:lang w:val="en-US" w:eastAsia="zh-CN"/>
+        </w:rPr>
+      </w:pPr>
+      <w:r>
+        <w:rPr>
+          <w:rFonts w:hint="eastAsia" w:ascii="Times New Roman" w:hAnsi="Times New Roman" w:cs="Times New Roman"/>
+          <w:color w:val="0070C0"/>
+          <w:sz w:val="18"/>
+          <w:szCs w:val="18"/>
+          <w:lang w:val="en-US" w:eastAsia="zh-CN"/>
+        </w:rPr>
+        <w:t>净转化率：0.0156</w:t>
+      </w:r>
+    </w:p>
+    <w:p>
+      <w:pPr>
+        <w:rPr>
+          <w:rFonts w:hint="eastAsia" w:ascii="Times New Roman" w:hAnsi="Times New Roman" w:cs="Times New Roman"/>
+          <w:lang w:val="en-US" w:eastAsia="zh-CN"/>
+        </w:rPr>
+      </w:pPr>
+    </w:p>
+    <w:p>
+      <w:pPr>
+        <w:rPr>
+          <w:rFonts w:hint="eastAsia" w:ascii="Times New Roman" w:hAnsi="Times New Roman" w:cs="Times New Roman"/>
+        </w:rPr>
+      </w:pPr>
+      <w:r>
+        <w:rPr>
+          <w:rFonts w:hint="eastAsia" w:ascii="Times New Roman" w:hAnsi="Times New Roman" w:cs="Times New Roman"/>
+        </w:rPr>
+        <w:t>对于每个评估度量，说明你是否认为分析估计与经验变异是类似的，或者你是否期望它们是不同的（如果是这样，在时间允许的情况下将有必要进行经验估计）。简要说明每个情况的理由。</w:t>
+      </w:r>
+    </w:p>
+    <w:p>
+      <w:pPr>
+        <w:rPr>
+          <w:rFonts w:hint="eastAsia" w:ascii="Times New Roman" w:hAnsi="Times New Roman" w:cs="Times New Roman"/>
+        </w:rPr>
+      </w:pPr>
+    </w:p>
+    <w:p>
+      <w:pPr>
+        <w:rPr>
+          <w:rFonts w:hint="eastAsia" w:ascii="Times New Roman" w:hAnsi="Times New Roman" w:cs="Times New Roman" w:eastAsiaTheme="minorEastAsia"/>
+          <w:color w:val="C00000"/>
+          <w:sz w:val="24"/>
+          <w:szCs w:val="24"/>
+          <w:lang w:eastAsia="zh-CN"/>
+        </w:rPr>
+      </w:pPr>
+      <w:r>
+        <w:rPr>
+          <w:rFonts w:hint="eastAsia" w:ascii="Times New Roman" w:hAnsi="Times New Roman" w:cs="Times New Roman"/>
+          <w:color w:val="000000" w:themeColor="text1"/>
+          <w:sz w:val="18"/>
+          <w:szCs w:val="18"/>
+          <w:lang w:eastAsia="zh-CN"/>
+        </w:rPr>
+        <w:t>我认为，总转化率与净转化率是可以反映研究对象的真实情况，应当认为分析估计与经验变异是类似的</w:t>
+      </w:r>
+    </w:p>
+    <w:p>
+      <w:pPr>
+        <w:rPr>
+          <w:rFonts w:hint="eastAsia" w:ascii="Times New Roman" w:hAnsi="Times New Roman" w:cs="Times New Roman"/>
+          <w:color w:val="C00000"/>
+          <w:sz w:val="24"/>
+          <w:szCs w:val="24"/>
+        </w:rPr>
+      </w:pPr>
+    </w:p>
+    <w:p>
+      <w:pPr>
+        <w:rPr>
           <w:rFonts w:ascii="Times New Roman" w:hAnsi="Times New Roman" w:cs="Times New Roman"/>
-          <w:color w:val="0070C0"/>
-        </w:rPr>
-      </w:pPr>
-      <w:r>
-        <w:rPr>
-          <w:rFonts w:hint="eastAsia" w:ascii="Times New Roman" w:hAnsi="Times New Roman" w:cs="Times New Roman"/>
-          <w:color w:val="0070C0"/>
-        </w:rPr>
-        <w:t>列出你的每个评估度量的标准偏差。（这些应是来自“计算标准偏差”小测试中的答案。）</w:t>
-      </w:r>
-    </w:p>
-    <w:p>
-      <w:pPr>
-        <w:rPr>
-          <w:rFonts w:hint="eastAsia" w:ascii="Times New Roman" w:hAnsi="Times New Roman" w:cs="Times New Roman"/>
-          <w:lang w:val="en-US" w:eastAsia="zh-CN"/>
-        </w:rPr>
-      </w:pPr>
-      <w:r>
-        <w:rPr>
-          <w:rFonts w:hint="eastAsia" w:ascii="Times New Roman" w:hAnsi="Times New Roman" w:cs="Times New Roman"/>
+          <w:color w:val="C00000"/>
+          <w:sz w:val="24"/>
+          <w:szCs w:val="24"/>
+        </w:rPr>
+      </w:pPr>
+      <w:r>
+        <w:rPr>
+          <w:rFonts w:ascii="Times New Roman" w:hAnsi="Times New Roman" w:cs="Times New Roman"/>
+          <w:color w:val="C00000"/>
+          <w:sz w:val="24"/>
+          <w:szCs w:val="24"/>
+        </w:rPr>
+        <w:t>规模</w:t>
+      </w:r>
+    </w:p>
+    <w:p>
+      <w:pPr>
+        <w:rPr>
+          <w:rFonts w:hint="eastAsia" w:ascii="Times New Roman" w:hAnsi="Times New Roman" w:cs="Times New Roman"/>
+          <w:sz w:val="24"/>
+          <w:szCs w:val="24"/>
+        </w:rPr>
+      </w:pPr>
+    </w:p>
+    <w:p>
+      <w:pPr>
+        <w:rPr>
+          <w:rFonts w:ascii="Times New Roman" w:hAnsi="Times New Roman" w:cs="Times New Roman"/>
+          <w:sz w:val="24"/>
+          <w:szCs w:val="24"/>
+        </w:rPr>
+      </w:pPr>
+      <w:r>
+        <w:rPr>
+          <w:rFonts w:hint="eastAsia" w:ascii="Times New Roman" w:hAnsi="Times New Roman" w:cs="Times New Roman"/>
+          <w:sz w:val="24"/>
+          <w:szCs w:val="24"/>
+        </w:rPr>
+        <w:t>样本数量和支持</w:t>
+      </w:r>
+    </w:p>
+    <w:p>
+      <w:pPr>
+        <w:rPr>
+          <w:rFonts w:hint="eastAsia" w:ascii="Times New Roman" w:hAnsi="Times New Roman" w:cs="Times New Roman"/>
+          <w:color w:val="0070C0"/>
+        </w:rPr>
+      </w:pPr>
+      <w:r>
+        <w:rPr>
+          <w:rFonts w:hint="eastAsia" w:ascii="Times New Roman" w:hAnsi="Times New Roman" w:cs="Times New Roman"/>
+          <w:color w:val="0070C0"/>
+        </w:rPr>
+        <w:t xml:space="preserve">说明你是否会在分析阶段使用 </w:t>
+      </w:r>
+      <w:r>
+        <w:rPr>
+          <w:rFonts w:ascii="Times New Roman" w:hAnsi="Times New Roman" w:cs="Times New Roman"/>
+          <w:color w:val="0070C0"/>
+        </w:rPr>
+        <w:t>Bonferroni 校正</w:t>
+      </w:r>
+      <w:r>
+        <w:rPr>
+          <w:rFonts w:hint="eastAsia" w:ascii="Times New Roman" w:hAnsi="Times New Roman" w:cs="Times New Roman"/>
+          <w:color w:val="0070C0"/>
+        </w:rPr>
+        <w:t>，</w:t>
+      </w:r>
+      <w:r>
+        <w:rPr>
+          <w:rFonts w:ascii="Times New Roman" w:hAnsi="Times New Roman" w:cs="Times New Roman"/>
+          <w:color w:val="0070C0"/>
+        </w:rPr>
+        <w:t>并给出你适当开展试验所需的支持网页访问数</w:t>
+      </w:r>
+      <w:r>
+        <w:rPr>
+          <w:rFonts w:hint="eastAsia" w:ascii="Times New Roman" w:hAnsi="Times New Roman" w:cs="Times New Roman"/>
+          <w:color w:val="0070C0"/>
+        </w:rPr>
+        <w:t>。（这些应是来自“计算网页访问数”小测试中的答案。）</w:t>
+      </w:r>
+    </w:p>
+    <w:p>
+      <w:pPr>
+        <w:rPr>
+          <w:rFonts w:hint="eastAsia" w:ascii="Times New Roman" w:hAnsi="Times New Roman" w:cs="Times New Roman"/>
+          <w:color w:val="0070C0"/>
+        </w:rPr>
+      </w:pPr>
+    </w:p>
+    <w:p>
+      <w:pPr>
+        <w:rPr>
+          <w:rFonts w:hint="eastAsia" w:ascii="Times New Roman" w:hAnsi="Times New Roman" w:cs="Times New Roman"/>
+          <w:color w:val="0070C0"/>
+          <w:sz w:val="18"/>
+          <w:szCs w:val="18"/>
           <w:lang w:eastAsia="zh-CN"/>
         </w:rPr>
-        <w:t>总转化率：</w:t>
-      </w:r>
-      <w:r>
-        <w:rPr>
-          <w:rFonts w:hint="eastAsia" w:ascii="Times New Roman" w:hAnsi="Times New Roman" w:cs="Times New Roman"/>
-          <w:lang w:val="en-US" w:eastAsia="zh-CN"/>
-        </w:rPr>
-        <w:t>0.0202</w:t>
-      </w:r>
-    </w:p>
-    <w:p>
-      <w:pPr>
-        <w:rPr>
-          <w:rFonts w:hint="eastAsia" w:ascii="Times New Roman" w:hAnsi="Times New Roman" w:cs="Times New Roman"/>
-          <w:lang w:val="en-US" w:eastAsia="zh-CN"/>
-        </w:rPr>
-      </w:pPr>
-      <w:r>
-        <w:rPr>
-          <w:rFonts w:hint="eastAsia" w:ascii="Times New Roman" w:hAnsi="Times New Roman" w:cs="Times New Roman"/>
-          <w:lang w:val="en-US" w:eastAsia="zh-CN"/>
-        </w:rPr>
-        <w:t>留存率：0.0156</w:t>
-      </w:r>
-    </w:p>
-    <w:p>
-      <w:pPr>
-        <w:rPr>
-          <w:rFonts w:hint="eastAsia" w:ascii="Times New Roman" w:hAnsi="Times New Roman" w:cs="Times New Roman"/>
-          <w:lang w:val="en-US" w:eastAsia="zh-CN"/>
+      </w:pPr>
+      <w:r>
+        <w:rPr>
+          <w:rFonts w:hint="eastAsia" w:ascii="Times New Roman" w:hAnsi="Times New Roman" w:cs="Times New Roman"/>
+          <w:color w:val="0070C0"/>
+          <w:sz w:val="18"/>
+          <w:szCs w:val="18"/>
+          <w:lang w:eastAsia="zh-CN"/>
+        </w:rPr>
+        <w:t>不会</w:t>
+      </w:r>
+    </w:p>
+    <w:p>
+      <w:pPr>
+        <w:rPr>
+          <w:rFonts w:hint="eastAsia" w:ascii="Times New Roman" w:hAnsi="Times New Roman" w:cs="Times New Roman"/>
+          <w:color w:val="0070C0"/>
+          <w:sz w:val="18"/>
+          <w:szCs w:val="18"/>
+          <w:lang w:eastAsia="zh-CN"/>
+        </w:rPr>
+      </w:pPr>
+      <w:r>
+        <w:rPr>
+          <w:rFonts w:hint="eastAsia" w:ascii="Times New Roman" w:hAnsi="Times New Roman" w:cs="Times New Roman"/>
+          <w:color w:val="0070C0"/>
+          <w:sz w:val="18"/>
+          <w:szCs w:val="18"/>
+          <w:lang w:eastAsia="zh-CN"/>
+        </w:rPr>
+        <w:t>网页访问数：4741212</w:t>
+      </w:r>
+    </w:p>
+    <w:p>
+      <w:pPr>
+        <w:rPr>
+          <w:rFonts w:hint="eastAsia" w:ascii="Times New Roman" w:hAnsi="Times New Roman" w:cs="Times New Roman"/>
+          <w:sz w:val="24"/>
+          <w:szCs w:val="24"/>
+          <w:lang w:eastAsia="zh-CN"/>
         </w:rPr>
       </w:pPr>
     </w:p>
@@ -769,283 +1057,148 @@
       <w:pPr>
         <w:rPr>
           <w:rFonts w:ascii="Times New Roman" w:hAnsi="Times New Roman" w:cs="Times New Roman"/>
-        </w:rPr>
-      </w:pPr>
-      <w:r>
-        <w:rPr>
-          <w:rFonts w:hint="eastAsia" w:ascii="Times New Roman" w:hAnsi="Times New Roman" w:cs="Times New Roman"/>
-        </w:rPr>
-        <w:t>对于每个评估度量，说明你是否认为分析估计与经验变异是类似的，或者你是否期望它们是不同的（如果是这样，在时间允许的情况下将有必要进行经验估计）。简要说明每个情况的理由。</w:t>
-      </w:r>
-    </w:p>
-    <w:p>
-      <w:pPr>
-        <w:rPr>
-          <w:rFonts w:hint="eastAsia" w:ascii="Times New Roman" w:hAnsi="Times New Roman" w:cs="Times New Roman"/>
-          <w:color w:val="C00000"/>
-          <w:sz w:val="24"/>
-          <w:szCs w:val="24"/>
-        </w:rPr>
-      </w:pPr>
-    </w:p>
-    <w:p>
-      <w:pPr>
-        <w:rPr>
-          <w:rFonts w:hint="eastAsia" w:ascii="Times New Roman" w:hAnsi="Times New Roman" w:cs="Times New Roman"/>
-          <w:color w:val="C00000"/>
-          <w:sz w:val="24"/>
-          <w:szCs w:val="24"/>
-        </w:rPr>
-      </w:pPr>
-    </w:p>
-    <w:p>
-      <w:pPr>
-        <w:rPr>
-          <w:rFonts w:ascii="Times New Roman" w:hAnsi="Times New Roman" w:cs="Times New Roman"/>
-          <w:color w:val="C00000"/>
-          <w:sz w:val="24"/>
-          <w:szCs w:val="24"/>
-        </w:rPr>
-      </w:pPr>
-      <w:r>
-        <w:rPr>
-          <w:rFonts w:ascii="Times New Roman" w:hAnsi="Times New Roman" w:cs="Times New Roman"/>
-          <w:color w:val="C00000"/>
-          <w:sz w:val="24"/>
-          <w:szCs w:val="24"/>
-        </w:rPr>
-        <w:t>规模</w:t>
-      </w:r>
-    </w:p>
-    <w:p>
-      <w:pPr>
-        <w:rPr>
-          <w:rFonts w:hint="eastAsia" w:ascii="Times New Roman" w:hAnsi="Times New Roman" w:cs="Times New Roman"/>
-          <w:sz w:val="24"/>
-          <w:szCs w:val="24"/>
-        </w:rPr>
-      </w:pPr>
-    </w:p>
-    <w:p>
-      <w:pPr>
-        <w:rPr>
-          <w:rFonts w:ascii="Times New Roman" w:hAnsi="Times New Roman" w:cs="Times New Roman"/>
-          <w:sz w:val="24"/>
-          <w:szCs w:val="24"/>
-        </w:rPr>
-      </w:pPr>
-      <w:r>
-        <w:rPr>
-          <w:rFonts w:hint="eastAsia" w:ascii="Times New Roman" w:hAnsi="Times New Roman" w:cs="Times New Roman"/>
-          <w:sz w:val="24"/>
-          <w:szCs w:val="24"/>
-        </w:rPr>
-        <w:t>样本数量和支持</w:t>
-      </w:r>
-    </w:p>
-    <w:p>
-      <w:pPr>
-        <w:rPr>
-          <w:rFonts w:ascii="Times New Roman" w:hAnsi="Times New Roman" w:cs="Times New Roman"/>
-          <w:color w:val="0070C0"/>
-        </w:rPr>
-      </w:pPr>
-      <w:r>
-        <w:rPr>
-          <w:rFonts w:hint="eastAsia" w:ascii="Times New Roman" w:hAnsi="Times New Roman" w:cs="Times New Roman"/>
-          <w:color w:val="0070C0"/>
-        </w:rPr>
-        <w:t xml:space="preserve">说明你是否会在分析阶段使用 </w:t>
-      </w:r>
-      <w:r>
-        <w:rPr>
-          <w:rFonts w:ascii="Times New Roman" w:hAnsi="Times New Roman" w:cs="Times New Roman"/>
-          <w:color w:val="0070C0"/>
-        </w:rPr>
-        <w:t>Bonferroni 校正</w:t>
-      </w:r>
-      <w:r>
-        <w:rPr>
-          <w:rFonts w:hint="eastAsia" w:ascii="Times New Roman" w:hAnsi="Times New Roman" w:cs="Times New Roman"/>
-          <w:color w:val="0070C0"/>
-        </w:rPr>
-        <w:t>，</w:t>
-      </w:r>
-      <w:r>
-        <w:rPr>
-          <w:rFonts w:ascii="Times New Roman" w:hAnsi="Times New Roman" w:cs="Times New Roman"/>
-          <w:color w:val="0070C0"/>
-        </w:rPr>
-        <w:t>并给出你适当开展试验所需的支持网页访问数</w:t>
-      </w:r>
-      <w:r>
-        <w:rPr>
-          <w:rFonts w:hint="eastAsia" w:ascii="Times New Roman" w:hAnsi="Times New Roman" w:cs="Times New Roman"/>
-          <w:color w:val="0070C0"/>
-        </w:rPr>
-        <w:t>。（这些应是来自“计算网页访问数”小测试中的答案。）</w:t>
-      </w:r>
-    </w:p>
-    <w:p>
-      <w:pPr>
-        <w:rPr>
-          <w:rFonts w:hint="eastAsia" w:ascii="Times New Roman" w:hAnsi="Times New Roman" w:cs="Times New Roman"/>
-          <w:sz w:val="24"/>
-          <w:szCs w:val="24"/>
+          <w:sz w:val="24"/>
+          <w:szCs w:val="24"/>
+        </w:rPr>
+      </w:pPr>
+      <w:r>
+        <w:rPr>
+          <w:rFonts w:hint="eastAsia" w:ascii="Times New Roman" w:hAnsi="Times New Roman" w:cs="Times New Roman"/>
+          <w:sz w:val="24"/>
+          <w:szCs w:val="24"/>
+        </w:rPr>
+        <w:t>持续时间和风险暴露</w:t>
+      </w:r>
+    </w:p>
+    <w:p>
+      <w:pPr>
+        <w:rPr>
+          <w:rFonts w:hint="eastAsia" w:ascii="Times New Roman" w:hAnsi="Times New Roman" w:cs="Times New Roman"/>
+          <w:color w:val="0070C0"/>
+        </w:rPr>
+      </w:pPr>
+      <w:r>
+        <w:rPr>
+          <w:rFonts w:hint="eastAsia" w:ascii="Times New Roman" w:hAnsi="Times New Roman" w:cs="Times New Roman"/>
+          <w:color w:val="0070C0"/>
+        </w:rPr>
+        <w:t>说明你会将哪一部分流量转入此试验，以及鉴于此条件，你需要多少天来运行试验。（这些应是来自“选择持续时间和风险暴露”小测试中的答案。）</w:t>
+      </w:r>
+    </w:p>
+    <w:p>
+      <w:pPr>
+        <w:rPr>
+          <w:rFonts w:hint="eastAsia" w:ascii="Times New Roman" w:hAnsi="Times New Roman" w:cs="Times New Roman"/>
+          <w:color w:val="0070C0"/>
+        </w:rPr>
+      </w:pPr>
+    </w:p>
+    <w:p>
+      <w:pPr>
+        <w:rPr>
+          <w:rFonts w:hint="eastAsia" w:ascii="Times New Roman" w:hAnsi="Times New Roman" w:cs="Times New Roman"/>
+          <w:color w:val="0070C0"/>
+          <w:sz w:val="18"/>
+          <w:szCs w:val="18"/>
+          <w:lang w:val="en-US" w:eastAsia="zh-CN"/>
+        </w:rPr>
+      </w:pPr>
+      <w:r>
+        <w:rPr>
+          <w:rFonts w:hint="eastAsia" w:ascii="Times New Roman" w:hAnsi="Times New Roman" w:cs="Times New Roman"/>
+          <w:color w:val="0070C0"/>
+          <w:sz w:val="18"/>
+          <w:szCs w:val="18"/>
           <w:lang w:eastAsia="zh-CN"/>
         </w:rPr>
-      </w:pPr>
-      <w:r>
-        <w:rPr>
-          <w:rFonts w:hint="eastAsia" w:ascii="Times New Roman" w:hAnsi="Times New Roman" w:cs="Times New Roman"/>
-          <w:sz w:val="24"/>
-          <w:szCs w:val="24"/>
+        <w:t>持续时间</w:t>
+      </w:r>
+      <w:r>
+        <w:rPr>
+          <w:rFonts w:hint="eastAsia" w:ascii="Times New Roman" w:hAnsi="Times New Roman" w:cs="Times New Roman"/>
+          <w:color w:val="0070C0"/>
+          <w:sz w:val="18"/>
+          <w:szCs w:val="18"/>
+          <w:lang w:val="en-US" w:eastAsia="zh-CN"/>
+        </w:rPr>
+        <w:t>18天</w:t>
+      </w:r>
+    </w:p>
+    <w:p>
+      <w:pPr>
+        <w:rPr>
+          <w:rFonts w:hint="eastAsia" w:ascii="Times New Roman" w:hAnsi="Times New Roman" w:cs="Times New Roman"/>
+          <w:color w:val="0070C0"/>
+          <w:sz w:val="18"/>
+          <w:szCs w:val="18"/>
+          <w:lang w:val="en-US" w:eastAsia="zh-CN"/>
+        </w:rPr>
+      </w:pPr>
+      <w:r>
+        <w:rPr>
+          <w:rFonts w:hint="eastAsia" w:ascii="Times New Roman" w:hAnsi="Times New Roman" w:cs="Times New Roman"/>
+          <w:color w:val="0070C0"/>
+          <w:sz w:val="18"/>
+          <w:szCs w:val="18"/>
+          <w:lang w:val="en-US" w:eastAsia="zh-CN"/>
+        </w:rPr>
+        <w:t>风险暴露：选择1，所有流量转入此试验</w:t>
+      </w:r>
+    </w:p>
+    <w:p>
+      <w:pPr>
+        <w:rPr>
+          <w:rFonts w:hint="eastAsia" w:ascii="Times New Roman" w:hAnsi="Times New Roman" w:cs="Times New Roman"/>
+          <w:color w:val="0070C0"/>
+          <w:sz w:val="18"/>
+          <w:szCs w:val="18"/>
+          <w:lang w:val="en-US" w:eastAsia="zh-CN"/>
+        </w:rPr>
+      </w:pPr>
+    </w:p>
+    <w:p>
+      <w:pPr>
+        <w:rPr>
+          <w:rFonts w:hint="eastAsia" w:ascii="Times New Roman" w:hAnsi="Times New Roman" w:cs="Times New Roman"/>
+        </w:rPr>
+      </w:pPr>
+      <w:r>
+        <w:rPr>
+          <w:rFonts w:hint="eastAsia" w:ascii="Times New Roman" w:hAnsi="Times New Roman" w:cs="Times New Roman"/>
+        </w:rPr>
+        <w:t>说明你选择所转移流量部分的原因。你认为此试验对优达学城来说有多大风险？</w:t>
+      </w:r>
+    </w:p>
+    <w:p>
+      <w:pPr>
+        <w:rPr>
+          <w:rFonts w:hint="eastAsia" w:ascii="Times New Roman" w:hAnsi="Times New Roman" w:cs="Times New Roman"/>
+        </w:rPr>
+      </w:pPr>
+    </w:p>
+    <w:p>
+      <w:pPr>
+        <w:rPr>
+          <w:rFonts w:hint="eastAsia" w:ascii="Times New Roman" w:hAnsi="Times New Roman" w:cs="Times New Roman" w:eastAsiaTheme="minorEastAsia"/>
+          <w:sz w:val="18"/>
+          <w:szCs w:val="18"/>
           <w:lang w:eastAsia="zh-CN"/>
         </w:rPr>
-        <w:t>不会</w:t>
-      </w:r>
-    </w:p>
-    <w:p>
-      <w:pPr>
-        <w:rPr>
-          <w:rFonts w:hint="eastAsia" w:ascii="Times New Roman" w:hAnsi="Times New Roman" w:cs="Times New Roman"/>
-          <w:sz w:val="24"/>
-          <w:szCs w:val="24"/>
+      </w:pPr>
+      <w:r>
+        <w:rPr>
+          <w:rFonts w:hint="eastAsia" w:ascii="Times New Roman" w:hAnsi="Times New Roman" w:cs="Times New Roman"/>
+          <w:sz w:val="18"/>
+          <w:szCs w:val="18"/>
           <w:lang w:eastAsia="zh-CN"/>
         </w:rPr>
-      </w:pPr>
-      <w:r>
-        <w:rPr>
-          <w:rFonts w:hint="eastAsia" w:ascii="Times New Roman" w:hAnsi="Times New Roman" w:cs="Times New Roman"/>
-          <w:sz w:val="24"/>
-          <w:szCs w:val="24"/>
-          <w:lang w:eastAsia="zh-CN"/>
-        </w:rPr>
-        <w:t>网页访问数：4741212</w:t>
-      </w:r>
-    </w:p>
-    <w:p>
-      <w:pPr>
-        <w:rPr>
-          <w:rFonts w:hint="eastAsia" w:ascii="Times New Roman" w:hAnsi="Times New Roman" w:cs="Times New Roman"/>
-          <w:sz w:val="24"/>
-          <w:szCs w:val="24"/>
-          <w:lang w:eastAsia="zh-CN"/>
-        </w:rPr>
-      </w:pPr>
-    </w:p>
-    <w:p>
-      <w:pPr>
-        <w:rPr>
-          <w:rFonts w:ascii="Times New Roman" w:hAnsi="Times New Roman" w:cs="Times New Roman"/>
-          <w:sz w:val="24"/>
-          <w:szCs w:val="24"/>
-        </w:rPr>
-      </w:pPr>
-      <w:r>
-        <w:rPr>
-          <w:rFonts w:hint="eastAsia" w:ascii="Times New Roman" w:hAnsi="Times New Roman" w:cs="Times New Roman"/>
-          <w:sz w:val="24"/>
-          <w:szCs w:val="24"/>
-        </w:rPr>
-        <w:t>持续时间和风险暴露</w:t>
-      </w:r>
-    </w:p>
-    <w:p>
-      <w:pPr>
-        <w:rPr>
-          <w:rFonts w:hint="eastAsia" w:ascii="Times New Roman" w:hAnsi="Times New Roman" w:cs="Times New Roman"/>
-          <w:color w:val="0070C0"/>
-        </w:rPr>
-      </w:pPr>
-      <w:r>
-        <w:rPr>
-          <w:rFonts w:hint="eastAsia" w:ascii="Times New Roman" w:hAnsi="Times New Roman" w:cs="Times New Roman"/>
-          <w:color w:val="0070C0"/>
-        </w:rPr>
-        <w:t>说明你会将哪一部分流量转入此试验，以及鉴于此条件，你需要多少天来运行试验。（这些应是来自“选择持续时间和风险暴露”小测试中的答案。）</w:t>
-      </w:r>
-    </w:p>
-    <w:p>
-      <w:pPr>
-        <w:rPr>
-          <w:rFonts w:hint="eastAsia" w:ascii="Times New Roman" w:hAnsi="Times New Roman" w:cs="Times New Roman"/>
-          <w:color w:val="0070C0"/>
-        </w:rPr>
-      </w:pPr>
-    </w:p>
-    <w:p>
-      <w:pPr>
-        <w:rPr>
-          <w:rFonts w:hint="eastAsia" w:ascii="Times New Roman" w:hAnsi="Times New Roman" w:cs="Times New Roman"/>
-          <w:color w:val="0070C0"/>
-          <w:lang w:val="en-US" w:eastAsia="zh-CN"/>
-        </w:rPr>
-      </w:pPr>
-      <w:r>
-        <w:rPr>
-          <w:rFonts w:hint="eastAsia" w:ascii="Times New Roman" w:hAnsi="Times New Roman" w:cs="Times New Roman"/>
-          <w:color w:val="0070C0"/>
-          <w:lang w:eastAsia="zh-CN"/>
-        </w:rPr>
-        <w:t>持续时间</w:t>
-      </w:r>
-      <w:r>
-        <w:rPr>
-          <w:rFonts w:hint="eastAsia" w:ascii="Times New Roman" w:hAnsi="Times New Roman" w:cs="Times New Roman"/>
-          <w:color w:val="0070C0"/>
-          <w:lang w:val="en-US" w:eastAsia="zh-CN"/>
-        </w:rPr>
-        <w:t>18天</w:t>
-      </w:r>
-    </w:p>
-    <w:p>
-      <w:pPr>
-        <w:rPr>
-          <w:rFonts w:hint="eastAsia" w:ascii="Times New Roman" w:hAnsi="Times New Roman" w:cs="Times New Roman"/>
-          <w:color w:val="0070C0"/>
-          <w:lang w:val="en-US" w:eastAsia="zh-CN"/>
-        </w:rPr>
-      </w:pPr>
-      <w:r>
-        <w:rPr>
-          <w:rFonts w:hint="eastAsia" w:ascii="Times New Roman" w:hAnsi="Times New Roman" w:cs="Times New Roman"/>
-          <w:color w:val="0070C0"/>
-          <w:lang w:val="en-US" w:eastAsia="zh-CN"/>
-        </w:rPr>
-        <w:t>风险暴露：选择所有流量转入此试验</w:t>
-      </w:r>
-    </w:p>
-    <w:p>
-      <w:pPr>
-        <w:rPr>
-          <w:rFonts w:hint="eastAsia" w:ascii="Times New Roman" w:hAnsi="Times New Roman" w:cs="Times New Roman"/>
-        </w:rPr>
-      </w:pPr>
-      <w:r>
-        <w:rPr>
-          <w:rFonts w:hint="eastAsia" w:ascii="Times New Roman" w:hAnsi="Times New Roman" w:cs="Times New Roman"/>
-        </w:rPr>
-        <w:t>说明你选择所转移流量部分的原因。你认为此试验对优达学城来说有多大风险？</w:t>
-      </w:r>
-    </w:p>
-    <w:p>
-      <w:pPr>
-        <w:rPr>
-          <w:rFonts w:hint="eastAsia" w:ascii="Times New Roman" w:hAnsi="Times New Roman" w:cs="Times New Roman" w:eastAsiaTheme="minorEastAsia"/>
-          <w:lang w:eastAsia="zh-CN"/>
-        </w:rPr>
-      </w:pPr>
-      <w:r>
-        <w:rPr>
-          <w:rFonts w:hint="eastAsia" w:ascii="Times New Roman" w:hAnsi="Times New Roman" w:cs="Times New Roman"/>
-          <w:lang w:eastAsia="zh-CN"/>
-        </w:rPr>
-        <w:t>增加信息说明，基本没有什么风险，所以选择</w:t>
-      </w:r>
-      <w:r>
-        <w:rPr>
-          <w:rFonts w:hint="eastAsia" w:ascii="Times New Roman" w:hAnsi="Times New Roman" w:cs="Times New Roman"/>
+        <w:t>增加时间信息说明，基本没有什么风险，所以选择</w:t>
+      </w:r>
+      <w:r>
+        <w:rPr>
+          <w:rFonts w:hint="eastAsia" w:ascii="Times New Roman" w:hAnsi="Times New Roman" w:cs="Times New Roman"/>
+          <w:sz w:val="18"/>
+          <w:szCs w:val="18"/>
           <w:lang w:val="en-US" w:eastAsia="zh-CN"/>
         </w:rPr>
         <w:t>100%的流量转入实验，这样也能减小持续时间。</w:t>
@@ -1130,12 +1283,18 @@
       <w:pPr>
         <w:rPr>
           <w:rFonts w:hint="eastAsia" w:ascii="Times New Roman" w:hAnsi="Times New Roman" w:cs="Times New Roman"/>
-          <w:lang w:val="en-US" w:eastAsia="zh-CN"/>
-        </w:rPr>
-      </w:pPr>
-      <w:r>
-        <w:rPr>
-          <w:rFonts w:hint="eastAsia" w:ascii="Times New Roman" w:hAnsi="Times New Roman" w:cs="Times New Roman"/>
+          <w:color w:val="0070C0"/>
+          <w:sz w:val="18"/>
+          <w:szCs w:val="18"/>
+          <w:lang w:val="en-US" w:eastAsia="zh-CN"/>
+        </w:rPr>
+      </w:pPr>
+      <w:r>
+        <w:rPr>
+          <w:rFonts w:hint="eastAsia" w:ascii="Times New Roman" w:hAnsi="Times New Roman" w:cs="Times New Roman"/>
+          <w:color w:val="0070C0"/>
+          <w:sz w:val="18"/>
+          <w:szCs w:val="18"/>
           <w:lang w:val="en-US" w:eastAsia="zh-CN"/>
         </w:rPr>
         <w:t>Cookie数量：</w:t>
@@ -1145,12 +1304,18 @@
       <w:pPr>
         <w:rPr>
           <w:rFonts w:hint="eastAsia" w:ascii="Times New Roman" w:hAnsi="Times New Roman" w:cs="Times New Roman"/>
-          <w:lang w:val="en-US" w:eastAsia="zh-CN"/>
-        </w:rPr>
-      </w:pPr>
-      <w:r>
-        <w:rPr>
-          <w:rFonts w:hint="eastAsia" w:ascii="Times New Roman" w:hAnsi="Times New Roman" w:cs="Times New Roman"/>
+          <w:color w:val="0070C0"/>
+          <w:sz w:val="18"/>
+          <w:szCs w:val="18"/>
+          <w:lang w:val="en-US" w:eastAsia="zh-CN"/>
+        </w:rPr>
+      </w:pPr>
+      <w:r>
+        <w:rPr>
+          <w:rFonts w:hint="eastAsia" w:ascii="Times New Roman" w:hAnsi="Times New Roman" w:cs="Times New Roman"/>
+          <w:color w:val="0070C0"/>
+          <w:sz w:val="18"/>
+          <w:szCs w:val="18"/>
           <w:lang w:val="en-US" w:eastAsia="zh-CN"/>
         </w:rPr>
         <w:t>期望置信区间：0.4988-0.5012</w:t>
@@ -1160,12 +1325,18 @@
       <w:pPr>
         <w:rPr>
           <w:rFonts w:hint="eastAsia" w:ascii="Times New Roman" w:hAnsi="Times New Roman" w:cs="Times New Roman"/>
-          <w:lang w:val="en-US" w:eastAsia="zh-CN"/>
-        </w:rPr>
-      </w:pPr>
-      <w:r>
-        <w:rPr>
-          <w:rFonts w:hint="eastAsia" w:ascii="Times New Roman" w:hAnsi="Times New Roman" w:cs="Times New Roman"/>
+          <w:color w:val="0070C0"/>
+          <w:sz w:val="18"/>
+          <w:szCs w:val="18"/>
+          <w:lang w:val="en-US" w:eastAsia="zh-CN"/>
+        </w:rPr>
+      </w:pPr>
+      <w:r>
+        <w:rPr>
+          <w:rFonts w:hint="eastAsia" w:ascii="Times New Roman" w:hAnsi="Times New Roman" w:cs="Times New Roman"/>
+          <w:color w:val="0070C0"/>
+          <w:sz w:val="18"/>
+          <w:szCs w:val="18"/>
           <w:lang w:val="en-US" w:eastAsia="zh-CN"/>
         </w:rPr>
         <w:t>实际观察值：0.5006</w:t>
@@ -1175,12 +1346,18 @@
       <w:pPr>
         <w:rPr>
           <w:rFonts w:hint="eastAsia" w:ascii="Times New Roman" w:hAnsi="Times New Roman" w:cs="Times New Roman"/>
-          <w:lang w:val="en-US" w:eastAsia="zh-CN"/>
-        </w:rPr>
-      </w:pPr>
-      <w:r>
-        <w:rPr>
-          <w:rFonts w:hint="eastAsia" w:ascii="Times New Roman" w:hAnsi="Times New Roman" w:cs="Times New Roman"/>
+          <w:color w:val="0070C0"/>
+          <w:sz w:val="18"/>
+          <w:szCs w:val="18"/>
+          <w:lang w:val="en-US" w:eastAsia="zh-CN"/>
+        </w:rPr>
+      </w:pPr>
+      <w:r>
+        <w:rPr>
+          <w:rFonts w:hint="eastAsia" w:ascii="Times New Roman" w:hAnsi="Times New Roman" w:cs="Times New Roman"/>
+          <w:color w:val="0070C0"/>
+          <w:sz w:val="18"/>
+          <w:szCs w:val="18"/>
           <w:lang w:val="en-US" w:eastAsia="zh-CN"/>
         </w:rPr>
         <w:t>通过合理性检查</w:t>
@@ -1198,12 +1375,18 @@
       <w:pPr>
         <w:rPr>
           <w:rFonts w:hint="eastAsia" w:ascii="Times New Roman" w:hAnsi="Times New Roman" w:cs="Times New Roman"/>
-          <w:lang w:val="en-US" w:eastAsia="zh-CN"/>
-        </w:rPr>
-      </w:pPr>
-      <w:r>
-        <w:rPr>
-          <w:rFonts w:hint="eastAsia" w:ascii="Times New Roman" w:hAnsi="Times New Roman" w:cs="Times New Roman"/>
+          <w:color w:val="0070C0"/>
+          <w:sz w:val="18"/>
+          <w:szCs w:val="18"/>
+          <w:lang w:val="en-US" w:eastAsia="zh-CN"/>
+        </w:rPr>
+      </w:pPr>
+      <w:r>
+        <w:rPr>
+          <w:rFonts w:hint="eastAsia" w:ascii="Times New Roman" w:hAnsi="Times New Roman" w:cs="Times New Roman"/>
+          <w:color w:val="0070C0"/>
+          <w:sz w:val="18"/>
+          <w:szCs w:val="18"/>
           <w:lang w:val="en-US" w:eastAsia="zh-CN"/>
         </w:rPr>
         <w:t>点击次数：</w:t>
@@ -1213,12 +1396,18 @@
       <w:pPr>
         <w:rPr>
           <w:rFonts w:hint="eastAsia" w:ascii="Times New Roman" w:hAnsi="Times New Roman" w:cs="Times New Roman"/>
-          <w:lang w:val="en-US" w:eastAsia="zh-CN"/>
-        </w:rPr>
-      </w:pPr>
-      <w:r>
-        <w:rPr>
-          <w:rFonts w:hint="eastAsia" w:ascii="Times New Roman" w:hAnsi="Times New Roman" w:cs="Times New Roman"/>
+          <w:color w:val="0070C0"/>
+          <w:sz w:val="18"/>
+          <w:szCs w:val="18"/>
+          <w:lang w:val="en-US" w:eastAsia="zh-CN"/>
+        </w:rPr>
+      </w:pPr>
+      <w:r>
+        <w:rPr>
+          <w:rFonts w:hint="eastAsia" w:ascii="Times New Roman" w:hAnsi="Times New Roman" w:cs="Times New Roman"/>
+          <w:color w:val="0070C0"/>
+          <w:sz w:val="18"/>
+          <w:szCs w:val="18"/>
           <w:lang w:val="en-US" w:eastAsia="zh-CN"/>
         </w:rPr>
         <w:t>期望置信区间：0.4959-0.5041</w:t>
@@ -1228,12 +1417,18 @@
       <w:pPr>
         <w:rPr>
           <w:rFonts w:hint="eastAsia" w:ascii="Times New Roman" w:hAnsi="Times New Roman" w:cs="Times New Roman"/>
-          <w:lang w:val="en-US" w:eastAsia="zh-CN"/>
-        </w:rPr>
-      </w:pPr>
-      <w:r>
-        <w:rPr>
-          <w:rFonts w:hint="eastAsia" w:ascii="Times New Roman" w:hAnsi="Times New Roman" w:cs="Times New Roman"/>
+          <w:color w:val="0070C0"/>
+          <w:sz w:val="18"/>
+          <w:szCs w:val="18"/>
+          <w:lang w:val="en-US" w:eastAsia="zh-CN"/>
+        </w:rPr>
+      </w:pPr>
+      <w:r>
+        <w:rPr>
+          <w:rFonts w:hint="eastAsia" w:ascii="Times New Roman" w:hAnsi="Times New Roman" w:cs="Times New Roman"/>
+          <w:color w:val="0070C0"/>
+          <w:sz w:val="18"/>
+          <w:szCs w:val="18"/>
           <w:lang w:val="en-US" w:eastAsia="zh-CN"/>
         </w:rPr>
         <w:t>实际观察值：0.5004</w:t>
@@ -1243,12 +1438,18 @@
       <w:pPr>
         <w:rPr>
           <w:rFonts w:hint="eastAsia" w:ascii="Times New Roman" w:hAnsi="Times New Roman" w:cs="Times New Roman"/>
-          <w:lang w:val="en-US" w:eastAsia="zh-CN"/>
-        </w:rPr>
-      </w:pPr>
-      <w:r>
-        <w:rPr>
-          <w:rFonts w:hint="eastAsia" w:ascii="Times New Roman" w:hAnsi="Times New Roman" w:cs="Times New Roman"/>
+          <w:color w:val="0070C0"/>
+          <w:sz w:val="18"/>
+          <w:szCs w:val="18"/>
+          <w:lang w:val="en-US" w:eastAsia="zh-CN"/>
+        </w:rPr>
+      </w:pPr>
+      <w:r>
+        <w:rPr>
+          <w:rFonts w:hint="eastAsia" w:ascii="Times New Roman" w:hAnsi="Times New Roman" w:cs="Times New Roman"/>
+          <w:color w:val="0070C0"/>
+          <w:sz w:val="18"/>
+          <w:szCs w:val="18"/>
           <w:lang w:val="en-US" w:eastAsia="zh-CN"/>
         </w:rPr>
         <w:t>通过合理性检查</w:t>
@@ -1359,6 +1560,16 @@
         <w:rPr>
           <w:rFonts w:hint="eastAsia" w:ascii="Times New Roman" w:hAnsi="Times New Roman" w:cs="Times New Roman"/>
           <w:color w:val="0070C0"/>
+        </w:rPr>
+      </w:pPr>
+    </w:p>
+    <w:p>
+      <w:pPr>
+        <w:rPr>
+          <w:rFonts w:hint="eastAsia" w:ascii="Times New Roman" w:hAnsi="Times New Roman" w:cs="Times New Roman"/>
+          <w:color w:val="0070C0"/>
+          <w:sz w:val="18"/>
+          <w:szCs w:val="18"/>
           <w:lang w:eastAsia="zh-CN"/>
         </w:rPr>
       </w:pPr>
@@ -1366,6 +1577,8 @@
         <w:rPr>
           <w:rFonts w:hint="eastAsia" w:ascii="Times New Roman" w:hAnsi="Times New Roman" w:cs="Times New Roman"/>
           <w:color w:val="0070C0"/>
+          <w:sz w:val="18"/>
+          <w:szCs w:val="18"/>
           <w:lang w:eastAsia="zh-CN"/>
         </w:rPr>
         <w:t>总转化率：</w:t>
@@ -1376,13 +1589,17 @@
         <w:rPr>
           <w:rFonts w:hint="eastAsia" w:ascii="Times New Roman" w:hAnsi="Times New Roman" w:cs="Times New Roman"/>
           <w:color w:val="0070C0"/>
-          <w:lang w:val="en-US" w:eastAsia="zh-CN"/>
-        </w:rPr>
-      </w:pPr>
-      <w:r>
-        <w:rPr>
-          <w:rFonts w:hint="eastAsia" w:ascii="Times New Roman" w:hAnsi="Times New Roman" w:cs="Times New Roman"/>
-          <w:color w:val="0070C0"/>
+          <w:sz w:val="18"/>
+          <w:szCs w:val="18"/>
+          <w:lang w:val="en-US" w:eastAsia="zh-CN"/>
+        </w:rPr>
+      </w:pPr>
+      <w:r>
+        <w:rPr>
+          <w:rFonts w:hint="eastAsia" w:ascii="Times New Roman" w:hAnsi="Times New Roman" w:cs="Times New Roman"/>
+          <w:color w:val="0070C0"/>
+          <w:sz w:val="18"/>
+          <w:szCs w:val="18"/>
           <w:lang w:eastAsia="zh-CN"/>
         </w:rPr>
         <w:t>置信区间：</w:t>
@@ -1391,6 +1608,8 @@
         <w:rPr>
           <w:rFonts w:hint="eastAsia" w:ascii="Times New Roman" w:hAnsi="Times New Roman" w:cs="Times New Roman"/>
           <w:color w:val="0070C0"/>
+          <w:sz w:val="18"/>
+          <w:szCs w:val="18"/>
           <w:lang w:val="en-US" w:eastAsia="zh-CN"/>
         </w:rPr>
         <w:t>-0.0291--0.0210</w:t>
@@ -1401,13 +1620,17 @@
         <w:rPr>
           <w:rFonts w:hint="eastAsia" w:ascii="Times New Roman" w:hAnsi="Times New Roman" w:cs="Times New Roman"/>
           <w:color w:val="0070C0"/>
-          <w:lang w:val="en-US" w:eastAsia="zh-CN"/>
-        </w:rPr>
-      </w:pPr>
-      <w:r>
-        <w:rPr>
-          <w:rFonts w:hint="eastAsia" w:ascii="Times New Roman" w:hAnsi="Times New Roman" w:cs="Times New Roman"/>
-          <w:color w:val="0070C0"/>
+          <w:sz w:val="18"/>
+          <w:szCs w:val="18"/>
+          <w:lang w:val="en-US" w:eastAsia="zh-CN"/>
+        </w:rPr>
+      </w:pPr>
+      <w:r>
+        <w:rPr>
+          <w:rFonts w:hint="eastAsia" w:ascii="Times New Roman" w:hAnsi="Times New Roman" w:cs="Times New Roman"/>
+          <w:color w:val="0070C0"/>
+          <w:sz w:val="18"/>
+          <w:szCs w:val="18"/>
           <w:lang w:val="en-US" w:eastAsia="zh-CN"/>
         </w:rPr>
         <w:t>具有统计显著性与实际显著性</w:t>
@@ -1418,30 +1641,38 @@
         <w:rPr>
           <w:rFonts w:hint="eastAsia" w:ascii="Times New Roman" w:hAnsi="Times New Roman" w:cs="Times New Roman"/>
           <w:color w:val="0070C0"/>
-          <w:lang w:val="en-US" w:eastAsia="zh-CN"/>
-        </w:rPr>
-      </w:pPr>
-      <w:r>
-        <w:rPr>
-          <w:rFonts w:hint="eastAsia" w:ascii="Times New Roman" w:hAnsi="Times New Roman" w:cs="Times New Roman"/>
-          <w:color w:val="0070C0"/>
-          <w:lang w:val="en-US" w:eastAsia="zh-CN"/>
-        </w:rPr>
-        <w:t>留存率：-0.0116-0.0019</w:t>
-      </w:r>
-    </w:p>
-    <w:p>
-      <w:pPr>
-        <w:rPr>
-          <w:rFonts w:hint="eastAsia" w:ascii="Times New Roman" w:hAnsi="Times New Roman" w:cs="Times New Roman"/>
-          <w:color w:val="0070C0"/>
-          <w:lang w:val="en-US" w:eastAsia="zh-CN"/>
-        </w:rPr>
-      </w:pPr>
-      <w:r>
-        <w:rPr>
-          <w:rFonts w:hint="eastAsia" w:ascii="Times New Roman" w:hAnsi="Times New Roman" w:cs="Times New Roman"/>
-          <w:color w:val="0070C0"/>
+          <w:sz w:val="18"/>
+          <w:szCs w:val="18"/>
+          <w:lang w:val="en-US" w:eastAsia="zh-CN"/>
+        </w:rPr>
+      </w:pPr>
+      <w:r>
+        <w:rPr>
+          <w:rFonts w:hint="eastAsia" w:ascii="Times New Roman" w:hAnsi="Times New Roman" w:cs="Times New Roman"/>
+          <w:color w:val="0070C0"/>
+          <w:sz w:val="18"/>
+          <w:szCs w:val="18"/>
+          <w:lang w:val="en-US" w:eastAsia="zh-CN"/>
+        </w:rPr>
+        <w:t>净转化率：-0.0116-0.0019</w:t>
+      </w:r>
+    </w:p>
+    <w:p>
+      <w:pPr>
+        <w:rPr>
+          <w:rFonts w:hint="eastAsia" w:ascii="Times New Roman" w:hAnsi="Times New Roman" w:cs="Times New Roman"/>
+          <w:color w:val="0070C0"/>
+          <w:sz w:val="18"/>
+          <w:szCs w:val="18"/>
+          <w:lang w:val="en-US" w:eastAsia="zh-CN"/>
+        </w:rPr>
+      </w:pPr>
+      <w:r>
+        <w:rPr>
+          <w:rFonts w:hint="eastAsia" w:ascii="Times New Roman" w:hAnsi="Times New Roman" w:cs="Times New Roman"/>
+          <w:color w:val="0070C0"/>
+          <w:sz w:val="18"/>
+          <w:szCs w:val="18"/>
           <w:lang w:val="en-US" w:eastAsia="zh-CN"/>
         </w:rPr>
         <w:t>不具有统计显著性与实际显著性</w:t>
@@ -1507,13 +1738,17 @@
         <w:rPr>
           <w:rFonts w:hint="eastAsia" w:ascii="Times New Roman" w:hAnsi="Times New Roman" w:cs="Times New Roman"/>
           <w:color w:val="0070C0"/>
-          <w:lang w:val="en-US" w:eastAsia="zh-CN"/>
-        </w:rPr>
-      </w:pPr>
-      <w:r>
-        <w:rPr>
-          <w:rFonts w:hint="eastAsia" w:ascii="Times New Roman" w:hAnsi="Times New Roman" w:cs="Times New Roman"/>
-          <w:color w:val="0070C0"/>
+          <w:sz w:val="18"/>
+          <w:szCs w:val="18"/>
+          <w:lang w:val="en-US" w:eastAsia="zh-CN"/>
+        </w:rPr>
+      </w:pPr>
+      <w:r>
+        <w:rPr>
+          <w:rFonts w:hint="eastAsia" w:ascii="Times New Roman" w:hAnsi="Times New Roman" w:cs="Times New Roman"/>
+          <w:color w:val="0070C0"/>
+          <w:sz w:val="18"/>
+          <w:szCs w:val="18"/>
           <w:lang w:eastAsia="zh-CN"/>
         </w:rPr>
         <w:t>总转化率：</w:t>
@@ -1522,6 +1757,8 @@
         <w:rPr>
           <w:rFonts w:hint="eastAsia" w:ascii="Times New Roman" w:hAnsi="Times New Roman" w:cs="Times New Roman"/>
           <w:color w:val="0070C0"/>
+          <w:sz w:val="18"/>
+          <w:szCs w:val="18"/>
           <w:lang w:val="en-US" w:eastAsia="zh-CN"/>
         </w:rPr>
         <w:t>P = 0.0026</w:t>
@@ -1532,13 +1769,17 @@
         <w:rPr>
           <w:rFonts w:hint="eastAsia" w:ascii="Times New Roman" w:hAnsi="Times New Roman" w:cs="Times New Roman"/>
           <w:color w:val="0070C0"/>
-          <w:lang w:val="en-US" w:eastAsia="zh-CN"/>
-        </w:rPr>
-      </w:pPr>
-      <w:r>
-        <w:rPr>
-          <w:rFonts w:hint="eastAsia" w:ascii="Times New Roman" w:hAnsi="Times New Roman" w:cs="Times New Roman"/>
-          <w:color w:val="0070C0"/>
+          <w:sz w:val="18"/>
+          <w:szCs w:val="18"/>
+          <w:lang w:val="en-US" w:eastAsia="zh-CN"/>
+        </w:rPr>
+      </w:pPr>
+      <w:r>
+        <w:rPr>
+          <w:rFonts w:hint="eastAsia" w:ascii="Times New Roman" w:hAnsi="Times New Roman" w:cs="Times New Roman"/>
+          <w:color w:val="0070C0"/>
+          <w:sz w:val="18"/>
+          <w:szCs w:val="18"/>
           <w:lang w:val="en-US" w:eastAsia="zh-CN"/>
         </w:rPr>
         <w:t>具有统计显著性</w:t>
@@ -1549,30 +1790,38 @@
         <w:rPr>
           <w:rFonts w:hint="eastAsia" w:ascii="Times New Roman" w:hAnsi="Times New Roman" w:cs="Times New Roman"/>
           <w:color w:val="0070C0"/>
-          <w:lang w:val="en-US" w:eastAsia="zh-CN"/>
-        </w:rPr>
-      </w:pPr>
-      <w:r>
-        <w:rPr>
-          <w:rFonts w:hint="eastAsia" w:ascii="Times New Roman" w:hAnsi="Times New Roman" w:cs="Times New Roman"/>
-          <w:color w:val="0070C0"/>
-          <w:lang w:val="en-US" w:eastAsia="zh-CN"/>
-        </w:rPr>
-        <w:t>留存率：p = 0.6776</w:t>
-      </w:r>
-    </w:p>
-    <w:p>
-      <w:pPr>
-        <w:rPr>
-          <w:rFonts w:hint="eastAsia" w:ascii="Times New Roman" w:hAnsi="Times New Roman" w:cs="Times New Roman"/>
-          <w:color w:val="0070C0"/>
-          <w:lang w:val="en-US" w:eastAsia="zh-CN"/>
-        </w:rPr>
-      </w:pPr>
-      <w:r>
-        <w:rPr>
-          <w:rFonts w:hint="eastAsia" w:ascii="Times New Roman" w:hAnsi="Times New Roman" w:cs="Times New Roman"/>
-          <w:color w:val="0070C0"/>
+          <w:sz w:val="18"/>
+          <w:szCs w:val="18"/>
+          <w:lang w:val="en-US" w:eastAsia="zh-CN"/>
+        </w:rPr>
+      </w:pPr>
+      <w:r>
+        <w:rPr>
+          <w:rFonts w:hint="eastAsia" w:ascii="Times New Roman" w:hAnsi="Times New Roman" w:cs="Times New Roman"/>
+          <w:color w:val="0070C0"/>
+          <w:sz w:val="18"/>
+          <w:szCs w:val="18"/>
+          <w:lang w:val="en-US" w:eastAsia="zh-CN"/>
+        </w:rPr>
+        <w:t>净转化率：p = 0.6776</w:t>
+      </w:r>
+    </w:p>
+    <w:p>
+      <w:pPr>
+        <w:rPr>
+          <w:rFonts w:hint="eastAsia" w:ascii="Times New Roman" w:hAnsi="Times New Roman" w:cs="Times New Roman"/>
+          <w:color w:val="0070C0"/>
+          <w:sz w:val="18"/>
+          <w:szCs w:val="18"/>
+          <w:lang w:val="en-US" w:eastAsia="zh-CN"/>
+        </w:rPr>
+      </w:pPr>
+      <w:r>
+        <w:rPr>
+          <w:rFonts w:hint="eastAsia" w:ascii="Times New Roman" w:hAnsi="Times New Roman" w:cs="Times New Roman"/>
+          <w:color w:val="0070C0"/>
+          <w:sz w:val="18"/>
+          <w:szCs w:val="18"/>
           <w:lang w:val="en-US" w:eastAsia="zh-CN"/>
         </w:rPr>
         <w:t>不具有统计显著性</w:t>
@@ -1608,313 +1857,626 @@
     <w:p>
       <w:pPr>
         <w:rPr>
+          <w:rFonts w:hint="eastAsia" w:ascii="Times New Roman" w:hAnsi="Times New Roman" w:cs="Times New Roman"/>
+        </w:rPr>
+      </w:pPr>
+      <w:r>
+        <w:rPr>
+          <w:rFonts w:hint="eastAsia" w:ascii="Times New Roman" w:hAnsi="Times New Roman" w:cs="Times New Roman"/>
+        </w:rPr>
+        <w:t xml:space="preserve">说明你是否使用了 </w:t>
+      </w:r>
+      <w:r>
+        <w:rPr>
           <w:rFonts w:ascii="Times New Roman" w:hAnsi="Times New Roman" w:cs="Times New Roman"/>
         </w:rPr>
-      </w:pPr>
-      <w:r>
-        <w:rPr>
-          <w:rFonts w:hint="eastAsia" w:ascii="Times New Roman" w:hAnsi="Times New Roman" w:cs="Times New Roman"/>
-        </w:rPr>
-        <w:t xml:space="preserve">说明你是否使用了 </w:t>
+        <w:t>Bonferroni</w:t>
+      </w:r>
+      <w:r>
+        <w:rPr>
+          <w:rFonts w:hint="eastAsia" w:ascii="Times New Roman" w:hAnsi="Times New Roman" w:cs="Times New Roman"/>
+        </w:rPr>
+        <w:t xml:space="preserve"> </w:t>
       </w:r>
       <w:r>
         <w:rPr>
           <w:rFonts w:ascii="Times New Roman" w:hAnsi="Times New Roman" w:cs="Times New Roman"/>
         </w:rPr>
-        <w:t>Bonferroni</w:t>
-      </w:r>
-      <w:r>
-        <w:rPr>
-          <w:rFonts w:hint="eastAsia" w:ascii="Times New Roman" w:hAnsi="Times New Roman" w:cs="Times New Roman"/>
-        </w:rPr>
-        <w:t xml:space="preserve"> </w:t>
-      </w:r>
-      <w:r>
+        <w:t>校正</w:t>
+      </w:r>
+      <w:r>
+        <w:rPr>
+          <w:rFonts w:hint="eastAsia" w:ascii="Times New Roman" w:hAnsi="Times New Roman" w:cs="Times New Roman"/>
+        </w:rPr>
+        <w:t>，并解释原因。若效应大小假设检验和符号检验之间存在任何差异，描述差异并说明你认为导致差异的原因是什么。</w:t>
+      </w:r>
+    </w:p>
+    <w:p>
+      <w:pPr>
+        <w:rPr>
+          <w:rFonts w:hint="eastAsia" w:ascii="Times New Roman" w:hAnsi="Times New Roman" w:cs="Times New Roman"/>
+        </w:rPr>
+      </w:pPr>
+    </w:p>
+    <w:p>
+      <w:pPr>
+        <w:rPr>
+          <w:rFonts w:hint="eastAsia" w:ascii="Times New Roman" w:hAnsi="Times New Roman" w:cs="Times New Roman"/>
+          <w:color w:val="000000" w:themeColor="text1"/>
+          <w:sz w:val="18"/>
+          <w:szCs w:val="18"/>
+          <w:lang w:val="en-US" w:eastAsia="zh-CN"/>
+        </w:rPr>
+      </w:pPr>
+      <w:r>
+        <w:rPr>
+          <w:rFonts w:hint="eastAsia" w:ascii="Times New Roman" w:hAnsi="Times New Roman" w:cs="Times New Roman"/>
+          <w:color w:val="000000" w:themeColor="text1"/>
+          <w:sz w:val="18"/>
+          <w:szCs w:val="18"/>
+          <w:lang w:eastAsia="zh-CN"/>
+        </w:rPr>
+        <w:t>没有使用</w:t>
+      </w:r>
+      <w:r>
+        <w:rPr>
+          <w:rFonts w:hint="eastAsia" w:ascii="Times New Roman" w:hAnsi="Times New Roman" w:cs="Times New Roman"/>
+          <w:color w:val="000000" w:themeColor="text1"/>
+          <w:sz w:val="18"/>
+          <w:szCs w:val="18"/>
+          <w:lang w:val="en-US" w:eastAsia="zh-CN"/>
+        </w:rPr>
+        <w:t>Bonferroni校正，因为评估指标彼此相互联系，一个指标变化，另一个指标会跟着发生变化，如果选择Bonferroni校正，得出的结果会比较保守</w:t>
+      </w:r>
+    </w:p>
+    <w:p>
+      <w:pPr>
+        <w:rPr>
+          <w:rFonts w:hint="eastAsia" w:ascii="Times New Roman" w:hAnsi="Times New Roman" w:cs="Times New Roman"/>
+          <w:color w:val="000000" w:themeColor="text1"/>
+          <w:sz w:val="18"/>
+          <w:szCs w:val="18"/>
+          <w:lang w:val="en-US" w:eastAsia="zh-CN"/>
+        </w:rPr>
+      </w:pPr>
+    </w:p>
+    <w:p>
+      <w:pPr>
+        <w:rPr>
+          <w:rFonts w:hint="eastAsia" w:ascii="Times New Roman" w:hAnsi="Times New Roman" w:cs="Times New Roman"/>
+          <w:color w:val="000000" w:themeColor="text1"/>
+          <w:sz w:val="18"/>
+          <w:szCs w:val="18"/>
+          <w:lang w:val="en-US" w:eastAsia="zh-CN"/>
+        </w:rPr>
+      </w:pPr>
+      <w:r>
+        <w:rPr>
+          <w:rFonts w:hint="eastAsia" w:ascii="Times New Roman" w:hAnsi="Times New Roman" w:cs="Times New Roman"/>
+          <w:color w:val="000000" w:themeColor="text1"/>
+          <w:sz w:val="18"/>
+          <w:szCs w:val="18"/>
+          <w:lang w:val="en-US" w:eastAsia="zh-CN"/>
+        </w:rPr>
+        <w:t>净转化率的效应大假设检验与符号检验存在差异</w:t>
+      </w:r>
+    </w:p>
+    <w:p>
+      <w:pPr>
+        <w:rPr>
+          <w:rFonts w:hint="eastAsia" w:ascii="Times New Roman" w:hAnsi="Times New Roman" w:cs="Times New Roman"/>
+          <w:color w:val="000000" w:themeColor="text1"/>
+          <w:sz w:val="18"/>
+          <w:szCs w:val="18"/>
+          <w:lang w:val="en-US" w:eastAsia="zh-CN"/>
+        </w:rPr>
+      </w:pPr>
+      <w:r>
+        <w:rPr>
+          <w:rFonts w:hint="eastAsia" w:ascii="Times New Roman" w:hAnsi="Times New Roman" w:cs="Times New Roman"/>
+          <w:color w:val="000000" w:themeColor="text1"/>
+          <w:sz w:val="18"/>
+          <w:szCs w:val="18"/>
+          <w:lang w:val="en-US" w:eastAsia="zh-CN"/>
+        </w:rPr>
+        <w:t>增加时间信息说明后，假设检验是因注册登录的用户减小，会导致付费用户减小，进而导致净转化率会减小，符号检验的结果假设检验的结果不具有统计显著性，付费用户有所增加。</w:t>
+      </w:r>
+    </w:p>
+    <w:p>
+      <w:pPr>
+        <w:rPr>
+          <w:rFonts w:hint="eastAsia" w:ascii="Times New Roman" w:hAnsi="Times New Roman" w:cs="Times New Roman"/>
+          <w:color w:val="000000" w:themeColor="text1"/>
+          <w:sz w:val="24"/>
+          <w:szCs w:val="24"/>
+          <w:lang w:val="en-US" w:eastAsia="zh-CN"/>
+        </w:rPr>
+      </w:pPr>
+      <w:r>
+        <w:rPr>
+          <w:rFonts w:hint="eastAsia" w:ascii="Times New Roman" w:hAnsi="Times New Roman" w:cs="Times New Roman"/>
+          <w:color w:val="000000" w:themeColor="text1"/>
+          <w:sz w:val="18"/>
+          <w:szCs w:val="18"/>
+          <w:lang w:val="en-US" w:eastAsia="zh-CN"/>
+        </w:rPr>
+        <w:t>差异原因：观察统计数据，工作日与休息日，都出现过付费用户增加的情况，在心理学上，有一种理论，即人对某件事付出努力越多，这件事对他的吸引力就越大，心里对这件事的认可度也会提升。通过增加时间信息说明后，选择付费学习之前，对自己内心要学习这门课程，会有一个反思的过程，内心确认后，才会选择点击“开始试用”，因此，可能提高后续接受付费的概率。</w:t>
+      </w:r>
+    </w:p>
+    <w:p>
+      <w:pPr>
+        <w:rPr>
+          <w:rFonts w:hint="eastAsia" w:ascii="Times New Roman" w:hAnsi="Times New Roman" w:cs="Times New Roman"/>
+          <w:color w:val="C00000"/>
+          <w:sz w:val="24"/>
+          <w:szCs w:val="24"/>
+        </w:rPr>
+      </w:pPr>
+    </w:p>
+    <w:p>
+      <w:pPr>
         <w:rPr>
           <w:rFonts w:ascii="Times New Roman" w:hAnsi="Times New Roman" w:cs="Times New Roman"/>
-        </w:rPr>
-        <w:t>校正</w:t>
-      </w:r>
-      <w:r>
-        <w:rPr>
-          <w:rFonts w:hint="eastAsia" w:ascii="Times New Roman" w:hAnsi="Times New Roman" w:cs="Times New Roman"/>
-        </w:rPr>
-        <w:t>，并解释原因。若效应大小假设检验和符号检验之间存在任何差异，描述差异并说明你认为导致差异的原因是什么。</w:t>
-      </w:r>
+          <w:color w:val="C00000"/>
+          <w:sz w:val="24"/>
+          <w:szCs w:val="24"/>
+        </w:rPr>
+      </w:pPr>
+      <w:r>
+        <w:rPr>
+          <w:rFonts w:hint="eastAsia" w:ascii="Times New Roman" w:hAnsi="Times New Roman" w:cs="Times New Roman"/>
+          <w:color w:val="C00000"/>
+          <w:sz w:val="24"/>
+          <w:szCs w:val="24"/>
+        </w:rPr>
+        <w:t>建议</w:t>
+      </w:r>
+    </w:p>
+    <w:p>
+      <w:pPr>
+        <w:rPr>
+          <w:rFonts w:hint="eastAsia" w:ascii="Times New Roman" w:hAnsi="Times New Roman" w:cs="Times New Roman"/>
+        </w:rPr>
+      </w:pPr>
+    </w:p>
+    <w:p>
+      <w:pPr>
+        <w:rPr>
+          <w:rFonts w:hint="eastAsia" w:ascii="Times New Roman" w:hAnsi="Times New Roman" w:cs="Times New Roman"/>
+        </w:rPr>
+      </w:pPr>
+      <w:r>
+        <w:rPr>
+          <w:rFonts w:hint="eastAsia" w:ascii="Times New Roman" w:hAnsi="Times New Roman" w:cs="Times New Roman"/>
+        </w:rPr>
+        <w:t>提供建议并简要说明你的理由。</w:t>
+      </w:r>
+    </w:p>
+    <w:p>
+      <w:pPr>
+        <w:rPr>
+          <w:rFonts w:hint="eastAsia" w:ascii="Times New Roman" w:hAnsi="Times New Roman" w:cs="Times New Roman"/>
+        </w:rPr>
+      </w:pPr>
     </w:p>
     <w:p>
       <w:pPr>
         <w:rPr>
           <w:rFonts w:hint="eastAsia" w:ascii="Times New Roman" w:hAnsi="Times New Roman" w:cs="Times New Roman" w:eastAsiaTheme="minorEastAsia"/>
-          <w:color w:val="C00000"/>
-          <w:sz w:val="24"/>
-          <w:szCs w:val="24"/>
+          <w:color w:val="000000" w:themeColor="text1"/>
+          <w:sz w:val="18"/>
+          <w:szCs w:val="18"/>
           <w:lang w:eastAsia="zh-CN"/>
         </w:rPr>
       </w:pPr>
       <w:r>
         <w:rPr>
           <w:rFonts w:hint="eastAsia" w:ascii="Times New Roman" w:hAnsi="Times New Roman" w:cs="Times New Roman"/>
-          <w:color w:val="C00000"/>
-          <w:sz w:val="24"/>
-          <w:szCs w:val="24"/>
+          <w:color w:val="000000" w:themeColor="text1"/>
+          <w:sz w:val="18"/>
+          <w:szCs w:val="18"/>
           <w:lang w:eastAsia="zh-CN"/>
         </w:rPr>
-        <w:t>不使用</w:t>
-      </w:r>
-      <w:r>
-        <w:rPr>
-          <w:rFonts w:hint="eastAsia" w:ascii="Times New Roman" w:hAnsi="Times New Roman" w:cs="Times New Roman"/>
-          <w:color w:val="C00000"/>
-          <w:sz w:val="24"/>
-          <w:szCs w:val="24"/>
-          <w:lang w:val="en-US" w:eastAsia="zh-CN"/>
-        </w:rPr>
-        <w:t>Bonferroni校正</w:t>
+        <w:t>我会启动这个试验，并且进一步研究怎样提高净转化率。在用户点击“开始试用”后，提供客服一对一回访</w:t>
+      </w:r>
+      <w:r>
+        <w:rPr>
+          <w:rFonts w:hint="eastAsia" w:ascii="Times New Roman" w:hAnsi="Times New Roman" w:cs="Times New Roman"/>
+          <w:color w:val="000000" w:themeColor="text1"/>
+          <w:sz w:val="18"/>
+          <w:szCs w:val="18"/>
+          <w:lang w:val="en-US" w:eastAsia="zh-CN"/>
+        </w:rPr>
+        <w:t>1次</w:t>
+      </w:r>
+      <w:r>
+        <w:rPr>
+          <w:rFonts w:hint="eastAsia" w:ascii="Times New Roman" w:hAnsi="Times New Roman" w:cs="Times New Roman"/>
+          <w:color w:val="000000" w:themeColor="text1"/>
+          <w:sz w:val="18"/>
+          <w:szCs w:val="18"/>
+          <w:lang w:eastAsia="zh-CN"/>
+        </w:rPr>
+        <w:t>，看是否能够提高之后的净转化率</w:t>
+      </w:r>
+    </w:p>
+    <w:p>
+      <w:pPr>
+        <w:rPr>
+          <w:rFonts w:hint="eastAsia" w:ascii="Times New Roman" w:hAnsi="Times New Roman" w:cs="Times New Roman"/>
+          <w:color w:val="C00000"/>
+          <w:sz w:val="24"/>
+          <w:szCs w:val="24"/>
+        </w:rPr>
+      </w:pPr>
+    </w:p>
+    <w:p>
+      <w:pPr>
+        <w:rPr>
+          <w:rFonts w:ascii="Times New Roman" w:hAnsi="Times New Roman" w:cs="Times New Roman"/>
+          <w:color w:val="C00000"/>
+          <w:sz w:val="24"/>
+          <w:szCs w:val="24"/>
+        </w:rPr>
+      </w:pPr>
+      <w:r>
+        <w:rPr>
+          <w:rFonts w:hint="eastAsia" w:ascii="Times New Roman" w:hAnsi="Times New Roman" w:cs="Times New Roman"/>
+          <w:color w:val="C00000"/>
+          <w:sz w:val="24"/>
+          <w:szCs w:val="24"/>
+        </w:rPr>
+        <w:t>后续试验</w:t>
+      </w:r>
+    </w:p>
+    <w:p>
+      <w:pPr>
+        <w:rPr>
+          <w:rFonts w:hint="eastAsia" w:ascii="Times New Roman" w:hAnsi="Times New Roman" w:cs="Times New Roman"/>
+        </w:rPr>
+      </w:pPr>
+    </w:p>
+    <w:p>
+      <w:pPr>
+        <w:rPr>
+          <w:rFonts w:hint="eastAsia" w:ascii="Times New Roman" w:hAnsi="Times New Roman" w:cs="Times New Roman"/>
+        </w:rPr>
+      </w:pPr>
+      <w:r>
+        <w:rPr>
+          <w:rFonts w:hint="eastAsia" w:ascii="Times New Roman" w:hAnsi="Times New Roman" w:cs="Times New Roman"/>
+        </w:rPr>
+        <w:t>对你会开展的后续试验进行概括说明，你的假设会是什么，你将</w:t>
+      </w:r>
+      <w:bookmarkStart w:id="14" w:name="OLE_LINK94"/>
+      <w:bookmarkStart w:id="15" w:name="OLE_LINK95"/>
+      <w:r>
+        <w:rPr>
+          <w:rFonts w:hint="eastAsia" w:ascii="Times New Roman" w:hAnsi="Times New Roman" w:cs="Times New Roman"/>
+        </w:rPr>
+        <w:t>测量哪些度量</w:t>
+      </w:r>
+      <w:bookmarkEnd w:id="14"/>
+      <w:bookmarkEnd w:id="15"/>
+      <w:r>
+        <w:rPr>
+          <w:rFonts w:hint="eastAsia" w:ascii="Times New Roman" w:hAnsi="Times New Roman" w:cs="Times New Roman"/>
+        </w:rPr>
+        <w:t>，你的转移单位将是什么，以及做出这些选择的理由。</w:t>
+      </w:r>
+    </w:p>
+    <w:p>
+      <w:pPr>
+        <w:rPr>
+          <w:rFonts w:hint="eastAsia" w:ascii="Times New Roman" w:hAnsi="Times New Roman" w:cs="Times New Roman"/>
+        </w:rPr>
+      </w:pPr>
+    </w:p>
+    <w:p>
+      <w:pPr>
+        <w:rPr>
+          <w:rFonts w:hint="eastAsia" w:ascii="Times New Roman" w:hAnsi="Times New Roman" w:cs="Times New Roman"/>
+          <w:sz w:val="18"/>
+          <w:szCs w:val="18"/>
+          <w:lang w:val="en-US" w:eastAsia="zh-CN"/>
+        </w:rPr>
+      </w:pPr>
+      <w:r>
+        <w:rPr>
+          <w:rFonts w:hint="eastAsia" w:ascii="Times New Roman" w:hAnsi="Times New Roman" w:cs="Times New Roman"/>
+          <w:sz w:val="18"/>
+          <w:szCs w:val="18"/>
+          <w:lang w:eastAsia="zh-CN"/>
+        </w:rPr>
+        <w:t>用户点击“开始试用”后，提供客服一对一回访</w:t>
+      </w:r>
+      <w:r>
+        <w:rPr>
+          <w:rFonts w:hint="eastAsia" w:ascii="Times New Roman" w:hAnsi="Times New Roman" w:cs="Times New Roman"/>
+          <w:sz w:val="18"/>
+          <w:szCs w:val="18"/>
+          <w:lang w:val="en-US" w:eastAsia="zh-CN"/>
+        </w:rPr>
+        <w:t>1次，收集并观察留存率数据，看是否能提高留存率。用留存率衡量用户转化情况</w:t>
+      </w:r>
+    </w:p>
+    <w:p>
+      <w:pPr>
+        <w:rPr>
+          <w:rFonts w:hint="eastAsia" w:ascii="Times New Roman" w:hAnsi="Times New Roman" w:cs="Times New Roman"/>
+          <w:sz w:val="18"/>
+          <w:szCs w:val="18"/>
+          <w:lang w:val="en-US" w:eastAsia="zh-CN"/>
+        </w:rPr>
+      </w:pPr>
+    </w:p>
+    <w:p>
+      <w:pPr>
+        <w:rPr>
+          <w:rFonts w:hint="eastAsia" w:ascii="Times New Roman" w:hAnsi="Times New Roman" w:cs="Times New Roman"/>
+          <w:sz w:val="18"/>
+          <w:szCs w:val="18"/>
+          <w:lang w:val="en-US" w:eastAsia="zh-CN"/>
+        </w:rPr>
+      </w:pPr>
+      <w:r>
+        <w:rPr>
+          <w:rFonts w:hint="eastAsia" w:ascii="Times New Roman" w:hAnsi="Times New Roman" w:cs="Times New Roman"/>
+          <w:sz w:val="18"/>
+          <w:szCs w:val="18"/>
+          <w:lang w:val="en-US" w:eastAsia="zh-CN"/>
+        </w:rPr>
+        <w:t>假设：能够提高留存率</w:t>
+      </w:r>
+    </w:p>
+    <w:p>
+      <w:pPr>
+        <w:rPr>
+          <w:rFonts w:hint="eastAsia" w:ascii="Times New Roman" w:hAnsi="Times New Roman" w:cs="Times New Roman"/>
+          <w:sz w:val="18"/>
+          <w:szCs w:val="18"/>
+          <w:lang w:val="en-US" w:eastAsia="zh-CN"/>
+        </w:rPr>
+      </w:pPr>
+      <w:r>
+        <w:rPr>
+          <w:rFonts w:hint="eastAsia" w:ascii="Times New Roman" w:hAnsi="Times New Roman" w:cs="Times New Roman"/>
+          <w:sz w:val="18"/>
+          <w:szCs w:val="18"/>
+          <w:lang w:val="en-US" w:eastAsia="zh-CN"/>
+        </w:rPr>
+        <w:t>不变指标：</w:t>
+      </w:r>
+    </w:p>
+    <w:p>
+      <w:pPr>
+        <w:rPr>
+          <w:rFonts w:hint="eastAsia" w:ascii="Times New Roman" w:hAnsi="Times New Roman" w:cs="Times New Roman"/>
+          <w:sz w:val="18"/>
+          <w:szCs w:val="18"/>
+          <w:lang w:val="en-US" w:eastAsia="zh-CN"/>
+        </w:rPr>
+      </w:pPr>
+      <w:r>
+        <w:rPr>
+          <w:rFonts w:hint="eastAsia" w:ascii="Times New Roman" w:hAnsi="Times New Roman" w:cs="Times New Roman"/>
+          <w:sz w:val="18"/>
+          <w:szCs w:val="18"/>
+          <w:lang w:val="en-US" w:eastAsia="zh-CN"/>
+        </w:rPr>
+        <w:t>用户Id数量：即参与免费试学的用户数量。</w:t>
+      </w:r>
+    </w:p>
+    <w:p>
+      <w:pPr>
+        <w:rPr>
+          <w:rFonts w:hint="eastAsia" w:ascii="Times New Roman" w:hAnsi="Times New Roman" w:cs="Times New Roman"/>
+          <w:sz w:val="18"/>
+          <w:szCs w:val="18"/>
+          <w:lang w:val="en-US" w:eastAsia="zh-CN"/>
+        </w:rPr>
+      </w:pPr>
+      <w:r>
+        <w:rPr>
+          <w:rFonts w:hint="eastAsia" w:ascii="Times New Roman" w:hAnsi="Times New Roman" w:cs="Times New Roman"/>
+          <w:sz w:val="18"/>
+          <w:szCs w:val="18"/>
+          <w:lang w:val="en-US" w:eastAsia="zh-CN"/>
+        </w:rPr>
+        <w:t>评估指标：</w:t>
+      </w:r>
+    </w:p>
+    <w:p>
+      <w:pPr>
+        <w:rPr>
+          <w:rFonts w:hint="eastAsia" w:ascii="Times New Roman" w:hAnsi="Times New Roman" w:cs="Times New Roman"/>
+          <w:sz w:val="18"/>
+          <w:szCs w:val="18"/>
+          <w:lang w:val="en-US" w:eastAsia="zh-CN"/>
+        </w:rPr>
+      </w:pPr>
+      <w:r>
+        <w:rPr>
+          <w:rFonts w:hint="eastAsia" w:ascii="Times New Roman" w:hAnsi="Times New Roman" w:cs="Times New Roman"/>
+          <w:sz w:val="18"/>
+          <w:szCs w:val="18"/>
+          <w:lang w:val="en-US" w:eastAsia="zh-CN"/>
+        </w:rPr>
+        <w:t>留存率：即在14天试用期后仍参加课程（因此至少进行了一次付费）的用户id数量除以完成登录的用户id的数量。</w:t>
+      </w:r>
+    </w:p>
+    <w:p>
+      <w:pPr>
+        <w:rPr>
+          <w:rFonts w:hint="eastAsia" w:ascii="Times New Roman" w:hAnsi="Times New Roman" w:cs="Times New Roman"/>
+          <w:lang w:val="en-US" w:eastAsia="zh-CN"/>
+        </w:rPr>
+      </w:pPr>
+    </w:p>
+    <w:p>
+      <w:pPr>
+        <w:rPr>
+          <w:rFonts w:hint="eastAsia" w:ascii="Times New Roman" w:hAnsi="Times New Roman" w:cs="Times New Roman"/>
+          <w:sz w:val="18"/>
+          <w:szCs w:val="18"/>
+          <w:lang w:val="en-US" w:eastAsia="zh-CN"/>
+        </w:rPr>
+      </w:pPr>
+      <w:r>
+        <w:rPr>
+          <w:rFonts w:hint="eastAsia" w:ascii="Times New Roman" w:hAnsi="Times New Roman" w:cs="Times New Roman"/>
+          <w:sz w:val="18"/>
+          <w:szCs w:val="18"/>
+          <w:lang w:val="en-US" w:eastAsia="zh-CN"/>
+        </w:rPr>
+        <w:t>在客服回访前的一切指标都要保持不变，用户Id数量是计算留存率的分母，因此选择用户Id数量作为不变指标。</w:t>
+      </w:r>
+    </w:p>
+    <w:p>
+      <w:pPr>
+        <w:rPr>
+          <w:rFonts w:hint="eastAsia" w:ascii="Times New Roman" w:hAnsi="Times New Roman" w:cs="Times New Roman"/>
+          <w:lang w:val="en-US" w:eastAsia="zh-CN"/>
+        </w:rPr>
+      </w:pPr>
+      <w:r>
+        <w:rPr>
+          <w:rFonts w:hint="eastAsia" w:ascii="Times New Roman" w:hAnsi="Times New Roman" w:cs="Times New Roman"/>
+          <w:sz w:val="18"/>
+          <w:szCs w:val="18"/>
+          <w:lang w:val="en-US" w:eastAsia="zh-CN"/>
+        </w:rPr>
+        <w:t>评估指标：客服回访后，预计会对付费用户数量产生影响，因此选择留存率作为评估指标</w:t>
+      </w:r>
+    </w:p>
+    <w:p>
+      <w:pPr>
+        <w:rPr>
+          <w:rFonts w:hint="eastAsia" w:ascii="Times New Roman" w:hAnsi="Times New Roman" w:cs="Times New Roman"/>
+          <w:lang w:val="en-US" w:eastAsia="zh-CN"/>
+        </w:rPr>
+      </w:pPr>
+    </w:p>
+    <w:p>
+      <w:pPr>
+        <w:rPr>
+          <w:rFonts w:hint="eastAsia" w:ascii="Times New Roman" w:hAnsi="Times New Roman" w:cs="Times New Roman"/>
+          <w:lang w:val="en-US" w:eastAsia="zh-CN"/>
+        </w:rPr>
+      </w:pPr>
+    </w:p>
+    <w:p>
+      <w:pPr>
+        <w:rPr>
+          <w:rFonts w:hint="eastAsia" w:ascii="Times New Roman" w:hAnsi="Times New Roman" w:cs="Times New Roman"/>
+          <w:lang w:val="en-US" w:eastAsia="zh-CN"/>
+        </w:rPr>
+      </w:pPr>
+    </w:p>
+    <w:p>
+      <w:pPr>
+        <w:rPr>
+          <w:rFonts w:hint="eastAsia" w:ascii="Times New Roman" w:hAnsi="Times New Roman" w:cs="Times New Roman"/>
+        </w:rPr>
+      </w:pPr>
+    </w:p>
+    <w:p>
+      <w:pPr>
+        <w:rPr>
+          <w:rFonts w:hint="eastAsia" w:ascii="Times New Roman" w:hAnsi="Times New Roman" w:cs="Times New Roman"/>
+        </w:rPr>
+      </w:pPr>
+    </w:p>
+    <w:p>
+      <w:pPr>
+        <w:rPr>
+          <w:rFonts w:hint="eastAsia" w:ascii="Times New Roman" w:hAnsi="Times New Roman" w:cs="Times New Roman"/>
+        </w:rPr>
+      </w:pPr>
+    </w:p>
+    <w:p>
+      <w:pPr>
+        <w:rPr>
+          <w:rFonts w:hint="eastAsia" w:ascii="Times New Roman" w:hAnsi="Times New Roman" w:cs="Times New Roman"/>
+        </w:rPr>
+      </w:pPr>
+    </w:p>
+    <w:p>
+      <w:pPr>
+        <w:rPr>
+          <w:rFonts w:hint="eastAsia" w:ascii="Times New Roman" w:hAnsi="Times New Roman" w:cs="Times New Roman"/>
+        </w:rPr>
+      </w:pPr>
+    </w:p>
+    <w:p>
+      <w:pPr>
+        <w:rPr>
+          <w:rFonts w:hint="eastAsia" w:ascii="Times New Roman" w:hAnsi="Times New Roman" w:cs="Times New Roman"/>
+        </w:rPr>
+      </w:pPr>
+    </w:p>
+    <w:p>
+      <w:pPr>
+        <w:rPr>
+          <w:rFonts w:hint="eastAsia" w:ascii="Times New Roman" w:hAnsi="Times New Roman" w:cs="Times New Roman"/>
+        </w:rPr>
+      </w:pPr>
+    </w:p>
+    <w:p>
+      <w:pPr>
+        <w:rPr>
+          <w:rFonts w:hint="eastAsia" w:ascii="Times New Roman" w:hAnsi="Times New Roman" w:cs="Times New Roman"/>
+        </w:rPr>
+      </w:pPr>
+    </w:p>
+    <w:p>
+      <w:pPr>
+        <w:rPr>
+          <w:rFonts w:hint="eastAsia" w:ascii="Times New Roman" w:hAnsi="Times New Roman" w:cs="Times New Roman"/>
+        </w:rPr>
+      </w:pPr>
+    </w:p>
+    <w:p>
+      <w:pPr>
+        <w:rPr>
+          <w:rFonts w:hint="eastAsia" w:ascii="Times New Roman" w:hAnsi="Times New Roman" w:cs="Times New Roman"/>
+        </w:rPr>
+      </w:pPr>
+    </w:p>
+    <w:p>
+      <w:pPr>
+        <w:rPr>
+          <w:rFonts w:hint="eastAsia" w:ascii="Times New Roman" w:hAnsi="Times New Roman" w:cs="Times New Roman"/>
+        </w:rPr>
+      </w:pPr>
+    </w:p>
+    <w:p>
+      <w:pPr>
+        <w:rPr>
+          <w:rFonts w:hint="eastAsia" w:ascii="Times New Roman" w:hAnsi="Times New Roman" w:cs="Times New Roman"/>
+        </w:rPr>
+      </w:pPr>
+      <w:r>
+        <w:rPr>
+          <w:rFonts w:hint="eastAsia" w:ascii="Times New Roman" w:hAnsi="Times New Roman" w:cs="Times New Roman"/>
+        </w:rPr>
+        <w:t>优达学城</w:t>
+      </w:r>
+    </w:p>
+    <w:p>
+      <w:pPr>
+        <w:rPr>
+          <w:rFonts w:ascii="Times New Roman" w:hAnsi="Times New Roman" w:cs="Times New Roman"/>
+        </w:rPr>
+      </w:pPr>
+      <w:r>
+        <w:rPr>
+          <w:rFonts w:hint="eastAsia" w:ascii="Times New Roman" w:hAnsi="Times New Roman" w:cs="Times New Roman"/>
+        </w:rPr>
+        <w:t>2016年9月</w:t>
       </w:r>
       <w:bookmarkStart w:id="16" w:name="_GoBack"/>
       <w:bookmarkEnd w:id="16"/>
-    </w:p>
-    <w:p>
-      <w:pPr>
-        <w:rPr>
-          <w:rFonts w:hint="eastAsia" w:ascii="Times New Roman" w:hAnsi="Times New Roman" w:cs="Times New Roman"/>
-          <w:color w:val="C00000"/>
-          <w:sz w:val="24"/>
-          <w:szCs w:val="24"/>
-        </w:rPr>
-      </w:pPr>
-    </w:p>
-    <w:p>
-      <w:pPr>
-        <w:rPr>
-          <w:rFonts w:ascii="Times New Roman" w:hAnsi="Times New Roman" w:cs="Times New Roman"/>
-          <w:color w:val="C00000"/>
-          <w:sz w:val="24"/>
-          <w:szCs w:val="24"/>
-        </w:rPr>
-      </w:pPr>
-      <w:r>
-        <w:rPr>
-          <w:rFonts w:hint="eastAsia" w:ascii="Times New Roman" w:hAnsi="Times New Roman" w:cs="Times New Roman"/>
-          <w:color w:val="C00000"/>
-          <w:sz w:val="24"/>
-          <w:szCs w:val="24"/>
-        </w:rPr>
-        <w:t>建议</w:t>
-      </w:r>
-    </w:p>
-    <w:p>
-      <w:pPr>
-        <w:rPr>
-          <w:rFonts w:hint="eastAsia" w:ascii="Times New Roman" w:hAnsi="Times New Roman" w:cs="Times New Roman"/>
-        </w:rPr>
-      </w:pPr>
-    </w:p>
-    <w:p>
-      <w:pPr>
-        <w:rPr>
-          <w:rFonts w:ascii="Times New Roman" w:hAnsi="Times New Roman" w:cs="Times New Roman"/>
-        </w:rPr>
-      </w:pPr>
-      <w:r>
-        <w:rPr>
-          <w:rFonts w:hint="eastAsia" w:ascii="Times New Roman" w:hAnsi="Times New Roman" w:cs="Times New Roman"/>
-        </w:rPr>
-        <w:t>提供建议并简要说明你的理由。</w:t>
-      </w:r>
-    </w:p>
-    <w:p>
-      <w:pPr>
-        <w:rPr>
-          <w:rFonts w:hint="eastAsia" w:ascii="Times New Roman" w:hAnsi="Times New Roman" w:cs="Times New Roman"/>
-          <w:color w:val="C00000"/>
-          <w:sz w:val="24"/>
-          <w:szCs w:val="24"/>
-        </w:rPr>
-      </w:pPr>
-    </w:p>
-    <w:p>
-      <w:pPr>
-        <w:rPr>
-          <w:rFonts w:hint="eastAsia" w:ascii="Times New Roman" w:hAnsi="Times New Roman" w:cs="Times New Roman"/>
-          <w:color w:val="C00000"/>
-          <w:sz w:val="24"/>
-          <w:szCs w:val="24"/>
-        </w:rPr>
-      </w:pPr>
-    </w:p>
-    <w:p>
-      <w:pPr>
-        <w:rPr>
-          <w:rFonts w:ascii="Times New Roman" w:hAnsi="Times New Roman" w:cs="Times New Roman"/>
-          <w:color w:val="C00000"/>
-          <w:sz w:val="24"/>
-          <w:szCs w:val="24"/>
-        </w:rPr>
-      </w:pPr>
-      <w:r>
-        <w:rPr>
-          <w:rFonts w:hint="eastAsia" w:ascii="Times New Roman" w:hAnsi="Times New Roman" w:cs="Times New Roman"/>
-          <w:color w:val="C00000"/>
-          <w:sz w:val="24"/>
-          <w:szCs w:val="24"/>
-        </w:rPr>
-        <w:t>后续试验</w:t>
-      </w:r>
-    </w:p>
-    <w:p>
-      <w:pPr>
-        <w:rPr>
-          <w:rFonts w:hint="eastAsia" w:ascii="Times New Roman" w:hAnsi="Times New Roman" w:cs="Times New Roman"/>
-        </w:rPr>
-      </w:pPr>
-    </w:p>
-    <w:p>
-      <w:pPr>
-        <w:rPr>
-          <w:rFonts w:hint="eastAsia" w:ascii="Times New Roman" w:hAnsi="Times New Roman" w:cs="Times New Roman"/>
-        </w:rPr>
-      </w:pPr>
-      <w:r>
-        <w:rPr>
-          <w:rFonts w:hint="eastAsia" w:ascii="Times New Roman" w:hAnsi="Times New Roman" w:cs="Times New Roman"/>
-        </w:rPr>
-        <w:t>对你会开展的后续试验进行概括说明，你的假设会是什么，你将</w:t>
-      </w:r>
-      <w:bookmarkStart w:id="14" w:name="OLE_LINK94"/>
-      <w:bookmarkStart w:id="15" w:name="OLE_LINK95"/>
-      <w:r>
-        <w:rPr>
-          <w:rFonts w:hint="eastAsia" w:ascii="Times New Roman" w:hAnsi="Times New Roman" w:cs="Times New Roman"/>
-        </w:rPr>
-        <w:t>测量哪些度量</w:t>
-      </w:r>
-      <w:bookmarkEnd w:id="14"/>
-      <w:bookmarkEnd w:id="15"/>
-      <w:r>
-        <w:rPr>
-          <w:rFonts w:hint="eastAsia" w:ascii="Times New Roman" w:hAnsi="Times New Roman" w:cs="Times New Roman"/>
-        </w:rPr>
-        <w:t>，你的转移单位将是什么，以及做出这些选择的理由。</w:t>
-      </w:r>
-    </w:p>
-    <w:p>
-      <w:pPr>
-        <w:rPr>
-          <w:rFonts w:hint="eastAsia" w:ascii="Times New Roman" w:hAnsi="Times New Roman" w:cs="Times New Roman"/>
-        </w:rPr>
-      </w:pPr>
-    </w:p>
-    <w:p>
-      <w:pPr>
-        <w:rPr>
-          <w:rFonts w:hint="eastAsia" w:ascii="Times New Roman" w:hAnsi="Times New Roman" w:cs="Times New Roman"/>
-        </w:rPr>
-      </w:pPr>
-    </w:p>
-    <w:p>
-      <w:pPr>
-        <w:rPr>
-          <w:rFonts w:hint="eastAsia" w:ascii="Times New Roman" w:hAnsi="Times New Roman" w:cs="Times New Roman"/>
-        </w:rPr>
-      </w:pPr>
-    </w:p>
-    <w:p>
-      <w:pPr>
-        <w:rPr>
-          <w:rFonts w:hint="eastAsia" w:ascii="Times New Roman" w:hAnsi="Times New Roman" w:cs="Times New Roman"/>
-        </w:rPr>
-      </w:pPr>
-    </w:p>
-    <w:p>
-      <w:pPr>
-        <w:rPr>
-          <w:rFonts w:hint="eastAsia" w:ascii="Times New Roman" w:hAnsi="Times New Roman" w:cs="Times New Roman"/>
-        </w:rPr>
-      </w:pPr>
-    </w:p>
-    <w:p>
-      <w:pPr>
-        <w:rPr>
-          <w:rFonts w:hint="eastAsia" w:ascii="Times New Roman" w:hAnsi="Times New Roman" w:cs="Times New Roman"/>
-        </w:rPr>
-      </w:pPr>
-    </w:p>
-    <w:p>
-      <w:pPr>
-        <w:rPr>
-          <w:rFonts w:hint="eastAsia" w:ascii="Times New Roman" w:hAnsi="Times New Roman" w:cs="Times New Roman"/>
-        </w:rPr>
-      </w:pPr>
-    </w:p>
-    <w:p>
-      <w:pPr>
-        <w:rPr>
-          <w:rFonts w:hint="eastAsia" w:ascii="Times New Roman" w:hAnsi="Times New Roman" w:cs="Times New Roman"/>
-        </w:rPr>
-      </w:pPr>
-    </w:p>
-    <w:p>
-      <w:pPr>
-        <w:rPr>
-          <w:rFonts w:hint="eastAsia" w:ascii="Times New Roman" w:hAnsi="Times New Roman" w:cs="Times New Roman"/>
-        </w:rPr>
-      </w:pPr>
-    </w:p>
-    <w:p>
-      <w:pPr>
-        <w:rPr>
-          <w:rFonts w:hint="eastAsia" w:ascii="Times New Roman" w:hAnsi="Times New Roman" w:cs="Times New Roman"/>
-        </w:rPr>
-      </w:pPr>
-    </w:p>
-    <w:p>
-      <w:pPr>
-        <w:rPr>
-          <w:rFonts w:hint="eastAsia" w:ascii="Times New Roman" w:hAnsi="Times New Roman" w:cs="Times New Roman"/>
-        </w:rPr>
-      </w:pPr>
-    </w:p>
-    <w:p>
-      <w:pPr>
-        <w:rPr>
-          <w:rFonts w:hint="eastAsia" w:ascii="Times New Roman" w:hAnsi="Times New Roman" w:cs="Times New Roman"/>
-        </w:rPr>
-      </w:pPr>
-    </w:p>
-    <w:p>
-      <w:pPr>
-        <w:rPr>
-          <w:rFonts w:hint="eastAsia" w:ascii="Times New Roman" w:hAnsi="Times New Roman" w:cs="Times New Roman"/>
-        </w:rPr>
-      </w:pPr>
-    </w:p>
-    <w:p>
-      <w:pPr>
-        <w:rPr>
-          <w:rFonts w:hint="eastAsia" w:ascii="Times New Roman" w:hAnsi="Times New Roman" w:cs="Times New Roman"/>
-        </w:rPr>
-      </w:pPr>
-      <w:r>
-        <w:rPr>
-          <w:rFonts w:hint="eastAsia" w:ascii="Times New Roman" w:hAnsi="Times New Roman" w:cs="Times New Roman"/>
-        </w:rPr>
-        <w:t>优达学城</w:t>
-      </w:r>
-    </w:p>
-    <w:p>
-      <w:pPr>
-        <w:rPr>
-          <w:rFonts w:ascii="Times New Roman" w:hAnsi="Times New Roman" w:cs="Times New Roman"/>
-        </w:rPr>
-      </w:pPr>
-      <w:r>
-        <w:rPr>
-          <w:rFonts w:hint="eastAsia" w:ascii="Times New Roman" w:hAnsi="Times New Roman" w:cs="Times New Roman"/>
-        </w:rPr>
-        <w:t>2016年9月</w:t>
-      </w:r>
     </w:p>
     <w:sectPr>
       <w:pgSz w:w="11906" w:h="16838"/>
@@ -2021,7 +2583,7 @@
     <w:lsdException w:uiPriority="99" w:name="Body Text Indent 2"/>
     <w:lsdException w:uiPriority="99" w:name="Body Text Indent 3"/>
     <w:lsdException w:uiPriority="99" w:name="Block Text"/>
-    <w:lsdException w:uiPriority="99" w:semiHidden="0" w:name="Hyperlink"/>
+    <w:lsdException w:qFormat="1" w:uiPriority="99" w:semiHidden="0" w:name="Hyperlink"/>
     <w:lsdException w:uiPriority="99" w:name="FollowedHyperlink"/>
     <w:lsdException w:qFormat="1" w:unhideWhenUsed="0" w:uiPriority="22" w:semiHidden="0" w:name="Strong"/>
     <w:lsdException w:qFormat="1" w:unhideWhenUsed="0" w:uiPriority="20" w:semiHidden="0" w:name="Emphasis"/>
@@ -2277,6 +2839,7 @@
     <w:name w:val="Hyperlink"/>
     <w:basedOn w:val="4"/>
     <w:unhideWhenUsed/>
+    <w:qFormat/>
     <w:uiPriority w:val="99"/>
     <w:rPr>
       <w:color w:val="0000FF" w:themeColor="hyperlink"/>

</xml_diff>

<commit_message>
Final Project second upload
</commit_message>
<xml_diff>
--- a/p7/Final+Project+Template_zh.docx
+++ b/p7/Final+Project+Template_zh.docx
@@ -11,8 +11,8 @@
           <w:szCs w:val="24"/>
         </w:rPr>
       </w:pPr>
-      <w:bookmarkStart w:id="0" w:name="OLE_LINK35"/>
-      <w:bookmarkStart w:id="1" w:name="OLE_LINK34"/>
+      <w:bookmarkStart w:id="0" w:name="OLE_LINK34"/>
+      <w:bookmarkStart w:id="1" w:name="OLE_LINK35"/>
       <w:r>
         <w:rPr>
           <w:rFonts w:hint="eastAsia" w:ascii="Times New Roman" w:hAnsi="Times New Roman" w:cs="Times New Roman"/>
@@ -253,8 +253,8 @@
         </w:rPr>
         <w:t>列出你将在此用作不变度量和评估度量的度量。（这些应与你在“选择</w:t>
       </w:r>
-      <w:bookmarkStart w:id="2" w:name="OLE_LINK44"/>
-      <w:bookmarkStart w:id="3" w:name="OLE_LINK45"/>
+      <w:bookmarkStart w:id="2" w:name="OLE_LINK45"/>
+      <w:bookmarkStart w:id="3" w:name="OLE_LINK44"/>
       <w:r>
         <w:rPr>
           <w:rFonts w:hint="eastAsia" w:ascii="Times New Roman" w:hAnsi="Times New Roman" w:cs="Times New Roman"/>
@@ -285,6 +285,8 @@
         <w:rPr>
           <w:rFonts w:hint="eastAsia" w:ascii="Times New Roman" w:hAnsi="Times New Roman" w:cs="Times New Roman"/>
           <w:color w:val="0070C0"/>
+          <w:sz w:val="18"/>
+          <w:szCs w:val="18"/>
           <w:lang w:eastAsia="zh-CN"/>
         </w:rPr>
       </w:pPr>
@@ -292,6 +294,8 @@
         <w:rPr>
           <w:rFonts w:hint="eastAsia" w:ascii="Times New Roman" w:hAnsi="Times New Roman" w:cs="Times New Roman"/>
           <w:color w:val="0070C0"/>
+          <w:sz w:val="18"/>
+          <w:szCs w:val="18"/>
           <w:lang w:eastAsia="zh-CN"/>
         </w:rPr>
         <w:t>不变度量：</w:t>
@@ -302,13 +306,17 @@
         <w:rPr>
           <w:rFonts w:hint="eastAsia" w:ascii="Times New Roman" w:hAnsi="Times New Roman" w:cs="Times New Roman"/>
           <w:color w:val="0070C0"/>
-          <w:lang w:val="en-US" w:eastAsia="zh-CN"/>
-        </w:rPr>
-      </w:pPr>
-      <w:r>
-        <w:rPr>
-          <w:rFonts w:hint="eastAsia" w:ascii="Times New Roman" w:hAnsi="Times New Roman" w:cs="Times New Roman"/>
-          <w:color w:val="0070C0"/>
+          <w:sz w:val="18"/>
+          <w:szCs w:val="18"/>
+          <w:lang w:val="en-US" w:eastAsia="zh-CN"/>
+        </w:rPr>
+      </w:pPr>
+      <w:r>
+        <w:rPr>
+          <w:rFonts w:hint="eastAsia" w:ascii="Times New Roman" w:hAnsi="Times New Roman" w:cs="Times New Roman"/>
+          <w:color w:val="0070C0"/>
+          <w:sz w:val="18"/>
+          <w:szCs w:val="18"/>
           <w:lang w:val="en-US" w:eastAsia="zh-CN"/>
         </w:rPr>
         <w:t>Cookie的数量</w:t>
@@ -319,13 +327,17 @@
         <w:rPr>
           <w:rFonts w:hint="eastAsia" w:ascii="Times New Roman" w:hAnsi="Times New Roman" w:cs="Times New Roman"/>
           <w:color w:val="0070C0"/>
-          <w:lang w:val="en-US" w:eastAsia="zh-CN"/>
-        </w:rPr>
-      </w:pPr>
-      <w:r>
-        <w:rPr>
-          <w:rFonts w:hint="eastAsia" w:ascii="Times New Roman" w:hAnsi="Times New Roman" w:cs="Times New Roman"/>
-          <w:color w:val="0070C0"/>
+          <w:sz w:val="18"/>
+          <w:szCs w:val="18"/>
+          <w:lang w:val="en-US" w:eastAsia="zh-CN"/>
+        </w:rPr>
+      </w:pPr>
+      <w:r>
+        <w:rPr>
+          <w:rFonts w:hint="eastAsia" w:ascii="Times New Roman" w:hAnsi="Times New Roman" w:cs="Times New Roman"/>
+          <w:color w:val="0070C0"/>
+          <w:sz w:val="18"/>
+          <w:szCs w:val="18"/>
           <w:lang w:val="en-US" w:eastAsia="zh-CN"/>
         </w:rPr>
         <w:t>点击次数</w:t>
@@ -336,13 +348,38 @@
         <w:rPr>
           <w:rFonts w:hint="eastAsia" w:ascii="Times New Roman" w:hAnsi="Times New Roman" w:cs="Times New Roman"/>
           <w:color w:val="0070C0"/>
-          <w:lang w:val="en-US" w:eastAsia="zh-CN"/>
-        </w:rPr>
-      </w:pPr>
-      <w:r>
-        <w:rPr>
-          <w:rFonts w:hint="eastAsia" w:ascii="Times New Roman" w:hAnsi="Times New Roman" w:cs="Times New Roman"/>
-          <w:color w:val="0070C0"/>
+          <w:sz w:val="18"/>
+          <w:szCs w:val="18"/>
+          <w:lang w:val="en-US" w:eastAsia="zh-CN"/>
+        </w:rPr>
+      </w:pPr>
+      <w:r>
+        <w:rPr>
+          <w:rFonts w:hint="eastAsia" w:ascii="Times New Roman" w:hAnsi="Times New Roman" w:cs="Times New Roman"/>
+          <w:color w:val="0070C0"/>
+          <w:sz w:val="18"/>
+          <w:szCs w:val="18"/>
+          <w:lang w:val="en-US" w:eastAsia="zh-CN"/>
+        </w:rPr>
+        <w:t>点击概率</w:t>
+      </w:r>
+    </w:p>
+    <w:p>
+      <w:pPr>
+        <w:rPr>
+          <w:rFonts w:hint="eastAsia" w:ascii="Times New Roman" w:hAnsi="Times New Roman" w:cs="Times New Roman"/>
+          <w:color w:val="0070C0"/>
+          <w:sz w:val="18"/>
+          <w:szCs w:val="18"/>
+          <w:lang w:val="en-US" w:eastAsia="zh-CN"/>
+        </w:rPr>
+      </w:pPr>
+      <w:r>
+        <w:rPr>
+          <w:rFonts w:hint="eastAsia" w:ascii="Times New Roman" w:hAnsi="Times New Roman" w:cs="Times New Roman"/>
+          <w:color w:val="0070C0"/>
+          <w:sz w:val="18"/>
+          <w:szCs w:val="18"/>
           <w:lang w:val="en-US" w:eastAsia="zh-CN"/>
         </w:rPr>
         <w:t>评估度量：</w:t>
@@ -353,13 +390,17 @@
         <w:rPr>
           <w:rFonts w:hint="eastAsia" w:ascii="Times New Roman" w:hAnsi="Times New Roman" w:cs="Times New Roman"/>
           <w:color w:val="0070C0"/>
-          <w:lang w:val="en-US" w:eastAsia="zh-CN"/>
-        </w:rPr>
-      </w:pPr>
-      <w:r>
-        <w:rPr>
-          <w:rFonts w:hint="eastAsia" w:ascii="Times New Roman" w:hAnsi="Times New Roman" w:cs="Times New Roman"/>
-          <w:color w:val="0070C0"/>
+          <w:sz w:val="18"/>
+          <w:szCs w:val="18"/>
+          <w:lang w:val="en-US" w:eastAsia="zh-CN"/>
+        </w:rPr>
+      </w:pPr>
+      <w:r>
+        <w:rPr>
+          <w:rFonts w:hint="eastAsia" w:ascii="Times New Roman" w:hAnsi="Times New Roman" w:cs="Times New Roman"/>
+          <w:color w:val="0070C0"/>
+          <w:sz w:val="18"/>
+          <w:szCs w:val="18"/>
           <w:lang w:val="en-US" w:eastAsia="zh-CN"/>
         </w:rPr>
         <w:t>总转化率</w:t>
@@ -370,13 +411,38 @@
         <w:rPr>
           <w:rFonts w:hint="eastAsia" w:ascii="Times New Roman" w:hAnsi="Times New Roman" w:cs="Times New Roman"/>
           <w:color w:val="0070C0"/>
-          <w:lang w:val="en-US" w:eastAsia="zh-CN"/>
-        </w:rPr>
-      </w:pPr>
-      <w:r>
-        <w:rPr>
-          <w:rFonts w:hint="eastAsia" w:ascii="Times New Roman" w:hAnsi="Times New Roman" w:cs="Times New Roman"/>
-          <w:color w:val="0070C0"/>
+          <w:sz w:val="18"/>
+          <w:szCs w:val="18"/>
+          <w:lang w:val="en-US" w:eastAsia="zh-CN"/>
+        </w:rPr>
+      </w:pPr>
+      <w:r>
+        <w:rPr>
+          <w:rFonts w:hint="eastAsia" w:ascii="Times New Roman" w:hAnsi="Times New Roman" w:cs="Times New Roman"/>
+          <w:color w:val="0070C0"/>
+          <w:sz w:val="18"/>
+          <w:szCs w:val="18"/>
+          <w:lang w:val="en-US" w:eastAsia="zh-CN"/>
+        </w:rPr>
+        <w:t>留存率</w:t>
+      </w:r>
+    </w:p>
+    <w:p>
+      <w:pPr>
+        <w:rPr>
+          <w:rFonts w:hint="eastAsia" w:ascii="Times New Roman" w:hAnsi="Times New Roman" w:cs="Times New Roman"/>
+          <w:color w:val="0070C0"/>
+          <w:sz w:val="18"/>
+          <w:szCs w:val="18"/>
+          <w:lang w:val="en-US" w:eastAsia="zh-CN"/>
+        </w:rPr>
+      </w:pPr>
+      <w:r>
+        <w:rPr>
+          <w:rFonts w:hint="eastAsia" w:ascii="Times New Roman" w:hAnsi="Times New Roman" w:cs="Times New Roman"/>
+          <w:color w:val="0070C0"/>
+          <w:sz w:val="18"/>
+          <w:szCs w:val="18"/>
           <w:lang w:val="en-US" w:eastAsia="zh-CN"/>
         </w:rPr>
         <w:t>净转化率</w:t>
@@ -429,18 +495,18 @@
       <w:pPr>
         <w:rPr>
           <w:rFonts w:hint="eastAsia" w:ascii="Times New Roman" w:hAnsi="Times New Roman" w:cs="Times New Roman"/>
-          <w:color w:val="C00000"/>
-          <w:sz w:val="24"/>
-          <w:szCs w:val="24"/>
-          <w:lang w:val="en-US" w:eastAsia="zh-CN"/>
-        </w:rPr>
-      </w:pPr>
-      <w:r>
-        <w:rPr>
-          <w:rFonts w:hint="eastAsia" w:ascii="Times New Roman" w:hAnsi="Times New Roman" w:cs="Times New Roman"/>
-          <w:color w:val="C00000"/>
-          <w:sz w:val="24"/>
-          <w:szCs w:val="24"/>
+          <w:color w:val="auto"/>
+          <w:sz w:val="18"/>
+          <w:szCs w:val="18"/>
+          <w:lang w:val="en-US" w:eastAsia="zh-CN"/>
+        </w:rPr>
+      </w:pPr>
+      <w:r>
+        <w:rPr>
+          <w:rFonts w:hint="eastAsia" w:ascii="Times New Roman" w:hAnsi="Times New Roman" w:cs="Times New Roman"/>
+          <w:color w:val="auto"/>
+          <w:sz w:val="18"/>
+          <w:szCs w:val="18"/>
           <w:lang w:val="en-US" w:eastAsia="zh-CN"/>
         </w:rPr>
         <w:t>Cookie数量、点击次数：</w:t>
@@ -450,39 +516,39 @@
       <w:pPr>
         <w:rPr>
           <w:rFonts w:hint="eastAsia" w:ascii="Times New Roman" w:hAnsi="Times New Roman" w:cs="Times New Roman"/>
-          <w:color w:val="C00000"/>
-          <w:sz w:val="24"/>
-          <w:szCs w:val="24"/>
-          <w:lang w:val="en-US" w:eastAsia="zh-CN"/>
-        </w:rPr>
-      </w:pPr>
-      <w:r>
-        <w:rPr>
-          <w:rFonts w:hint="eastAsia" w:ascii="Times New Roman" w:hAnsi="Times New Roman" w:cs="Times New Roman"/>
-          <w:color w:val="C00000"/>
-          <w:sz w:val="24"/>
-          <w:szCs w:val="24"/>
-          <w:lang w:val="en-US" w:eastAsia="zh-CN"/>
-        </w:rPr>
-        <w:t xml:space="preserve">    Udacity 在点击“免费试用”按钮后，作了一个改变：弹出1个消息说明，那么，在这个消息说明之前的所有指标都应该保持不变。因此Cookie数量、点击次数应该保持不变。</w:t>
-      </w:r>
-    </w:p>
-    <w:p>
-      <w:pPr>
-        <w:rPr>
-          <w:rFonts w:hint="eastAsia" w:ascii="Times New Roman" w:hAnsi="Times New Roman" w:cs="Times New Roman"/>
-          <w:color w:val="C00000"/>
-          <w:sz w:val="24"/>
-          <w:szCs w:val="24"/>
-          <w:lang w:val="en-US" w:eastAsia="zh-CN"/>
-        </w:rPr>
-      </w:pPr>
-      <w:r>
-        <w:rPr>
-          <w:rFonts w:hint="eastAsia" w:ascii="Times New Roman" w:hAnsi="Times New Roman" w:cs="Times New Roman"/>
-          <w:color w:val="C00000"/>
-          <w:sz w:val="24"/>
-          <w:szCs w:val="24"/>
+          <w:color w:val="auto"/>
+          <w:sz w:val="18"/>
+          <w:szCs w:val="18"/>
+          <w:lang w:val="en-US" w:eastAsia="zh-CN"/>
+        </w:rPr>
+      </w:pPr>
+      <w:r>
+        <w:rPr>
+          <w:rFonts w:hint="eastAsia" w:ascii="Times New Roman" w:hAnsi="Times New Roman" w:cs="Times New Roman"/>
+          <w:color w:val="auto"/>
+          <w:sz w:val="18"/>
+          <w:szCs w:val="18"/>
+          <w:lang w:val="en-US" w:eastAsia="zh-CN"/>
+        </w:rPr>
+        <w:t xml:space="preserve">    Udacity 在点击“免费试用”按钮后，作了一个改变：弹出1个时间消息说明，那么，在这个时间消息说明之前的所有指标都应该保持不变。因此Cookie数量、点击次数应该保持不变。</w:t>
+      </w:r>
+    </w:p>
+    <w:p>
+      <w:pPr>
+        <w:rPr>
+          <w:rFonts w:hint="eastAsia" w:ascii="Times New Roman" w:hAnsi="Times New Roman" w:cs="Times New Roman"/>
+          <w:color w:val="auto"/>
+          <w:sz w:val="18"/>
+          <w:szCs w:val="18"/>
+          <w:lang w:val="en-US" w:eastAsia="zh-CN"/>
+        </w:rPr>
+      </w:pPr>
+      <w:r>
+        <w:rPr>
+          <w:rFonts w:hint="eastAsia" w:ascii="Times New Roman" w:hAnsi="Times New Roman" w:cs="Times New Roman"/>
+          <w:color w:val="auto"/>
+          <w:sz w:val="18"/>
+          <w:szCs w:val="18"/>
           <w:lang w:val="en-US" w:eastAsia="zh-CN"/>
         </w:rPr>
         <w:t>用户Id数量：</w:t>
@@ -492,39 +558,41 @@
       <w:pPr>
         <w:rPr>
           <w:rFonts w:hint="eastAsia" w:ascii="Times New Roman" w:hAnsi="Times New Roman" w:cs="Times New Roman"/>
-          <w:color w:val="C00000"/>
-          <w:sz w:val="24"/>
-          <w:szCs w:val="24"/>
-          <w:lang w:val="en-US" w:eastAsia="zh-CN"/>
-        </w:rPr>
-      </w:pPr>
-      <w:r>
-        <w:rPr>
-          <w:rFonts w:hint="eastAsia" w:ascii="Times New Roman" w:hAnsi="Times New Roman" w:cs="Times New Roman"/>
-          <w:color w:val="C00000"/>
-          <w:sz w:val="24"/>
-          <w:szCs w:val="24"/>
-          <w:lang w:val="en-US" w:eastAsia="zh-CN"/>
-        </w:rPr>
-        <w:t xml:space="preserve">   无法度量，因为用户可能在点击“免费试用”前注册，也可能点击后注册，用户Id处于不断变化当中，且跟增加消息说明后关系不大</w:t>
-      </w:r>
-    </w:p>
-    <w:p>
-      <w:pPr>
-        <w:rPr>
-          <w:rFonts w:hint="eastAsia" w:ascii="Times New Roman" w:hAnsi="Times New Roman" w:cs="Times New Roman"/>
-          <w:color w:val="C00000"/>
-          <w:sz w:val="24"/>
-          <w:szCs w:val="24"/>
-          <w:lang w:val="en-US" w:eastAsia="zh-CN"/>
-        </w:rPr>
-      </w:pPr>
-      <w:r>
-        <w:rPr>
-          <w:rFonts w:hint="eastAsia" w:ascii="Times New Roman" w:hAnsi="Times New Roman" w:cs="Times New Roman"/>
-          <w:color w:val="C00000"/>
-          <w:sz w:val="24"/>
-          <w:szCs w:val="24"/>
+          <w:color w:val="auto"/>
+          <w:sz w:val="18"/>
+          <w:szCs w:val="18"/>
+          <w:lang w:val="en-US" w:eastAsia="zh-CN"/>
+        </w:rPr>
+      </w:pPr>
+      <w:r>
+        <w:rPr>
+          <w:rFonts w:hint="eastAsia" w:ascii="Times New Roman" w:hAnsi="Times New Roman" w:cs="Times New Roman"/>
+          <w:color w:val="auto"/>
+          <w:sz w:val="18"/>
+          <w:szCs w:val="18"/>
+          <w:lang w:val="en-US" w:eastAsia="zh-CN"/>
+        </w:rPr>
+        <w:t xml:space="preserve">    点击“免费试用”按钮后，用户注册的Id数量预计会有减少，总转化率，留存率指标都包括了用户Id数量指标的内容，所以不选择</w:t>
+      </w:r>
+      <w:bookmarkStart w:id="17" w:name="_GoBack"/>
+      <w:bookmarkEnd w:id="17"/>
+    </w:p>
+    <w:p>
+      <w:pPr>
+        <w:rPr>
+          <w:rFonts w:hint="eastAsia" w:ascii="Times New Roman" w:hAnsi="Times New Roman" w:cs="Times New Roman"/>
+          <w:color w:val="auto"/>
+          <w:sz w:val="18"/>
+          <w:szCs w:val="18"/>
+          <w:lang w:val="en-US" w:eastAsia="zh-CN"/>
+        </w:rPr>
+      </w:pPr>
+      <w:r>
+        <w:rPr>
+          <w:rFonts w:hint="eastAsia" w:ascii="Times New Roman" w:hAnsi="Times New Roman" w:cs="Times New Roman"/>
+          <w:color w:val="auto"/>
+          <w:sz w:val="18"/>
+          <w:szCs w:val="18"/>
           <w:lang w:val="en-US" w:eastAsia="zh-CN"/>
         </w:rPr>
         <w:t>点击概率：</w:t>
@@ -534,39 +602,39 @@
       <w:pPr>
         <w:rPr>
           <w:rFonts w:hint="eastAsia" w:ascii="Times New Roman" w:hAnsi="Times New Roman" w:cs="Times New Roman"/>
-          <w:color w:val="C00000"/>
-          <w:sz w:val="24"/>
-          <w:szCs w:val="24"/>
-          <w:lang w:val="en-US" w:eastAsia="zh-CN"/>
-        </w:rPr>
-      </w:pPr>
-      <w:r>
-        <w:rPr>
-          <w:rFonts w:hint="eastAsia" w:ascii="Times New Roman" w:hAnsi="Times New Roman" w:cs="Times New Roman"/>
-          <w:color w:val="C00000"/>
-          <w:sz w:val="24"/>
-          <w:szCs w:val="24"/>
-          <w:lang w:val="en-US" w:eastAsia="zh-CN"/>
-        </w:rPr>
-        <w:t xml:space="preserve">   点击概率可以通过计算 点击次数/Cookie数量 得出，因此不选择</w:t>
-      </w:r>
-    </w:p>
-    <w:p>
-      <w:pPr>
-        <w:rPr>
-          <w:rFonts w:hint="eastAsia" w:ascii="Times New Roman" w:hAnsi="Times New Roman" w:cs="Times New Roman"/>
-          <w:color w:val="C00000"/>
-          <w:sz w:val="24"/>
-          <w:szCs w:val="24"/>
-          <w:lang w:val="en-US" w:eastAsia="zh-CN"/>
-        </w:rPr>
-      </w:pPr>
-      <w:r>
-        <w:rPr>
-          <w:rFonts w:hint="eastAsia" w:ascii="Times New Roman" w:hAnsi="Times New Roman" w:cs="Times New Roman"/>
-          <w:color w:val="C00000"/>
-          <w:sz w:val="24"/>
-          <w:szCs w:val="24"/>
+          <w:color w:val="auto"/>
+          <w:sz w:val="18"/>
+          <w:szCs w:val="18"/>
+          <w:lang w:val="en-US" w:eastAsia="zh-CN"/>
+        </w:rPr>
+      </w:pPr>
+      <w:r>
+        <w:rPr>
+          <w:rFonts w:hint="eastAsia" w:ascii="Times New Roman" w:hAnsi="Times New Roman" w:cs="Times New Roman"/>
+          <w:color w:val="auto"/>
+          <w:sz w:val="18"/>
+          <w:szCs w:val="18"/>
+          <w:lang w:val="en-US" w:eastAsia="zh-CN"/>
+        </w:rPr>
+        <w:t xml:space="preserve">   增加消息说明后，我想测量用户会有多少进入网站的二级页面，因此选择点击概率</w:t>
+      </w:r>
+    </w:p>
+    <w:p>
+      <w:pPr>
+        <w:rPr>
+          <w:rFonts w:hint="eastAsia" w:ascii="Times New Roman" w:hAnsi="Times New Roman" w:cs="Times New Roman"/>
+          <w:color w:val="auto"/>
+          <w:sz w:val="18"/>
+          <w:szCs w:val="18"/>
+          <w:lang w:val="en-US" w:eastAsia="zh-CN"/>
+        </w:rPr>
+      </w:pPr>
+      <w:r>
+        <w:rPr>
+          <w:rFonts w:hint="eastAsia" w:ascii="Times New Roman" w:hAnsi="Times New Roman" w:cs="Times New Roman"/>
+          <w:color w:val="auto"/>
+          <w:sz w:val="18"/>
+          <w:szCs w:val="18"/>
           <w:lang w:val="en-US" w:eastAsia="zh-CN"/>
         </w:rPr>
         <w:t>总转化率：</w:t>
@@ -576,18 +644,18 @@
       <w:pPr>
         <w:rPr>
           <w:rFonts w:hint="eastAsia" w:ascii="Times New Roman" w:hAnsi="Times New Roman" w:cs="Times New Roman"/>
-          <w:color w:val="C00000"/>
-          <w:sz w:val="24"/>
-          <w:szCs w:val="24"/>
-          <w:lang w:val="en-US" w:eastAsia="zh-CN"/>
-        </w:rPr>
-      </w:pPr>
-      <w:r>
-        <w:rPr>
-          <w:rFonts w:hint="eastAsia" w:ascii="Times New Roman" w:hAnsi="Times New Roman" w:cs="Times New Roman"/>
-          <w:color w:val="C00000"/>
-          <w:sz w:val="24"/>
-          <w:szCs w:val="24"/>
+          <w:color w:val="auto"/>
+          <w:sz w:val="18"/>
+          <w:szCs w:val="18"/>
+          <w:lang w:val="en-US" w:eastAsia="zh-CN"/>
+        </w:rPr>
+      </w:pPr>
+      <w:r>
+        <w:rPr>
+          <w:rFonts w:hint="eastAsia" w:ascii="Times New Roman" w:hAnsi="Times New Roman" w:cs="Times New Roman"/>
+          <w:color w:val="auto"/>
+          <w:sz w:val="18"/>
+          <w:szCs w:val="18"/>
           <w:lang w:val="en-US" w:eastAsia="zh-CN"/>
         </w:rPr>
         <w:t xml:space="preserve">   增加消息说明后，完成登录并参加免费试学的用户id数量会发生改变，并且，将会变少，而点击“开始免费试学”的Cookie数量不变，因此，选择总转化率作为评估指标，期望中，会减小</w:t>
@@ -597,18 +665,18 @@
       <w:pPr>
         <w:rPr>
           <w:rFonts w:hint="eastAsia" w:ascii="Times New Roman" w:hAnsi="Times New Roman" w:cs="Times New Roman"/>
-          <w:color w:val="C00000"/>
-          <w:sz w:val="24"/>
-          <w:szCs w:val="24"/>
-          <w:lang w:val="en-US" w:eastAsia="zh-CN"/>
-        </w:rPr>
-      </w:pPr>
-      <w:r>
-        <w:rPr>
-          <w:rFonts w:hint="eastAsia" w:ascii="Times New Roman" w:hAnsi="Times New Roman" w:cs="Times New Roman"/>
-          <w:color w:val="C00000"/>
-          <w:sz w:val="24"/>
-          <w:szCs w:val="24"/>
+          <w:color w:val="auto"/>
+          <w:sz w:val="18"/>
+          <w:szCs w:val="18"/>
+          <w:lang w:val="en-US" w:eastAsia="zh-CN"/>
+        </w:rPr>
+      </w:pPr>
+      <w:r>
+        <w:rPr>
+          <w:rFonts w:hint="eastAsia" w:ascii="Times New Roman" w:hAnsi="Times New Roman" w:cs="Times New Roman"/>
+          <w:color w:val="auto"/>
+          <w:sz w:val="18"/>
+          <w:szCs w:val="18"/>
           <w:lang w:val="en-US" w:eastAsia="zh-CN"/>
         </w:rPr>
         <w:t>留存率：</w:t>
@@ -618,53 +686,116 @@
       <w:pPr>
         <w:rPr>
           <w:rFonts w:hint="eastAsia" w:ascii="Times New Roman" w:hAnsi="Times New Roman" w:cs="Times New Roman"/>
-          <w:color w:val="C00000"/>
-          <w:sz w:val="24"/>
-          <w:szCs w:val="24"/>
-          <w:lang w:val="en-US" w:eastAsia="zh-CN"/>
-        </w:rPr>
-      </w:pPr>
-      <w:r>
-        <w:rPr>
-          <w:rFonts w:hint="eastAsia" w:ascii="Times New Roman" w:hAnsi="Times New Roman" w:cs="Times New Roman"/>
-          <w:color w:val="C00000"/>
-          <w:sz w:val="24"/>
-          <w:szCs w:val="24"/>
-          <w:lang w:val="en-US" w:eastAsia="zh-CN"/>
-        </w:rPr>
-        <w:t xml:space="preserve">   留存率可以通过计算 净转化率/总转化率 得出，因此不选择</w:t>
-      </w:r>
-    </w:p>
-    <w:p>
-      <w:pPr>
-        <w:rPr>
-          <w:rFonts w:hint="eastAsia" w:ascii="Times New Roman" w:hAnsi="Times New Roman" w:cs="Times New Roman"/>
-          <w:color w:val="C00000"/>
-          <w:sz w:val="24"/>
-          <w:szCs w:val="24"/>
-          <w:lang w:val="en-US" w:eastAsia="zh-CN"/>
-        </w:rPr>
-      </w:pPr>
-    </w:p>
-    <w:p>
-      <w:pPr>
-        <w:rPr>
-          <w:rFonts w:hint="eastAsia" w:ascii="Times New Roman" w:hAnsi="Times New Roman" w:cs="Times New Roman"/>
-          <w:color w:val="C00000"/>
-          <w:sz w:val="24"/>
-          <w:szCs w:val="24"/>
-          <w:lang w:val="en-US" w:eastAsia="zh-CN"/>
-        </w:rPr>
-      </w:pPr>
-      <w:r>
-        <w:rPr>
-          <w:rFonts w:hint="eastAsia" w:ascii="Times New Roman" w:hAnsi="Times New Roman" w:cs="Times New Roman"/>
-          <w:color w:val="C00000"/>
-          <w:sz w:val="24"/>
-          <w:szCs w:val="24"/>
-          <w:lang w:val="en-US" w:eastAsia="zh-CN"/>
-        </w:rPr>
-        <w:t>期望：总转化率与留存率都减小，具有统计显著性与实际显著性</w:t>
+          <w:color w:val="auto"/>
+          <w:sz w:val="18"/>
+          <w:szCs w:val="18"/>
+          <w:lang w:val="en-US" w:eastAsia="zh-CN"/>
+        </w:rPr>
+      </w:pPr>
+      <w:r>
+        <w:rPr>
+          <w:rFonts w:hint="eastAsia" w:ascii="Times New Roman" w:hAnsi="Times New Roman" w:cs="Times New Roman"/>
+          <w:color w:val="auto"/>
+          <w:sz w:val="18"/>
+          <w:szCs w:val="18"/>
+          <w:lang w:val="en-US" w:eastAsia="zh-CN"/>
+        </w:rPr>
+        <w:t xml:space="preserve">   增加消息说明后，完成登录并参加免费试学的用户id数量会发生改变，因此14天试用期满后，付费继续参加的登录用户也会发生变化，导致留存率发生变化，因此选择留存率作为评估指标</w:t>
+      </w:r>
+    </w:p>
+    <w:p>
+      <w:pPr>
+        <w:rPr>
+          <w:rFonts w:hint="eastAsia" w:ascii="Times New Roman" w:hAnsi="Times New Roman" w:cs="Times New Roman"/>
+          <w:color w:val="auto"/>
+          <w:sz w:val="18"/>
+          <w:szCs w:val="18"/>
+          <w:lang w:val="en-US" w:eastAsia="zh-CN"/>
+        </w:rPr>
+      </w:pPr>
+      <w:r>
+        <w:rPr>
+          <w:rFonts w:hint="eastAsia" w:ascii="Times New Roman" w:hAnsi="Times New Roman" w:cs="Times New Roman"/>
+          <w:color w:val="auto"/>
+          <w:sz w:val="18"/>
+          <w:szCs w:val="18"/>
+          <w:lang w:val="en-US" w:eastAsia="zh-CN"/>
+        </w:rPr>
+        <w:t xml:space="preserve"> </w:t>
+      </w:r>
+    </w:p>
+    <w:p>
+      <w:pPr>
+        <w:rPr>
+          <w:rFonts w:hint="eastAsia" w:ascii="Times New Roman" w:hAnsi="Times New Roman" w:cs="Times New Roman"/>
+          <w:color w:val="auto"/>
+          <w:sz w:val="18"/>
+          <w:szCs w:val="18"/>
+          <w:lang w:val="en-US" w:eastAsia="zh-CN"/>
+        </w:rPr>
+      </w:pPr>
+      <w:r>
+        <w:rPr>
+          <w:rFonts w:hint="eastAsia" w:ascii="Times New Roman" w:hAnsi="Times New Roman" w:cs="Times New Roman"/>
+          <w:color w:val="auto"/>
+          <w:sz w:val="18"/>
+          <w:szCs w:val="18"/>
+          <w:lang w:val="en-US" w:eastAsia="zh-CN"/>
+        </w:rPr>
+        <w:t>净转化率：</w:t>
+      </w:r>
+    </w:p>
+    <w:p>
+      <w:pPr>
+        <w:rPr>
+          <w:rFonts w:hint="eastAsia" w:ascii="Times New Roman" w:hAnsi="Times New Roman" w:cs="Times New Roman"/>
+          <w:color w:val="auto"/>
+          <w:sz w:val="18"/>
+          <w:szCs w:val="18"/>
+          <w:lang w:val="en-US" w:eastAsia="zh-CN"/>
+        </w:rPr>
+      </w:pPr>
+      <w:r>
+        <w:rPr>
+          <w:rFonts w:hint="eastAsia" w:ascii="Times New Roman" w:hAnsi="Times New Roman" w:cs="Times New Roman"/>
+          <w:color w:val="auto"/>
+          <w:sz w:val="18"/>
+          <w:szCs w:val="18"/>
+          <w:lang w:val="en-US" w:eastAsia="zh-CN"/>
+        </w:rPr>
+        <w:t xml:space="preserve">   增加消息说明后，14天试用期满后，付费继续参加的注册用户数量会发生改变，并且会减少，而点击“开始免费试学”的Cookie数量不变，因此，选择总转化率作为评估指标，期望中，会减小</w:t>
+      </w:r>
+    </w:p>
+    <w:p>
+      <w:pPr>
+        <w:rPr>
+          <w:rFonts w:hint="eastAsia" w:ascii="Times New Roman" w:hAnsi="Times New Roman" w:cs="Times New Roman"/>
+          <w:color w:val="auto"/>
+          <w:sz w:val="18"/>
+          <w:szCs w:val="18"/>
+          <w:lang w:val="en-US" w:eastAsia="zh-CN"/>
+        </w:rPr>
+      </w:pPr>
+    </w:p>
+    <w:p>
+      <w:pPr>
+        <w:rPr>
+          <w:rFonts w:hint="eastAsia" w:ascii="Times New Roman" w:hAnsi="Times New Roman" w:cs="Times New Roman"/>
+          <w:color w:val="auto"/>
+          <w:sz w:val="18"/>
+          <w:szCs w:val="18"/>
+          <w:lang w:val="en-US" w:eastAsia="zh-CN"/>
+        </w:rPr>
+      </w:pPr>
+      <w:r>
+        <w:rPr>
+          <w:rFonts w:hint="eastAsia" w:ascii="Times New Roman" w:hAnsi="Times New Roman" w:cs="Times New Roman"/>
+          <w:color w:val="auto"/>
+          <w:sz w:val="18"/>
+          <w:szCs w:val="18"/>
+          <w:lang w:val="en-US" w:eastAsia="zh-CN"/>
+        </w:rPr>
+        <w:t>期望：总转化率、留存率、净转化率都减小，都具有统计显著性与实际显著性</w:t>
       </w:r>
     </w:p>
     <w:p>
@@ -708,7 +839,7 @@
     <w:p>
       <w:pPr>
         <w:rPr>
-          <w:rFonts w:ascii="Times New Roman" w:hAnsi="Times New Roman" w:cs="Times New Roman"/>
+          <w:rFonts w:hint="eastAsia" w:ascii="Times New Roman" w:hAnsi="Times New Roman" w:cs="Times New Roman"/>
           <w:color w:val="0070C0"/>
         </w:rPr>
       </w:pPr>
@@ -724,12 +855,26 @@
       <w:pPr>
         <w:rPr>
           <w:rFonts w:hint="eastAsia" w:ascii="Times New Roman" w:hAnsi="Times New Roman" w:cs="Times New Roman"/>
-          <w:lang w:val="en-US" w:eastAsia="zh-CN"/>
-        </w:rPr>
-      </w:pPr>
-      <w:r>
-        <w:rPr>
-          <w:rFonts w:hint="eastAsia" w:ascii="Times New Roman" w:hAnsi="Times New Roman" w:cs="Times New Roman"/>
+          <w:color w:val="0070C0"/>
+        </w:rPr>
+      </w:pPr>
+    </w:p>
+    <w:p>
+      <w:pPr>
+        <w:rPr>
+          <w:rFonts w:hint="eastAsia" w:ascii="Times New Roman" w:hAnsi="Times New Roman" w:cs="Times New Roman"/>
+          <w:color w:val="0070C0"/>
+          <w:sz w:val="18"/>
+          <w:szCs w:val="18"/>
+          <w:lang w:val="en-US" w:eastAsia="zh-CN"/>
+        </w:rPr>
+      </w:pPr>
+      <w:r>
+        <w:rPr>
+          <w:rFonts w:hint="eastAsia" w:ascii="Times New Roman" w:hAnsi="Times New Roman" w:cs="Times New Roman"/>
+          <w:color w:val="0070C0"/>
+          <w:sz w:val="18"/>
+          <w:szCs w:val="18"/>
           <w:lang w:eastAsia="zh-CN"/>
         </w:rPr>
         <w:t>总转化率：</w:t>
@@ -737,6 +882,9 @@
       <w:r>
         <w:rPr>
           <w:rFonts w:hint="eastAsia" w:ascii="Times New Roman" w:hAnsi="Times New Roman" w:cs="Times New Roman"/>
+          <w:color w:val="0070C0"/>
+          <w:sz w:val="18"/>
+          <w:szCs w:val="18"/>
           <w:lang w:val="en-US" w:eastAsia="zh-CN"/>
         </w:rPr>
         <w:t>0.0202</w:t>
@@ -746,29 +894,56 @@
       <w:pPr>
         <w:rPr>
           <w:rFonts w:hint="eastAsia" w:ascii="Times New Roman" w:hAnsi="Times New Roman" w:cs="Times New Roman"/>
-          <w:lang w:val="en-US" w:eastAsia="zh-CN"/>
-        </w:rPr>
-      </w:pPr>
-      <w:r>
-        <w:rPr>
-          <w:rFonts w:hint="eastAsia" w:ascii="Times New Roman" w:hAnsi="Times New Roman" w:cs="Times New Roman"/>
-          <w:lang w:val="en-US" w:eastAsia="zh-CN"/>
-        </w:rPr>
-        <w:t>留存率：0.0156</w:t>
-      </w:r>
-    </w:p>
-    <w:p>
-      <w:pPr>
-        <w:rPr>
-          <w:rFonts w:hint="eastAsia" w:ascii="Times New Roman" w:hAnsi="Times New Roman" w:cs="Times New Roman"/>
-          <w:lang w:val="en-US" w:eastAsia="zh-CN"/>
-        </w:rPr>
-      </w:pPr>
-    </w:p>
-    <w:p>
-      <w:pPr>
-        <w:rPr>
-          <w:rFonts w:ascii="Times New Roman" w:hAnsi="Times New Roman" w:cs="Times New Roman"/>
+          <w:color w:val="0070C0"/>
+          <w:sz w:val="18"/>
+          <w:szCs w:val="18"/>
+          <w:lang w:val="en-US" w:eastAsia="zh-CN"/>
+        </w:rPr>
+      </w:pPr>
+      <w:r>
+        <w:rPr>
+          <w:rFonts w:hint="eastAsia" w:ascii="Times New Roman" w:hAnsi="Times New Roman" w:cs="Times New Roman"/>
+          <w:color w:val="0070C0"/>
+          <w:sz w:val="18"/>
+          <w:szCs w:val="18"/>
+          <w:lang w:val="en-US" w:eastAsia="zh-CN"/>
+        </w:rPr>
+        <w:t>留存率：0.0549</w:t>
+      </w:r>
+    </w:p>
+    <w:p>
+      <w:pPr>
+        <w:rPr>
+          <w:rFonts w:hint="eastAsia" w:ascii="Times New Roman" w:hAnsi="Times New Roman" w:cs="Times New Roman"/>
+          <w:color w:val="0070C0"/>
+          <w:sz w:val="18"/>
+          <w:szCs w:val="18"/>
+          <w:lang w:val="en-US" w:eastAsia="zh-CN"/>
+        </w:rPr>
+      </w:pPr>
+      <w:r>
+        <w:rPr>
+          <w:rFonts w:hint="eastAsia" w:ascii="Times New Roman" w:hAnsi="Times New Roman" w:cs="Times New Roman"/>
+          <w:color w:val="0070C0"/>
+          <w:sz w:val="18"/>
+          <w:szCs w:val="18"/>
+          <w:lang w:val="en-US" w:eastAsia="zh-CN"/>
+        </w:rPr>
+        <w:t>净转化率：0.0156</w:t>
+      </w:r>
+    </w:p>
+    <w:p>
+      <w:pPr>
+        <w:rPr>
+          <w:rFonts w:hint="eastAsia" w:ascii="Times New Roman" w:hAnsi="Times New Roman" w:cs="Times New Roman"/>
+          <w:lang w:val="en-US" w:eastAsia="zh-CN"/>
+        </w:rPr>
+      </w:pPr>
+    </w:p>
+    <w:p>
+      <w:pPr>
+        <w:rPr>
+          <w:rFonts w:hint="eastAsia" w:ascii="Times New Roman" w:hAnsi="Times New Roman" w:cs="Times New Roman"/>
         </w:rPr>
       </w:pPr>
       <w:r>
@@ -782,11 +957,322 @@
       <w:pPr>
         <w:rPr>
           <w:rFonts w:hint="eastAsia" w:ascii="Times New Roman" w:hAnsi="Times New Roman" w:cs="Times New Roman"/>
-          <w:color w:val="C00000"/>
-          <w:sz w:val="24"/>
-          <w:szCs w:val="24"/>
-        </w:rPr>
-      </w:pPr>
+        </w:rPr>
+      </w:pPr>
+    </w:p>
+    <w:p>
+      <w:pPr>
+        <w:rPr>
+          <w:rFonts w:hint="eastAsia" w:ascii="Times New Roman" w:hAnsi="Times New Roman" w:cs="Times New Roman"/>
+          <w:color w:val="000000" w:themeColor="text1"/>
+          <w:sz w:val="18"/>
+          <w:szCs w:val="18"/>
+          <w:lang w:eastAsia="zh-CN"/>
+        </w:rPr>
+      </w:pPr>
+      <w:r>
+        <w:rPr>
+          <w:rFonts w:hint="eastAsia" w:ascii="Times New Roman" w:hAnsi="Times New Roman" w:cs="Times New Roman"/>
+          <w:color w:val="000000" w:themeColor="text1"/>
+          <w:sz w:val="18"/>
+          <w:szCs w:val="18"/>
+          <w:lang w:eastAsia="zh-CN"/>
+        </w:rPr>
+        <w:t>我认为，总转化率与净转化率是可以反映研究对象的真实情况，应当认为分析估计与经验变异是类似的</w:t>
+      </w:r>
+    </w:p>
+    <w:p>
+      <w:pPr>
+        <w:rPr>
+          <w:rFonts w:hint="eastAsia" w:ascii="Times New Roman" w:hAnsi="Times New Roman" w:cs="Times New Roman"/>
+          <w:color w:val="000000" w:themeColor="text1"/>
+          <w:sz w:val="18"/>
+          <w:szCs w:val="18"/>
+          <w:lang w:eastAsia="zh-CN"/>
+        </w:rPr>
+      </w:pPr>
+      <w:r>
+        <w:rPr>
+          <w:rFonts w:hint="eastAsia" w:ascii="Times New Roman" w:hAnsi="Times New Roman" w:cs="Times New Roman"/>
+          <w:color w:val="000000" w:themeColor="text1"/>
+          <w:sz w:val="18"/>
+          <w:szCs w:val="18"/>
+          <w:lang w:eastAsia="zh-CN"/>
+        </w:rPr>
+        <w:t>总转化率：</w:t>
+      </w:r>
+    </w:p>
+    <w:p>
+      <w:pPr>
+        <w:rPr>
+          <w:rFonts w:hint="eastAsia" w:ascii="Times New Roman" w:hAnsi="Times New Roman" w:cs="Times New Roman"/>
+          <w:color w:val="000000" w:themeColor="text1"/>
+          <w:sz w:val="18"/>
+          <w:szCs w:val="18"/>
+          <w:lang w:val="en-US" w:eastAsia="zh-CN"/>
+        </w:rPr>
+      </w:pPr>
+      <w:r>
+        <w:rPr>
+          <w:rFonts w:hint="eastAsia" w:ascii="Times New Roman" w:hAnsi="Times New Roman" w:cs="Times New Roman"/>
+          <w:color w:val="000000" w:themeColor="text1"/>
+          <w:sz w:val="18"/>
+          <w:szCs w:val="18"/>
+          <w:lang w:eastAsia="zh-CN"/>
+        </w:rPr>
+        <w:t>分析单位：点击“开始免费试学”的按钮的唯一</w:t>
+      </w:r>
+      <w:r>
+        <w:rPr>
+          <w:rFonts w:hint="eastAsia" w:ascii="Times New Roman" w:hAnsi="Times New Roman" w:cs="Times New Roman"/>
+          <w:color w:val="000000" w:themeColor="text1"/>
+          <w:sz w:val="18"/>
+          <w:szCs w:val="18"/>
+          <w:lang w:val="en-US" w:eastAsia="zh-CN"/>
+        </w:rPr>
+        <w:t>cookie的数量</w:t>
+      </w:r>
+    </w:p>
+    <w:p>
+      <w:pPr>
+        <w:rPr>
+          <w:rFonts w:hint="eastAsia" w:ascii="Times New Roman" w:hAnsi="Times New Roman" w:cs="Times New Roman"/>
+          <w:color w:val="000000" w:themeColor="text1"/>
+          <w:sz w:val="18"/>
+          <w:szCs w:val="18"/>
+          <w:lang w:val="en-US" w:eastAsia="zh-CN"/>
+        </w:rPr>
+      </w:pPr>
+      <w:r>
+        <w:rPr>
+          <w:rFonts w:hint="eastAsia" w:ascii="Times New Roman" w:hAnsi="Times New Roman" w:cs="Times New Roman"/>
+          <w:color w:val="000000" w:themeColor="text1"/>
+          <w:sz w:val="18"/>
+          <w:szCs w:val="18"/>
+          <w:lang w:val="en-US" w:eastAsia="zh-CN"/>
+        </w:rPr>
+        <w:t>转移单位：</w:t>
+      </w:r>
+      <w:r>
+        <w:rPr>
+          <w:rFonts w:hint="eastAsia" w:ascii="Times New Roman" w:hAnsi="Times New Roman" w:cs="Times New Roman"/>
+          <w:color w:val="000000" w:themeColor="text1"/>
+          <w:sz w:val="18"/>
+          <w:szCs w:val="18"/>
+          <w:lang w:eastAsia="zh-CN"/>
+        </w:rPr>
+        <w:t>点击“开始免费试学”的按钮的唯一</w:t>
+      </w:r>
+      <w:r>
+        <w:rPr>
+          <w:rFonts w:hint="eastAsia" w:ascii="Times New Roman" w:hAnsi="Times New Roman" w:cs="Times New Roman"/>
+          <w:color w:val="000000" w:themeColor="text1"/>
+          <w:sz w:val="18"/>
+          <w:szCs w:val="18"/>
+          <w:lang w:val="en-US" w:eastAsia="zh-CN"/>
+        </w:rPr>
+        <w:t>cookie的数量</w:t>
+      </w:r>
+    </w:p>
+    <w:p>
+      <w:pPr>
+        <w:rPr>
+          <w:rFonts w:hint="eastAsia" w:ascii="Times New Roman" w:hAnsi="Times New Roman" w:cs="Times New Roman"/>
+          <w:color w:val="000000" w:themeColor="text1"/>
+          <w:sz w:val="18"/>
+          <w:szCs w:val="18"/>
+          <w:lang w:val="en-US" w:eastAsia="zh-CN"/>
+        </w:rPr>
+      </w:pPr>
+      <w:r>
+        <w:rPr>
+          <w:rFonts w:hint="eastAsia" w:ascii="Times New Roman" w:hAnsi="Times New Roman" w:cs="Times New Roman"/>
+          <w:color w:val="000000" w:themeColor="text1"/>
+          <w:sz w:val="18"/>
+          <w:szCs w:val="18"/>
+          <w:lang w:val="en-US" w:eastAsia="zh-CN"/>
+        </w:rPr>
+        <w:t>留存率：</w:t>
+      </w:r>
+    </w:p>
+    <w:p>
+      <w:pPr>
+        <w:rPr>
+          <w:rFonts w:hint="eastAsia" w:ascii="Times New Roman" w:hAnsi="Times New Roman" w:cs="Times New Roman"/>
+          <w:color w:val="000000" w:themeColor="text1"/>
+          <w:sz w:val="18"/>
+          <w:szCs w:val="18"/>
+          <w:lang w:val="en-US" w:eastAsia="zh-CN"/>
+        </w:rPr>
+      </w:pPr>
+      <w:r>
+        <w:rPr>
+          <w:rFonts w:hint="eastAsia" w:ascii="Times New Roman" w:hAnsi="Times New Roman" w:cs="Times New Roman"/>
+          <w:color w:val="000000" w:themeColor="text1"/>
+          <w:sz w:val="18"/>
+          <w:szCs w:val="18"/>
+          <w:lang w:val="en-US" w:eastAsia="zh-CN"/>
+        </w:rPr>
+        <w:t>分析单位：完成登录的用户Id的数量</w:t>
+      </w:r>
+    </w:p>
+    <w:p>
+      <w:pPr>
+        <w:rPr>
+          <w:rFonts w:hint="eastAsia" w:ascii="Times New Roman" w:hAnsi="Times New Roman" w:cs="Times New Roman"/>
+          <w:color w:val="000000" w:themeColor="text1"/>
+          <w:sz w:val="18"/>
+          <w:szCs w:val="18"/>
+          <w:lang w:val="en-US" w:eastAsia="zh-CN"/>
+        </w:rPr>
+      </w:pPr>
+      <w:r>
+        <w:rPr>
+          <w:rFonts w:hint="eastAsia" w:ascii="Times New Roman" w:hAnsi="Times New Roman" w:cs="Times New Roman"/>
+          <w:color w:val="000000" w:themeColor="text1"/>
+          <w:sz w:val="18"/>
+          <w:szCs w:val="18"/>
+          <w:lang w:val="en-US" w:eastAsia="zh-CN"/>
+        </w:rPr>
+        <w:t>转移单位：完成登录的用户Id的数量</w:t>
+      </w:r>
+    </w:p>
+    <w:p>
+      <w:pPr>
+        <w:rPr>
+          <w:rFonts w:hint="eastAsia" w:ascii="Times New Roman" w:hAnsi="Times New Roman" w:cs="Times New Roman"/>
+          <w:color w:val="000000" w:themeColor="text1"/>
+          <w:sz w:val="18"/>
+          <w:szCs w:val="18"/>
+          <w:lang w:val="en-US" w:eastAsia="zh-CN"/>
+        </w:rPr>
+      </w:pPr>
+      <w:r>
+        <w:rPr>
+          <w:rFonts w:hint="eastAsia" w:ascii="Times New Roman" w:hAnsi="Times New Roman" w:cs="Times New Roman"/>
+          <w:color w:val="000000" w:themeColor="text1"/>
+          <w:sz w:val="18"/>
+          <w:szCs w:val="18"/>
+          <w:lang w:val="en-US" w:eastAsia="zh-CN"/>
+        </w:rPr>
+        <w:t>净转化率：</w:t>
+      </w:r>
+    </w:p>
+    <w:p>
+      <w:pPr>
+        <w:rPr>
+          <w:rFonts w:hint="eastAsia" w:ascii="Times New Roman" w:hAnsi="Times New Roman" w:cs="Times New Roman"/>
+          <w:color w:val="000000" w:themeColor="text1"/>
+          <w:sz w:val="18"/>
+          <w:szCs w:val="18"/>
+          <w:lang w:val="en-US" w:eastAsia="zh-CN"/>
+        </w:rPr>
+      </w:pPr>
+      <w:r>
+        <w:rPr>
+          <w:rFonts w:hint="eastAsia" w:ascii="Times New Roman" w:hAnsi="Times New Roman" w:cs="Times New Roman"/>
+          <w:color w:val="000000" w:themeColor="text1"/>
+          <w:sz w:val="18"/>
+          <w:szCs w:val="18"/>
+          <w:lang w:val="en-US" w:eastAsia="zh-CN"/>
+        </w:rPr>
+        <w:t>分析单位：</w:t>
+      </w:r>
+      <w:bookmarkStart w:id="6" w:name="OLE_LINK1"/>
+      <w:r>
+        <w:rPr>
+          <w:rFonts w:hint="eastAsia" w:ascii="Times New Roman" w:hAnsi="Times New Roman" w:cs="Times New Roman"/>
+          <w:color w:val="000000" w:themeColor="text1"/>
+          <w:sz w:val="18"/>
+          <w:szCs w:val="18"/>
+          <w:lang w:eastAsia="zh-CN"/>
+        </w:rPr>
+        <w:t>点击“开始免费试学”的按钮的唯一</w:t>
+      </w:r>
+      <w:r>
+        <w:rPr>
+          <w:rFonts w:hint="eastAsia" w:ascii="Times New Roman" w:hAnsi="Times New Roman" w:cs="Times New Roman"/>
+          <w:color w:val="000000" w:themeColor="text1"/>
+          <w:sz w:val="18"/>
+          <w:szCs w:val="18"/>
+          <w:lang w:val="en-US" w:eastAsia="zh-CN"/>
+        </w:rPr>
+        <w:t>cookie的数量</w:t>
+      </w:r>
+      <w:bookmarkEnd w:id="6"/>
+    </w:p>
+    <w:p>
+      <w:pPr>
+        <w:rPr>
+          <w:rFonts w:hint="eastAsia" w:ascii="Times New Roman" w:hAnsi="Times New Roman" w:cs="Times New Roman"/>
+          <w:color w:val="000000" w:themeColor="text1"/>
+          <w:sz w:val="18"/>
+          <w:szCs w:val="18"/>
+          <w:lang w:val="en-US" w:eastAsia="zh-CN"/>
+        </w:rPr>
+      </w:pPr>
+      <w:r>
+        <w:rPr>
+          <w:rFonts w:hint="eastAsia" w:ascii="Times New Roman" w:hAnsi="Times New Roman" w:cs="Times New Roman"/>
+          <w:color w:val="000000" w:themeColor="text1"/>
+          <w:sz w:val="18"/>
+          <w:szCs w:val="18"/>
+          <w:lang w:val="en-US" w:eastAsia="zh-CN"/>
+        </w:rPr>
+        <w:t xml:space="preserve">转移单位: </w:t>
+      </w:r>
+      <w:r>
+        <w:rPr>
+          <w:rFonts w:hint="eastAsia" w:ascii="Times New Roman" w:hAnsi="Times New Roman" w:cs="Times New Roman"/>
+          <w:color w:val="000000" w:themeColor="text1"/>
+          <w:sz w:val="18"/>
+          <w:szCs w:val="18"/>
+          <w:lang w:eastAsia="zh-CN"/>
+        </w:rPr>
+        <w:t>点击“开始免费试学”的按钮的唯一</w:t>
+      </w:r>
+      <w:r>
+        <w:rPr>
+          <w:rFonts w:hint="eastAsia" w:ascii="Times New Roman" w:hAnsi="Times New Roman" w:cs="Times New Roman"/>
+          <w:color w:val="000000" w:themeColor="text1"/>
+          <w:sz w:val="18"/>
+          <w:szCs w:val="18"/>
+          <w:lang w:val="en-US" w:eastAsia="zh-CN"/>
+        </w:rPr>
+        <w:t>cookie的数量</w:t>
+      </w:r>
+    </w:p>
+    <w:p>
+      <w:pPr>
+        <w:rPr>
+          <w:rFonts w:hint="eastAsia" w:ascii="Times New Roman" w:hAnsi="Times New Roman" w:cs="Times New Roman"/>
+          <w:color w:val="000000" w:themeColor="text1"/>
+          <w:sz w:val="18"/>
+          <w:szCs w:val="18"/>
+          <w:lang w:val="en-US" w:eastAsia="zh-CN"/>
+        </w:rPr>
+      </w:pPr>
+    </w:p>
+    <w:p>
+      <w:pPr>
+        <w:rPr>
+          <w:rFonts w:hint="eastAsia" w:ascii="Times New Roman" w:hAnsi="Times New Roman" w:cs="Times New Roman"/>
+          <w:color w:val="000000" w:themeColor="text1"/>
+          <w:sz w:val="18"/>
+          <w:szCs w:val="18"/>
+          <w:lang w:val="en-US" w:eastAsia="zh-CN"/>
+        </w:rPr>
+      </w:pPr>
+      <w:r>
+        <w:rPr>
+          <w:rFonts w:hint="eastAsia" w:ascii="Times New Roman" w:hAnsi="Times New Roman" w:cs="Times New Roman"/>
+          <w:color w:val="000000" w:themeColor="text1"/>
+          <w:sz w:val="18"/>
+          <w:szCs w:val="18"/>
+          <w:lang w:val="en-US" w:eastAsia="zh-CN"/>
+        </w:rPr>
+        <w:t>因为三个评估指标的分析单位与转移单位都相同，所以分析估计与经验变异是类似的</w:t>
+      </w:r>
     </w:p>
     <w:p>
       <w:pPr>
@@ -846,91 +1332,280 @@
     <w:p>
       <w:pPr>
         <w:rPr>
+          <w:rFonts w:hint="eastAsia" w:ascii="Times New Roman" w:hAnsi="Times New Roman" w:cs="Times New Roman"/>
+          <w:color w:val="0070C0"/>
+        </w:rPr>
+      </w:pPr>
+      <w:r>
+        <w:rPr>
+          <w:rFonts w:hint="eastAsia" w:ascii="Times New Roman" w:hAnsi="Times New Roman" w:cs="Times New Roman"/>
+          <w:color w:val="0070C0"/>
+        </w:rPr>
+        <w:t xml:space="preserve">说明你是否会在分析阶段使用 </w:t>
+      </w:r>
+      <w:r>
+        <w:rPr>
           <w:rFonts w:ascii="Times New Roman" w:hAnsi="Times New Roman" w:cs="Times New Roman"/>
           <w:color w:val="0070C0"/>
         </w:rPr>
-      </w:pPr>
-      <w:r>
-        <w:rPr>
-          <w:rFonts w:hint="eastAsia" w:ascii="Times New Roman" w:hAnsi="Times New Roman" w:cs="Times New Roman"/>
-          <w:color w:val="0070C0"/>
-        </w:rPr>
-        <w:t xml:space="preserve">说明你是否会在分析阶段使用 </w:t>
+        <w:t>Bonferroni 校正</w:t>
+      </w:r>
+      <w:r>
+        <w:rPr>
+          <w:rFonts w:hint="eastAsia" w:ascii="Times New Roman" w:hAnsi="Times New Roman" w:cs="Times New Roman"/>
+          <w:color w:val="0070C0"/>
+        </w:rPr>
+        <w:t>，</w:t>
       </w:r>
       <w:r>
         <w:rPr>
           <w:rFonts w:ascii="Times New Roman" w:hAnsi="Times New Roman" w:cs="Times New Roman"/>
           <w:color w:val="0070C0"/>
         </w:rPr>
-        <w:t>Bonferroni 校正</w:t>
-      </w:r>
-      <w:r>
-        <w:rPr>
-          <w:rFonts w:hint="eastAsia" w:ascii="Times New Roman" w:hAnsi="Times New Roman" w:cs="Times New Roman"/>
-          <w:color w:val="0070C0"/>
-        </w:rPr>
-        <w:t>，</w:t>
-      </w:r>
-      <w:r>
+        <w:t>并给出你适当开展试验所需的支持网页访问数</w:t>
+      </w:r>
+      <w:r>
+        <w:rPr>
+          <w:rFonts w:hint="eastAsia" w:ascii="Times New Roman" w:hAnsi="Times New Roman" w:cs="Times New Roman"/>
+          <w:color w:val="0070C0"/>
+        </w:rPr>
+        <w:t>。（这些应是来自“计算网页访问数”小测试中的答案。）</w:t>
+      </w:r>
+    </w:p>
+    <w:p>
+      <w:pPr>
+        <w:rPr>
+          <w:rFonts w:hint="eastAsia" w:ascii="Times New Roman" w:hAnsi="Times New Roman" w:cs="Times New Roman"/>
+          <w:color w:val="0070C0"/>
+        </w:rPr>
+      </w:pPr>
+    </w:p>
+    <w:p>
+      <w:pPr>
+        <w:rPr>
+          <w:rFonts w:hint="eastAsia" w:ascii="Times New Roman" w:hAnsi="Times New Roman" w:cs="Times New Roman"/>
+          <w:color w:val="0070C0"/>
+          <w:sz w:val="18"/>
+          <w:szCs w:val="18"/>
+          <w:lang w:eastAsia="zh-CN"/>
+        </w:rPr>
+      </w:pPr>
+      <w:r>
+        <w:rPr>
+          <w:rFonts w:hint="eastAsia" w:ascii="Times New Roman" w:hAnsi="Times New Roman" w:cs="Times New Roman"/>
+          <w:color w:val="0070C0"/>
+          <w:sz w:val="18"/>
+          <w:szCs w:val="18"/>
+          <w:lang w:eastAsia="zh-CN"/>
+        </w:rPr>
+        <w:t>不会</w:t>
+      </w:r>
+    </w:p>
+    <w:p>
+      <w:pPr>
+        <w:rPr>
+          <w:rFonts w:hint="eastAsia" w:ascii="Times New Roman" w:hAnsi="Times New Roman" w:cs="Times New Roman"/>
+          <w:color w:val="0070C0"/>
+          <w:sz w:val="18"/>
+          <w:szCs w:val="18"/>
+          <w:lang w:eastAsia="zh-CN"/>
+        </w:rPr>
+      </w:pPr>
+      <w:r>
+        <w:rPr>
+          <w:rFonts w:hint="eastAsia" w:ascii="Times New Roman" w:hAnsi="Times New Roman" w:cs="Times New Roman"/>
+          <w:color w:val="0070C0"/>
+          <w:sz w:val="18"/>
+          <w:szCs w:val="18"/>
+          <w:lang w:eastAsia="zh-CN"/>
+        </w:rPr>
+        <w:t>网页访问数：4741212</w:t>
+      </w:r>
+    </w:p>
+    <w:p>
+      <w:pPr>
+        <w:rPr>
+          <w:rFonts w:hint="eastAsia" w:ascii="Times New Roman" w:hAnsi="Times New Roman" w:cs="Times New Roman"/>
+          <w:sz w:val="24"/>
+          <w:szCs w:val="24"/>
+          <w:lang w:eastAsia="zh-CN"/>
+        </w:rPr>
+      </w:pPr>
+    </w:p>
+    <w:p>
+      <w:pPr>
         <w:rPr>
           <w:rFonts w:ascii="Times New Roman" w:hAnsi="Times New Roman" w:cs="Times New Roman"/>
-          <w:color w:val="0070C0"/>
-        </w:rPr>
-        <w:t>并给出你适当开展试验所需的支持网页访问数</w:t>
-      </w:r>
-      <w:r>
-        <w:rPr>
-          <w:rFonts w:hint="eastAsia" w:ascii="Times New Roman" w:hAnsi="Times New Roman" w:cs="Times New Roman"/>
-          <w:color w:val="0070C0"/>
-        </w:rPr>
-        <w:t>。（这些应是来自“计算网页访问数”小测试中的答案。）</w:t>
-      </w:r>
-    </w:p>
-    <w:p>
-      <w:pPr>
-        <w:rPr>
-          <w:rFonts w:hint="eastAsia" w:ascii="Times New Roman" w:hAnsi="Times New Roman" w:cs="Times New Roman"/>
-          <w:sz w:val="24"/>
-          <w:szCs w:val="24"/>
+          <w:sz w:val="24"/>
+          <w:szCs w:val="24"/>
+        </w:rPr>
+      </w:pPr>
+      <w:r>
+        <w:rPr>
+          <w:rFonts w:hint="eastAsia" w:ascii="Times New Roman" w:hAnsi="Times New Roman" w:cs="Times New Roman"/>
+          <w:sz w:val="24"/>
+          <w:szCs w:val="24"/>
+        </w:rPr>
+        <w:t>持续时间和风险暴露</w:t>
+      </w:r>
+    </w:p>
+    <w:p>
+      <w:pPr>
+        <w:rPr>
+          <w:rFonts w:hint="eastAsia" w:ascii="Times New Roman" w:hAnsi="Times New Roman" w:cs="Times New Roman"/>
+          <w:color w:val="0070C0"/>
+        </w:rPr>
+      </w:pPr>
+      <w:r>
+        <w:rPr>
+          <w:rFonts w:hint="eastAsia" w:ascii="Times New Roman" w:hAnsi="Times New Roman" w:cs="Times New Roman"/>
+          <w:color w:val="0070C0"/>
+        </w:rPr>
+        <w:t>说明你会将哪一部分流量转入此试验，以及鉴于此条件，你需要多少天来运行试验。（这些应是来自“选择持续时间和风险暴露”小测试中的答案。）</w:t>
+      </w:r>
+    </w:p>
+    <w:p>
+      <w:pPr>
+        <w:rPr>
+          <w:rFonts w:hint="eastAsia" w:ascii="Times New Roman" w:hAnsi="Times New Roman" w:cs="Times New Roman"/>
+          <w:color w:val="0070C0"/>
+        </w:rPr>
+      </w:pPr>
+    </w:p>
+    <w:p>
+      <w:pPr>
+        <w:rPr>
+          <w:rFonts w:hint="eastAsia" w:ascii="Times New Roman" w:hAnsi="Times New Roman" w:cs="Times New Roman"/>
+          <w:color w:val="0070C0"/>
+          <w:sz w:val="18"/>
+          <w:szCs w:val="18"/>
+          <w:lang w:val="en-US" w:eastAsia="zh-CN"/>
+        </w:rPr>
+      </w:pPr>
+      <w:r>
+        <w:rPr>
+          <w:rFonts w:hint="eastAsia" w:ascii="Times New Roman" w:hAnsi="Times New Roman" w:cs="Times New Roman"/>
+          <w:color w:val="0070C0"/>
+          <w:sz w:val="18"/>
+          <w:szCs w:val="18"/>
           <w:lang w:eastAsia="zh-CN"/>
         </w:rPr>
-      </w:pPr>
-      <w:r>
-        <w:rPr>
-          <w:rFonts w:hint="eastAsia" w:ascii="Times New Roman" w:hAnsi="Times New Roman" w:cs="Times New Roman"/>
-          <w:sz w:val="24"/>
-          <w:szCs w:val="24"/>
+        <w:t>持续时间</w:t>
+      </w:r>
+      <w:r>
+        <w:rPr>
+          <w:rFonts w:hint="eastAsia" w:ascii="Times New Roman" w:hAnsi="Times New Roman" w:cs="Times New Roman"/>
+          <w:color w:val="0070C0"/>
+          <w:sz w:val="18"/>
+          <w:szCs w:val="18"/>
+          <w:lang w:val="en-US" w:eastAsia="zh-CN"/>
+        </w:rPr>
+        <w:t>18天</w:t>
+      </w:r>
+    </w:p>
+    <w:p>
+      <w:pPr>
+        <w:rPr>
+          <w:rFonts w:hint="eastAsia" w:ascii="Times New Roman" w:hAnsi="Times New Roman" w:cs="Times New Roman"/>
+          <w:color w:val="0070C0"/>
+          <w:sz w:val="18"/>
+          <w:szCs w:val="18"/>
+          <w:lang w:val="en-US" w:eastAsia="zh-CN"/>
+        </w:rPr>
+      </w:pPr>
+      <w:r>
+        <w:rPr>
+          <w:rFonts w:hint="eastAsia" w:ascii="Times New Roman" w:hAnsi="Times New Roman" w:cs="Times New Roman"/>
+          <w:color w:val="0070C0"/>
+          <w:sz w:val="18"/>
+          <w:szCs w:val="18"/>
+          <w:lang w:val="en-US" w:eastAsia="zh-CN"/>
+        </w:rPr>
+        <w:t>风险暴露：选择1，所有流量转入此试验</w:t>
+      </w:r>
+    </w:p>
+    <w:p>
+      <w:pPr>
+        <w:rPr>
+          <w:rFonts w:hint="eastAsia" w:ascii="Times New Roman" w:hAnsi="Times New Roman" w:cs="Times New Roman"/>
+          <w:color w:val="0070C0"/>
+          <w:sz w:val="18"/>
+          <w:szCs w:val="18"/>
+          <w:lang w:val="en-US" w:eastAsia="zh-CN"/>
+        </w:rPr>
+      </w:pPr>
+    </w:p>
+    <w:p>
+      <w:pPr>
+        <w:rPr>
+          <w:rFonts w:hint="eastAsia" w:ascii="Times New Roman" w:hAnsi="Times New Roman" w:cs="Times New Roman"/>
+        </w:rPr>
+      </w:pPr>
+      <w:r>
+        <w:rPr>
+          <w:rFonts w:hint="eastAsia" w:ascii="Times New Roman" w:hAnsi="Times New Roman" w:cs="Times New Roman"/>
+        </w:rPr>
+        <w:t>说明你选择所转移流量部分的原因。你认为此试验对优达学城来说有多大风险？</w:t>
+      </w:r>
+    </w:p>
+    <w:p>
+      <w:pPr>
+        <w:rPr>
+          <w:rFonts w:hint="eastAsia" w:ascii="Times New Roman" w:hAnsi="Times New Roman" w:cs="Times New Roman"/>
+        </w:rPr>
+      </w:pPr>
+    </w:p>
+    <w:p>
+      <w:pPr>
+        <w:rPr>
+          <w:rFonts w:hint="eastAsia" w:ascii="Times New Roman" w:hAnsi="Times New Roman" w:cs="Times New Roman"/>
+          <w:sz w:val="18"/>
+          <w:szCs w:val="18"/>
+          <w:lang w:val="en-US" w:eastAsia="zh-CN"/>
+        </w:rPr>
+      </w:pPr>
+      <w:r>
+        <w:rPr>
+          <w:rFonts w:hint="eastAsia" w:ascii="Times New Roman" w:hAnsi="Times New Roman" w:cs="Times New Roman"/>
+          <w:sz w:val="18"/>
+          <w:szCs w:val="18"/>
           <w:lang w:eastAsia="zh-CN"/>
         </w:rPr>
-        <w:t>不会</w:t>
-      </w:r>
-    </w:p>
-    <w:p>
-      <w:pPr>
-        <w:rPr>
-          <w:rFonts w:hint="eastAsia" w:ascii="Times New Roman" w:hAnsi="Times New Roman" w:cs="Times New Roman"/>
-          <w:sz w:val="24"/>
-          <w:szCs w:val="24"/>
-          <w:lang w:eastAsia="zh-CN"/>
-        </w:rPr>
-      </w:pPr>
-      <w:r>
-        <w:rPr>
-          <w:rFonts w:hint="eastAsia" w:ascii="Times New Roman" w:hAnsi="Times New Roman" w:cs="Times New Roman"/>
-          <w:sz w:val="24"/>
-          <w:szCs w:val="24"/>
-          <w:lang w:eastAsia="zh-CN"/>
-        </w:rPr>
-        <w:t>网页访问数：4741212</w:t>
-      </w:r>
-    </w:p>
-    <w:p>
-      <w:pPr>
-        <w:rPr>
-          <w:rFonts w:hint="eastAsia" w:ascii="Times New Roman" w:hAnsi="Times New Roman" w:cs="Times New Roman"/>
-          <w:sz w:val="24"/>
-          <w:szCs w:val="24"/>
-          <w:lang w:eastAsia="zh-CN"/>
+        <w:t>增加时间信息说明，基本没有什么风险，所以选择</w:t>
+      </w:r>
+      <w:r>
+        <w:rPr>
+          <w:rFonts w:hint="eastAsia" w:ascii="Times New Roman" w:hAnsi="Times New Roman" w:cs="Times New Roman"/>
+          <w:sz w:val="18"/>
+          <w:szCs w:val="18"/>
+          <w:lang w:val="en-US" w:eastAsia="zh-CN"/>
+        </w:rPr>
+        <w:t>100%的流量转入实验，这样也能减小持续时间。</w:t>
+      </w:r>
+    </w:p>
+    <w:p>
+      <w:pPr>
+        <w:rPr>
+          <w:rFonts w:hint="eastAsia" w:ascii="Times New Roman" w:hAnsi="Times New Roman" w:cs="Times New Roman"/>
+          <w:sz w:val="18"/>
+          <w:szCs w:val="18"/>
+          <w:lang w:val="en-US" w:eastAsia="zh-CN"/>
+        </w:rPr>
+      </w:pPr>
+      <w:r>
+        <w:rPr>
+          <w:rFonts w:hint="eastAsia" w:ascii="Times New Roman" w:hAnsi="Times New Roman" w:cs="Times New Roman"/>
+          <w:sz w:val="18"/>
+          <w:szCs w:val="18"/>
+          <w:lang w:val="en-US" w:eastAsia="zh-CN"/>
+        </w:rPr>
+        <w:t>但从伦理与安全角度上看：需要采集用户Id,试验就会知道用户的真实信息，需要做好保密性和安全性，以及试验后需要让被采集的用户知情。</w:t>
+      </w:r>
+    </w:p>
+    <w:p>
+      <w:pPr>
+        <w:rPr>
+          <w:rFonts w:hint="eastAsia" w:ascii="Times New Roman" w:hAnsi="Times New Roman" w:cs="Times New Roman"/>
         </w:rPr>
       </w:pPr>
     </w:p>
@@ -938,130 +1613,6 @@
       <w:pPr>
         <w:rPr>
           <w:rFonts w:ascii="Times New Roman" w:hAnsi="Times New Roman" w:cs="Times New Roman"/>
-          <w:sz w:val="24"/>
-          <w:szCs w:val="24"/>
-        </w:rPr>
-      </w:pPr>
-      <w:r>
-        <w:rPr>
-          <w:rFonts w:hint="eastAsia" w:ascii="Times New Roman" w:hAnsi="Times New Roman" w:cs="Times New Roman"/>
-          <w:sz w:val="24"/>
-          <w:szCs w:val="24"/>
-        </w:rPr>
-        <w:t>持续时间和风险暴露</w:t>
-      </w:r>
-    </w:p>
-    <w:p>
-      <w:pPr>
-        <w:rPr>
-          <w:rFonts w:hint="eastAsia" w:ascii="Times New Roman" w:hAnsi="Times New Roman" w:cs="Times New Roman"/>
-          <w:color w:val="0070C0"/>
-        </w:rPr>
-      </w:pPr>
-      <w:r>
-        <w:rPr>
-          <w:rFonts w:hint="eastAsia" w:ascii="Times New Roman" w:hAnsi="Times New Roman" w:cs="Times New Roman"/>
-          <w:color w:val="0070C0"/>
-        </w:rPr>
-        <w:t>说明你会将哪一部分流量转入此试验，以及鉴于此条件，你需要多少天来运行试验。（这些应是来自“选择持续时间和风险暴露”小测试中的答案。）</w:t>
-      </w:r>
-    </w:p>
-    <w:p>
-      <w:pPr>
-        <w:rPr>
-          <w:rFonts w:hint="eastAsia" w:ascii="Times New Roman" w:hAnsi="Times New Roman" w:cs="Times New Roman"/>
-          <w:color w:val="0070C0"/>
-        </w:rPr>
-      </w:pPr>
-    </w:p>
-    <w:p>
-      <w:pPr>
-        <w:rPr>
-          <w:rFonts w:hint="eastAsia" w:ascii="Times New Roman" w:hAnsi="Times New Roman" w:cs="Times New Roman"/>
-          <w:color w:val="0070C0"/>
-          <w:lang w:val="en-US" w:eastAsia="zh-CN"/>
-        </w:rPr>
-      </w:pPr>
-      <w:r>
-        <w:rPr>
-          <w:rFonts w:hint="eastAsia" w:ascii="Times New Roman" w:hAnsi="Times New Roman" w:cs="Times New Roman"/>
-          <w:color w:val="0070C0"/>
-          <w:lang w:eastAsia="zh-CN"/>
-        </w:rPr>
-        <w:t>持续时间</w:t>
-      </w:r>
-      <w:r>
-        <w:rPr>
-          <w:rFonts w:hint="eastAsia" w:ascii="Times New Roman" w:hAnsi="Times New Roman" w:cs="Times New Roman"/>
-          <w:color w:val="0070C0"/>
-          <w:lang w:val="en-US" w:eastAsia="zh-CN"/>
-        </w:rPr>
-        <w:t>18天</w:t>
-      </w:r>
-    </w:p>
-    <w:p>
-      <w:pPr>
-        <w:rPr>
-          <w:rFonts w:hint="eastAsia" w:ascii="Times New Roman" w:hAnsi="Times New Roman" w:cs="Times New Roman"/>
-          <w:color w:val="0070C0"/>
-          <w:lang w:val="en-US" w:eastAsia="zh-CN"/>
-        </w:rPr>
-      </w:pPr>
-      <w:r>
-        <w:rPr>
-          <w:rFonts w:hint="eastAsia" w:ascii="Times New Roman" w:hAnsi="Times New Roman" w:cs="Times New Roman"/>
-          <w:color w:val="0070C0"/>
-          <w:lang w:val="en-US" w:eastAsia="zh-CN"/>
-        </w:rPr>
-        <w:t>风险暴露：选择所有流量转入此试验</w:t>
-      </w:r>
-    </w:p>
-    <w:p>
-      <w:pPr>
-        <w:rPr>
-          <w:rFonts w:hint="eastAsia" w:ascii="Times New Roman" w:hAnsi="Times New Roman" w:cs="Times New Roman"/>
-        </w:rPr>
-      </w:pPr>
-      <w:r>
-        <w:rPr>
-          <w:rFonts w:hint="eastAsia" w:ascii="Times New Roman" w:hAnsi="Times New Roman" w:cs="Times New Roman"/>
-        </w:rPr>
-        <w:t>说明你选择所转移流量部分的原因。你认为此试验对优达学城来说有多大风险？</w:t>
-      </w:r>
-    </w:p>
-    <w:p>
-      <w:pPr>
-        <w:rPr>
-          <w:rFonts w:hint="eastAsia" w:ascii="Times New Roman" w:hAnsi="Times New Roman" w:cs="Times New Roman" w:eastAsiaTheme="minorEastAsia"/>
-          <w:lang w:eastAsia="zh-CN"/>
-        </w:rPr>
-      </w:pPr>
-      <w:r>
-        <w:rPr>
-          <w:rFonts w:hint="eastAsia" w:ascii="Times New Roman" w:hAnsi="Times New Roman" w:cs="Times New Roman"/>
-          <w:lang w:eastAsia="zh-CN"/>
-        </w:rPr>
-        <w:t>增加信息说明，基本没有什么风险，所以选择</w:t>
-      </w:r>
-      <w:r>
-        <w:rPr>
-          <w:rFonts w:hint="eastAsia" w:ascii="Times New Roman" w:hAnsi="Times New Roman" w:cs="Times New Roman"/>
-          <w:lang w:val="en-US" w:eastAsia="zh-CN"/>
-        </w:rPr>
-        <w:t>100%的流量转入实验，这样也能减小持续时间。</w:t>
-      </w:r>
-    </w:p>
-    <w:p>
-      <w:pPr>
-        <w:rPr>
-          <w:rFonts w:hint="eastAsia" w:ascii="Times New Roman" w:hAnsi="Times New Roman" w:cs="Times New Roman"/>
-        </w:rPr>
-      </w:pPr>
-    </w:p>
-    <w:p>
-      <w:pPr>
-        <w:rPr>
-          <w:rFonts w:ascii="Times New Roman" w:hAnsi="Times New Roman" w:cs="Times New Roman"/>
         </w:rPr>
       </w:pPr>
       <w:r>
@@ -1080,8 +1631,8 @@
           <w:szCs w:val="24"/>
         </w:rPr>
       </w:pPr>
-      <w:bookmarkStart w:id="6" w:name="OLE_LINK76"/>
       <w:bookmarkStart w:id="7" w:name="OLE_LINK77"/>
+      <w:bookmarkStart w:id="8" w:name="OLE_LINK76"/>
     </w:p>
     <w:p>
       <w:pPr>
@@ -1104,8 +1655,8 @@
         <w:t>合理性检查</w:t>
       </w:r>
     </w:p>
-    <w:bookmarkEnd w:id="6"/>
     <w:bookmarkEnd w:id="7"/>
+    <w:bookmarkEnd w:id="8"/>
     <w:p>
       <w:pPr>
         <w:rPr>
@@ -1130,12 +1681,18 @@
       <w:pPr>
         <w:rPr>
           <w:rFonts w:hint="eastAsia" w:ascii="Times New Roman" w:hAnsi="Times New Roman" w:cs="Times New Roman"/>
-          <w:lang w:val="en-US" w:eastAsia="zh-CN"/>
-        </w:rPr>
-      </w:pPr>
-      <w:r>
-        <w:rPr>
-          <w:rFonts w:hint="eastAsia" w:ascii="Times New Roman" w:hAnsi="Times New Roman" w:cs="Times New Roman"/>
+          <w:color w:val="0070C0"/>
+          <w:sz w:val="18"/>
+          <w:szCs w:val="18"/>
+          <w:lang w:val="en-US" w:eastAsia="zh-CN"/>
+        </w:rPr>
+      </w:pPr>
+      <w:r>
+        <w:rPr>
+          <w:rFonts w:hint="eastAsia" w:ascii="Times New Roman" w:hAnsi="Times New Roman" w:cs="Times New Roman"/>
+          <w:color w:val="0070C0"/>
+          <w:sz w:val="18"/>
+          <w:szCs w:val="18"/>
           <w:lang w:val="en-US" w:eastAsia="zh-CN"/>
         </w:rPr>
         <w:t>Cookie数量：</w:t>
@@ -1145,12 +1702,18 @@
       <w:pPr>
         <w:rPr>
           <w:rFonts w:hint="eastAsia" w:ascii="Times New Roman" w:hAnsi="Times New Roman" w:cs="Times New Roman"/>
-          <w:lang w:val="en-US" w:eastAsia="zh-CN"/>
-        </w:rPr>
-      </w:pPr>
-      <w:r>
-        <w:rPr>
-          <w:rFonts w:hint="eastAsia" w:ascii="Times New Roman" w:hAnsi="Times New Roman" w:cs="Times New Roman"/>
+          <w:color w:val="0070C0"/>
+          <w:sz w:val="18"/>
+          <w:szCs w:val="18"/>
+          <w:lang w:val="en-US" w:eastAsia="zh-CN"/>
+        </w:rPr>
+      </w:pPr>
+      <w:r>
+        <w:rPr>
+          <w:rFonts w:hint="eastAsia" w:ascii="Times New Roman" w:hAnsi="Times New Roman" w:cs="Times New Roman"/>
+          <w:color w:val="0070C0"/>
+          <w:sz w:val="18"/>
+          <w:szCs w:val="18"/>
           <w:lang w:val="en-US" w:eastAsia="zh-CN"/>
         </w:rPr>
         <w:t>期望置信区间：0.4988-0.5012</w:t>
@@ -1160,12 +1723,18 @@
       <w:pPr>
         <w:rPr>
           <w:rFonts w:hint="eastAsia" w:ascii="Times New Roman" w:hAnsi="Times New Roman" w:cs="Times New Roman"/>
-          <w:lang w:val="en-US" w:eastAsia="zh-CN"/>
-        </w:rPr>
-      </w:pPr>
-      <w:r>
-        <w:rPr>
-          <w:rFonts w:hint="eastAsia" w:ascii="Times New Roman" w:hAnsi="Times New Roman" w:cs="Times New Roman"/>
+          <w:color w:val="0070C0"/>
+          <w:sz w:val="18"/>
+          <w:szCs w:val="18"/>
+          <w:lang w:val="en-US" w:eastAsia="zh-CN"/>
+        </w:rPr>
+      </w:pPr>
+      <w:r>
+        <w:rPr>
+          <w:rFonts w:hint="eastAsia" w:ascii="Times New Roman" w:hAnsi="Times New Roman" w:cs="Times New Roman"/>
+          <w:color w:val="0070C0"/>
+          <w:sz w:val="18"/>
+          <w:szCs w:val="18"/>
           <w:lang w:val="en-US" w:eastAsia="zh-CN"/>
         </w:rPr>
         <w:t>实际观察值：0.5006</w:t>
@@ -1175,12 +1744,18 @@
       <w:pPr>
         <w:rPr>
           <w:rFonts w:hint="eastAsia" w:ascii="Times New Roman" w:hAnsi="Times New Roman" w:cs="Times New Roman"/>
-          <w:lang w:val="en-US" w:eastAsia="zh-CN"/>
-        </w:rPr>
-      </w:pPr>
-      <w:r>
-        <w:rPr>
-          <w:rFonts w:hint="eastAsia" w:ascii="Times New Roman" w:hAnsi="Times New Roman" w:cs="Times New Roman"/>
+          <w:color w:val="0070C0"/>
+          <w:sz w:val="18"/>
+          <w:szCs w:val="18"/>
+          <w:lang w:val="en-US" w:eastAsia="zh-CN"/>
+        </w:rPr>
+      </w:pPr>
+      <w:r>
+        <w:rPr>
+          <w:rFonts w:hint="eastAsia" w:ascii="Times New Roman" w:hAnsi="Times New Roman" w:cs="Times New Roman"/>
+          <w:color w:val="0070C0"/>
+          <w:sz w:val="18"/>
+          <w:szCs w:val="18"/>
           <w:lang w:val="en-US" w:eastAsia="zh-CN"/>
         </w:rPr>
         <w:t>通过合理性检查</w:t>
@@ -1198,12 +1773,18 @@
       <w:pPr>
         <w:rPr>
           <w:rFonts w:hint="eastAsia" w:ascii="Times New Roman" w:hAnsi="Times New Roman" w:cs="Times New Roman"/>
-          <w:lang w:val="en-US" w:eastAsia="zh-CN"/>
-        </w:rPr>
-      </w:pPr>
-      <w:r>
-        <w:rPr>
-          <w:rFonts w:hint="eastAsia" w:ascii="Times New Roman" w:hAnsi="Times New Roman" w:cs="Times New Roman"/>
+          <w:color w:val="0070C0"/>
+          <w:sz w:val="18"/>
+          <w:szCs w:val="18"/>
+          <w:lang w:val="en-US" w:eastAsia="zh-CN"/>
+        </w:rPr>
+      </w:pPr>
+      <w:r>
+        <w:rPr>
+          <w:rFonts w:hint="eastAsia" w:ascii="Times New Roman" w:hAnsi="Times New Roman" w:cs="Times New Roman"/>
+          <w:color w:val="0070C0"/>
+          <w:sz w:val="18"/>
+          <w:szCs w:val="18"/>
           <w:lang w:val="en-US" w:eastAsia="zh-CN"/>
         </w:rPr>
         <w:t>点击次数：</w:t>
@@ -1213,12 +1794,18 @@
       <w:pPr>
         <w:rPr>
           <w:rFonts w:hint="eastAsia" w:ascii="Times New Roman" w:hAnsi="Times New Roman" w:cs="Times New Roman"/>
-          <w:lang w:val="en-US" w:eastAsia="zh-CN"/>
-        </w:rPr>
-      </w:pPr>
-      <w:r>
-        <w:rPr>
-          <w:rFonts w:hint="eastAsia" w:ascii="Times New Roman" w:hAnsi="Times New Roman" w:cs="Times New Roman"/>
+          <w:color w:val="0070C0"/>
+          <w:sz w:val="18"/>
+          <w:szCs w:val="18"/>
+          <w:lang w:val="en-US" w:eastAsia="zh-CN"/>
+        </w:rPr>
+      </w:pPr>
+      <w:r>
+        <w:rPr>
+          <w:rFonts w:hint="eastAsia" w:ascii="Times New Roman" w:hAnsi="Times New Roman" w:cs="Times New Roman"/>
+          <w:color w:val="0070C0"/>
+          <w:sz w:val="18"/>
+          <w:szCs w:val="18"/>
           <w:lang w:val="en-US" w:eastAsia="zh-CN"/>
         </w:rPr>
         <w:t>期望置信区间：0.4959-0.5041</w:t>
@@ -1228,12 +1815,18 @@
       <w:pPr>
         <w:rPr>
           <w:rFonts w:hint="eastAsia" w:ascii="Times New Roman" w:hAnsi="Times New Roman" w:cs="Times New Roman"/>
-          <w:lang w:val="en-US" w:eastAsia="zh-CN"/>
-        </w:rPr>
-      </w:pPr>
-      <w:r>
-        <w:rPr>
-          <w:rFonts w:hint="eastAsia" w:ascii="Times New Roman" w:hAnsi="Times New Roman" w:cs="Times New Roman"/>
+          <w:color w:val="0070C0"/>
+          <w:sz w:val="18"/>
+          <w:szCs w:val="18"/>
+          <w:lang w:val="en-US" w:eastAsia="zh-CN"/>
+        </w:rPr>
+      </w:pPr>
+      <w:r>
+        <w:rPr>
+          <w:rFonts w:hint="eastAsia" w:ascii="Times New Roman" w:hAnsi="Times New Roman" w:cs="Times New Roman"/>
+          <w:color w:val="0070C0"/>
+          <w:sz w:val="18"/>
+          <w:szCs w:val="18"/>
           <w:lang w:val="en-US" w:eastAsia="zh-CN"/>
         </w:rPr>
         <w:t>实际观察值：0.5004</w:t>
@@ -1243,12 +1836,18 @@
       <w:pPr>
         <w:rPr>
           <w:rFonts w:hint="eastAsia" w:ascii="Times New Roman" w:hAnsi="Times New Roman" w:cs="Times New Roman"/>
-          <w:lang w:val="en-US" w:eastAsia="zh-CN"/>
-        </w:rPr>
-      </w:pPr>
-      <w:r>
-        <w:rPr>
-          <w:rFonts w:hint="eastAsia" w:ascii="Times New Roman" w:hAnsi="Times New Roman" w:cs="Times New Roman"/>
+          <w:color w:val="0070C0"/>
+          <w:sz w:val="18"/>
+          <w:szCs w:val="18"/>
+          <w:lang w:val="en-US" w:eastAsia="zh-CN"/>
+        </w:rPr>
+      </w:pPr>
+      <w:r>
+        <w:rPr>
+          <w:rFonts w:hint="eastAsia" w:ascii="Times New Roman" w:hAnsi="Times New Roman" w:cs="Times New Roman"/>
+          <w:color w:val="0070C0"/>
+          <w:sz w:val="18"/>
+          <w:szCs w:val="18"/>
           <w:lang w:val="en-US" w:eastAsia="zh-CN"/>
         </w:rPr>
         <w:t>通过合理性检查</w:t>
@@ -1258,6 +1857,101 @@
       <w:pPr>
         <w:rPr>
           <w:rFonts w:hint="eastAsia" w:ascii="Times New Roman" w:hAnsi="Times New Roman" w:cs="Times New Roman"/>
+          <w:color w:val="0070C0"/>
+          <w:sz w:val="18"/>
+          <w:szCs w:val="18"/>
+          <w:lang w:val="en-US" w:eastAsia="zh-CN"/>
+        </w:rPr>
+      </w:pPr>
+    </w:p>
+    <w:p>
+      <w:pPr>
+        <w:rPr>
+          <w:rFonts w:hint="eastAsia" w:ascii="Times New Roman" w:hAnsi="Times New Roman" w:cs="Times New Roman"/>
+          <w:color w:val="0070C0"/>
+          <w:sz w:val="18"/>
+          <w:szCs w:val="18"/>
+          <w:lang w:val="en-US" w:eastAsia="zh-CN"/>
+        </w:rPr>
+      </w:pPr>
+      <w:r>
+        <w:rPr>
+          <w:rFonts w:hint="eastAsia" w:ascii="Times New Roman" w:hAnsi="Times New Roman" w:cs="Times New Roman"/>
+          <w:color w:val="0070C0"/>
+          <w:sz w:val="18"/>
+          <w:szCs w:val="18"/>
+          <w:lang w:val="en-US" w:eastAsia="zh-CN"/>
+        </w:rPr>
+        <w:t>点击概率：</w:t>
+      </w:r>
+    </w:p>
+    <w:p>
+      <w:pPr>
+        <w:rPr>
+          <w:rFonts w:hint="eastAsia" w:ascii="Times New Roman" w:hAnsi="Times New Roman" w:cs="Times New Roman"/>
+          <w:color w:val="0070C0"/>
+          <w:sz w:val="18"/>
+          <w:szCs w:val="18"/>
+          <w:lang w:val="en-US" w:eastAsia="zh-CN"/>
+        </w:rPr>
+      </w:pPr>
+      <w:r>
+        <w:rPr>
+          <w:rFonts w:hint="eastAsia" w:ascii="Times New Roman" w:hAnsi="Times New Roman" w:cs="Times New Roman"/>
+          <w:color w:val="0070C0"/>
+          <w:sz w:val="18"/>
+          <w:szCs w:val="18"/>
+          <w:lang w:val="en-US" w:eastAsia="zh-CN"/>
+        </w:rPr>
+        <w:t>期望置信区间：-0.0012-0.0013</w:t>
+      </w:r>
+    </w:p>
+    <w:p>
+      <w:pPr>
+        <w:rPr>
+          <w:rFonts w:hint="eastAsia" w:ascii="Times New Roman" w:hAnsi="Times New Roman" w:cs="Times New Roman"/>
+          <w:color w:val="0070C0"/>
+          <w:sz w:val="18"/>
+          <w:szCs w:val="18"/>
+          <w:lang w:val="en-US" w:eastAsia="zh-CN"/>
+        </w:rPr>
+      </w:pPr>
+      <w:r>
+        <w:rPr>
+          <w:rFonts w:hint="eastAsia" w:ascii="Times New Roman" w:hAnsi="Times New Roman" w:cs="Times New Roman"/>
+          <w:color w:val="0070C0"/>
+          <w:sz w:val="18"/>
+          <w:szCs w:val="18"/>
+          <w:lang w:val="en-US" w:eastAsia="zh-CN"/>
+        </w:rPr>
+        <w:t>实际观察值：-0.0001</w:t>
+      </w:r>
+    </w:p>
+    <w:p>
+      <w:pPr>
+        <w:rPr>
+          <w:rFonts w:hint="eastAsia" w:ascii="Times New Roman" w:hAnsi="Times New Roman" w:cs="Times New Roman"/>
+          <w:color w:val="0070C0"/>
+          <w:sz w:val="18"/>
+          <w:szCs w:val="18"/>
+          <w:lang w:val="en-US" w:eastAsia="zh-CN"/>
+        </w:rPr>
+      </w:pPr>
+      <w:r>
+        <w:rPr>
+          <w:rFonts w:hint="eastAsia" w:ascii="Times New Roman" w:hAnsi="Times New Roman" w:cs="Times New Roman"/>
+          <w:color w:val="0070C0"/>
+          <w:sz w:val="18"/>
+          <w:szCs w:val="18"/>
+          <w:lang w:val="en-US" w:eastAsia="zh-CN"/>
+        </w:rPr>
+        <w:t>通过合理性检查</w:t>
+      </w:r>
+    </w:p>
+    <w:p>
+      <w:pPr>
+        <w:rPr>
+          <w:rFonts w:hint="eastAsia" w:ascii="Times New Roman" w:hAnsi="Times New Roman" w:cs="Times New Roman"/>
           <w:lang w:val="en-US" w:eastAsia="zh-CN"/>
         </w:rPr>
       </w:pPr>
@@ -1284,8 +1978,8 @@
           <w:szCs w:val="24"/>
         </w:rPr>
       </w:pPr>
-      <w:bookmarkStart w:id="8" w:name="OLE_LINK80"/>
-      <w:bookmarkStart w:id="9" w:name="OLE_LINK81"/>
+      <w:bookmarkStart w:id="9" w:name="OLE_LINK80"/>
+      <w:bookmarkStart w:id="10" w:name="OLE_LINK81"/>
     </w:p>
     <w:p>
       <w:pPr>
@@ -1315,8 +2009,8 @@
         </w:rPr>
         <w:t>结果分析</w:t>
       </w:r>
-      <w:bookmarkStart w:id="10" w:name="OLE_LINK89"/>
       <w:bookmarkStart w:id="11" w:name="OLE_LINK88"/>
+      <w:bookmarkStart w:id="12" w:name="OLE_LINK89"/>
       <w:r>
         <w:rPr>
           <w:rFonts w:hint="eastAsia" w:ascii="Times New Roman" w:hAnsi="Times New Roman" w:cs="Times New Roman"/>
@@ -1326,11 +2020,11 @@
         </w:rPr>
         <w:t>效应大小检验</w:t>
       </w:r>
-      <w:bookmarkEnd w:id="10"/>
       <w:bookmarkEnd w:id="11"/>
-    </w:p>
-    <w:bookmarkEnd w:id="8"/>
+      <w:bookmarkEnd w:id="12"/>
+    </w:p>
     <w:bookmarkEnd w:id="9"/>
+    <w:bookmarkEnd w:id="10"/>
     <w:p>
       <w:pPr>
         <w:rPr>
@@ -1359,6 +2053,16 @@
         <w:rPr>
           <w:rFonts w:hint="eastAsia" w:ascii="Times New Roman" w:hAnsi="Times New Roman" w:cs="Times New Roman"/>
           <w:color w:val="0070C0"/>
+        </w:rPr>
+      </w:pPr>
+    </w:p>
+    <w:p>
+      <w:pPr>
+        <w:rPr>
+          <w:rFonts w:hint="eastAsia" w:ascii="Times New Roman" w:hAnsi="Times New Roman" w:cs="Times New Roman"/>
+          <w:color w:val="0070C0"/>
+          <w:sz w:val="18"/>
+          <w:szCs w:val="18"/>
           <w:lang w:eastAsia="zh-CN"/>
         </w:rPr>
       </w:pPr>
@@ -1366,6 +2070,8 @@
         <w:rPr>
           <w:rFonts w:hint="eastAsia" w:ascii="Times New Roman" w:hAnsi="Times New Roman" w:cs="Times New Roman"/>
           <w:color w:val="0070C0"/>
+          <w:sz w:val="18"/>
+          <w:szCs w:val="18"/>
           <w:lang w:eastAsia="zh-CN"/>
         </w:rPr>
         <w:t>总转化率：</w:t>
@@ -1376,13 +2082,17 @@
         <w:rPr>
           <w:rFonts w:hint="eastAsia" w:ascii="Times New Roman" w:hAnsi="Times New Roman" w:cs="Times New Roman"/>
           <w:color w:val="0070C0"/>
-          <w:lang w:val="en-US" w:eastAsia="zh-CN"/>
-        </w:rPr>
-      </w:pPr>
-      <w:r>
-        <w:rPr>
-          <w:rFonts w:hint="eastAsia" w:ascii="Times New Roman" w:hAnsi="Times New Roman" w:cs="Times New Roman"/>
-          <w:color w:val="0070C0"/>
+          <w:sz w:val="18"/>
+          <w:szCs w:val="18"/>
+          <w:lang w:val="en-US" w:eastAsia="zh-CN"/>
+        </w:rPr>
+      </w:pPr>
+      <w:r>
+        <w:rPr>
+          <w:rFonts w:hint="eastAsia" w:ascii="Times New Roman" w:hAnsi="Times New Roman" w:cs="Times New Roman"/>
+          <w:color w:val="0070C0"/>
+          <w:sz w:val="18"/>
+          <w:szCs w:val="18"/>
           <w:lang w:eastAsia="zh-CN"/>
         </w:rPr>
         <w:t>置信区间：</w:t>
@@ -1391,6 +2101,8 @@
         <w:rPr>
           <w:rFonts w:hint="eastAsia" w:ascii="Times New Roman" w:hAnsi="Times New Roman" w:cs="Times New Roman"/>
           <w:color w:val="0070C0"/>
+          <w:sz w:val="18"/>
+          <w:szCs w:val="18"/>
           <w:lang w:val="en-US" w:eastAsia="zh-CN"/>
         </w:rPr>
         <w:t>-0.0291--0.0210</w:t>
@@ -1401,13 +2113,17 @@
         <w:rPr>
           <w:rFonts w:hint="eastAsia" w:ascii="Times New Roman" w:hAnsi="Times New Roman" w:cs="Times New Roman"/>
           <w:color w:val="0070C0"/>
-          <w:lang w:val="en-US" w:eastAsia="zh-CN"/>
-        </w:rPr>
-      </w:pPr>
-      <w:r>
-        <w:rPr>
-          <w:rFonts w:hint="eastAsia" w:ascii="Times New Roman" w:hAnsi="Times New Roman" w:cs="Times New Roman"/>
-          <w:color w:val="0070C0"/>
+          <w:sz w:val="18"/>
+          <w:szCs w:val="18"/>
+          <w:lang w:val="en-US" w:eastAsia="zh-CN"/>
+        </w:rPr>
+      </w:pPr>
+      <w:r>
+        <w:rPr>
+          <w:rFonts w:hint="eastAsia" w:ascii="Times New Roman" w:hAnsi="Times New Roman" w:cs="Times New Roman"/>
+          <w:color w:val="0070C0"/>
+          <w:sz w:val="18"/>
+          <w:szCs w:val="18"/>
           <w:lang w:val="en-US" w:eastAsia="zh-CN"/>
         </w:rPr>
         <w:t>具有统计显著性与实际显著性</w:t>
@@ -1418,30 +2134,38 @@
         <w:rPr>
           <w:rFonts w:hint="eastAsia" w:ascii="Times New Roman" w:hAnsi="Times New Roman" w:cs="Times New Roman"/>
           <w:color w:val="0070C0"/>
-          <w:lang w:val="en-US" w:eastAsia="zh-CN"/>
-        </w:rPr>
-      </w:pPr>
-      <w:r>
-        <w:rPr>
-          <w:rFonts w:hint="eastAsia" w:ascii="Times New Roman" w:hAnsi="Times New Roman" w:cs="Times New Roman"/>
-          <w:color w:val="0070C0"/>
-          <w:lang w:val="en-US" w:eastAsia="zh-CN"/>
-        </w:rPr>
-        <w:t>留存率：-0.0116-0.0019</w:t>
-      </w:r>
-    </w:p>
-    <w:p>
-      <w:pPr>
-        <w:rPr>
-          <w:rFonts w:hint="eastAsia" w:ascii="Times New Roman" w:hAnsi="Times New Roman" w:cs="Times New Roman"/>
-          <w:color w:val="0070C0"/>
-          <w:lang w:val="en-US" w:eastAsia="zh-CN"/>
-        </w:rPr>
-      </w:pPr>
-      <w:r>
-        <w:rPr>
-          <w:rFonts w:hint="eastAsia" w:ascii="Times New Roman" w:hAnsi="Times New Roman" w:cs="Times New Roman"/>
-          <w:color w:val="0070C0"/>
+          <w:sz w:val="18"/>
+          <w:szCs w:val="18"/>
+          <w:lang w:val="en-US" w:eastAsia="zh-CN"/>
+        </w:rPr>
+      </w:pPr>
+      <w:r>
+        <w:rPr>
+          <w:rFonts w:hint="eastAsia" w:ascii="Times New Roman" w:hAnsi="Times New Roman" w:cs="Times New Roman"/>
+          <w:color w:val="0070C0"/>
+          <w:sz w:val="18"/>
+          <w:szCs w:val="18"/>
+          <w:lang w:val="en-US" w:eastAsia="zh-CN"/>
+        </w:rPr>
+        <w:t>净转化率：-0.0116-0.0019</w:t>
+      </w:r>
+    </w:p>
+    <w:p>
+      <w:pPr>
+        <w:rPr>
+          <w:rFonts w:hint="eastAsia" w:ascii="Times New Roman" w:hAnsi="Times New Roman" w:cs="Times New Roman"/>
+          <w:color w:val="0070C0"/>
+          <w:sz w:val="18"/>
+          <w:szCs w:val="18"/>
+          <w:lang w:val="en-US" w:eastAsia="zh-CN"/>
+        </w:rPr>
+      </w:pPr>
+      <w:r>
+        <w:rPr>
+          <w:rFonts w:hint="eastAsia" w:ascii="Times New Roman" w:hAnsi="Times New Roman" w:cs="Times New Roman"/>
+          <w:color w:val="0070C0"/>
+          <w:sz w:val="18"/>
+          <w:szCs w:val="18"/>
           <w:lang w:val="en-US" w:eastAsia="zh-CN"/>
         </w:rPr>
         <w:t>不具有统计显著性与实际显著性</w:t>
@@ -1453,8 +2177,8 @@
           <w:rFonts w:hint="eastAsia" w:ascii="Times New Roman" w:hAnsi="Times New Roman" w:cs="Times New Roman"/>
         </w:rPr>
       </w:pPr>
-      <w:bookmarkStart w:id="12" w:name="OLE_LINK86"/>
       <w:bookmarkStart w:id="13" w:name="OLE_LINK87"/>
+      <w:bookmarkStart w:id="14" w:name="OLE_LINK86"/>
     </w:p>
     <w:p>
       <w:pPr>
@@ -1469,8 +2193,8 @@
         <w:t>符号检验</w:t>
       </w:r>
     </w:p>
-    <w:bookmarkEnd w:id="12"/>
     <w:bookmarkEnd w:id="13"/>
+    <w:bookmarkEnd w:id="14"/>
     <w:p>
       <w:pPr>
         <w:rPr>
@@ -1507,13 +2231,17 @@
         <w:rPr>
           <w:rFonts w:hint="eastAsia" w:ascii="Times New Roman" w:hAnsi="Times New Roman" w:cs="Times New Roman"/>
           <w:color w:val="0070C0"/>
-          <w:lang w:val="en-US" w:eastAsia="zh-CN"/>
-        </w:rPr>
-      </w:pPr>
-      <w:r>
-        <w:rPr>
-          <w:rFonts w:hint="eastAsia" w:ascii="Times New Roman" w:hAnsi="Times New Roman" w:cs="Times New Roman"/>
-          <w:color w:val="0070C0"/>
+          <w:sz w:val="18"/>
+          <w:szCs w:val="18"/>
+          <w:lang w:val="en-US" w:eastAsia="zh-CN"/>
+        </w:rPr>
+      </w:pPr>
+      <w:r>
+        <w:rPr>
+          <w:rFonts w:hint="eastAsia" w:ascii="Times New Roman" w:hAnsi="Times New Roman" w:cs="Times New Roman"/>
+          <w:color w:val="0070C0"/>
+          <w:sz w:val="18"/>
+          <w:szCs w:val="18"/>
           <w:lang w:eastAsia="zh-CN"/>
         </w:rPr>
         <w:t>总转化率：</w:t>
@@ -1522,6 +2250,8 @@
         <w:rPr>
           <w:rFonts w:hint="eastAsia" w:ascii="Times New Roman" w:hAnsi="Times New Roman" w:cs="Times New Roman"/>
           <w:color w:val="0070C0"/>
+          <w:sz w:val="18"/>
+          <w:szCs w:val="18"/>
           <w:lang w:val="en-US" w:eastAsia="zh-CN"/>
         </w:rPr>
         <w:t>P = 0.0026</w:t>
@@ -1532,13 +2262,17 @@
         <w:rPr>
           <w:rFonts w:hint="eastAsia" w:ascii="Times New Roman" w:hAnsi="Times New Roman" w:cs="Times New Roman"/>
           <w:color w:val="0070C0"/>
-          <w:lang w:val="en-US" w:eastAsia="zh-CN"/>
-        </w:rPr>
-      </w:pPr>
-      <w:r>
-        <w:rPr>
-          <w:rFonts w:hint="eastAsia" w:ascii="Times New Roman" w:hAnsi="Times New Roman" w:cs="Times New Roman"/>
-          <w:color w:val="0070C0"/>
+          <w:sz w:val="18"/>
+          <w:szCs w:val="18"/>
+          <w:lang w:val="en-US" w:eastAsia="zh-CN"/>
+        </w:rPr>
+      </w:pPr>
+      <w:r>
+        <w:rPr>
+          <w:rFonts w:hint="eastAsia" w:ascii="Times New Roman" w:hAnsi="Times New Roman" w:cs="Times New Roman"/>
+          <w:color w:val="0070C0"/>
+          <w:sz w:val="18"/>
+          <w:szCs w:val="18"/>
           <w:lang w:val="en-US" w:eastAsia="zh-CN"/>
         </w:rPr>
         <w:t>具有统计显著性</w:t>
@@ -1549,30 +2283,38 @@
         <w:rPr>
           <w:rFonts w:hint="eastAsia" w:ascii="Times New Roman" w:hAnsi="Times New Roman" w:cs="Times New Roman"/>
           <w:color w:val="0070C0"/>
-          <w:lang w:val="en-US" w:eastAsia="zh-CN"/>
-        </w:rPr>
-      </w:pPr>
-      <w:r>
-        <w:rPr>
-          <w:rFonts w:hint="eastAsia" w:ascii="Times New Roman" w:hAnsi="Times New Roman" w:cs="Times New Roman"/>
-          <w:color w:val="0070C0"/>
-          <w:lang w:val="en-US" w:eastAsia="zh-CN"/>
-        </w:rPr>
-        <w:t>留存率：p = 0.6776</w:t>
-      </w:r>
-    </w:p>
-    <w:p>
-      <w:pPr>
-        <w:rPr>
-          <w:rFonts w:hint="eastAsia" w:ascii="Times New Roman" w:hAnsi="Times New Roman" w:cs="Times New Roman"/>
-          <w:color w:val="0070C0"/>
-          <w:lang w:val="en-US" w:eastAsia="zh-CN"/>
-        </w:rPr>
-      </w:pPr>
-      <w:r>
-        <w:rPr>
-          <w:rFonts w:hint="eastAsia" w:ascii="Times New Roman" w:hAnsi="Times New Roman" w:cs="Times New Roman"/>
-          <w:color w:val="0070C0"/>
+          <w:sz w:val="18"/>
+          <w:szCs w:val="18"/>
+          <w:lang w:val="en-US" w:eastAsia="zh-CN"/>
+        </w:rPr>
+      </w:pPr>
+      <w:r>
+        <w:rPr>
+          <w:rFonts w:hint="eastAsia" w:ascii="Times New Roman" w:hAnsi="Times New Roman" w:cs="Times New Roman"/>
+          <w:color w:val="0070C0"/>
+          <w:sz w:val="18"/>
+          <w:szCs w:val="18"/>
+          <w:lang w:val="en-US" w:eastAsia="zh-CN"/>
+        </w:rPr>
+        <w:t>净转化率：p = 0.6776</w:t>
+      </w:r>
+    </w:p>
+    <w:p>
+      <w:pPr>
+        <w:rPr>
+          <w:rFonts w:hint="eastAsia" w:ascii="Times New Roman" w:hAnsi="Times New Roman" w:cs="Times New Roman"/>
+          <w:color w:val="0070C0"/>
+          <w:sz w:val="18"/>
+          <w:szCs w:val="18"/>
+          <w:lang w:val="en-US" w:eastAsia="zh-CN"/>
+        </w:rPr>
+      </w:pPr>
+      <w:r>
+        <w:rPr>
+          <w:rFonts w:hint="eastAsia" w:ascii="Times New Roman" w:hAnsi="Times New Roman" w:cs="Times New Roman"/>
+          <w:color w:val="0070C0"/>
+          <w:sz w:val="18"/>
+          <w:szCs w:val="18"/>
           <w:lang w:val="en-US" w:eastAsia="zh-CN"/>
         </w:rPr>
         <w:t>不具有统计显著性</w:t>
@@ -1608,31 +2350,31 @@
     <w:p>
       <w:pPr>
         <w:rPr>
+          <w:rFonts w:hint="eastAsia" w:ascii="Times New Roman" w:hAnsi="Times New Roman" w:cs="Times New Roman"/>
+        </w:rPr>
+      </w:pPr>
+      <w:r>
+        <w:rPr>
+          <w:rFonts w:hint="eastAsia" w:ascii="Times New Roman" w:hAnsi="Times New Roman" w:cs="Times New Roman"/>
+        </w:rPr>
+        <w:t xml:space="preserve">说明你是否使用了 </w:t>
+      </w:r>
+      <w:r>
+        <w:rPr>
           <w:rFonts w:ascii="Times New Roman" w:hAnsi="Times New Roman" w:cs="Times New Roman"/>
         </w:rPr>
-      </w:pPr>
-      <w:r>
-        <w:rPr>
-          <w:rFonts w:hint="eastAsia" w:ascii="Times New Roman" w:hAnsi="Times New Roman" w:cs="Times New Roman"/>
-        </w:rPr>
-        <w:t xml:space="preserve">说明你是否使用了 </w:t>
+        <w:t>Bonferroni</w:t>
+      </w:r>
+      <w:r>
+        <w:rPr>
+          <w:rFonts w:hint="eastAsia" w:ascii="Times New Roman" w:hAnsi="Times New Roman" w:cs="Times New Roman"/>
+        </w:rPr>
+        <w:t xml:space="preserve"> </w:t>
       </w:r>
       <w:r>
         <w:rPr>
           <w:rFonts w:ascii="Times New Roman" w:hAnsi="Times New Roman" w:cs="Times New Roman"/>
         </w:rPr>
-        <w:t>Bonferroni</w:t>
-      </w:r>
-      <w:r>
-        <w:rPr>
-          <w:rFonts w:hint="eastAsia" w:ascii="Times New Roman" w:hAnsi="Times New Roman" w:cs="Times New Roman"/>
-        </w:rPr>
-        <w:t xml:space="preserve"> </w:t>
-      </w:r>
-      <w:r>
-        <w:rPr>
-          <w:rFonts w:ascii="Times New Roman" w:hAnsi="Times New Roman" w:cs="Times New Roman"/>
-        </w:rPr>
         <w:t>校正</w:t>
       </w:r>
       <w:r>
@@ -1645,35 +2387,114 @@
     <w:p>
       <w:pPr>
         <w:rPr>
-          <w:rFonts w:hint="eastAsia" w:ascii="Times New Roman" w:hAnsi="Times New Roman" w:cs="Times New Roman" w:eastAsiaTheme="minorEastAsia"/>
-          <w:color w:val="C00000"/>
-          <w:sz w:val="24"/>
-          <w:szCs w:val="24"/>
+          <w:rFonts w:hint="eastAsia" w:ascii="Times New Roman" w:hAnsi="Times New Roman" w:cs="Times New Roman"/>
+        </w:rPr>
+      </w:pPr>
+    </w:p>
+    <w:p>
+      <w:pPr>
+        <w:rPr>
+          <w:rFonts w:hint="eastAsia" w:ascii="Times New Roman" w:hAnsi="Times New Roman" w:cs="Times New Roman"/>
+          <w:color w:val="000000" w:themeColor="text1"/>
+          <w:sz w:val="18"/>
+          <w:szCs w:val="18"/>
+          <w:lang w:val="en-US" w:eastAsia="zh-CN"/>
+        </w:rPr>
+      </w:pPr>
+      <w:r>
+        <w:rPr>
+          <w:rFonts w:hint="eastAsia" w:ascii="Times New Roman" w:hAnsi="Times New Roman" w:cs="Times New Roman"/>
+          <w:color w:val="000000" w:themeColor="text1"/>
+          <w:sz w:val="18"/>
+          <w:szCs w:val="18"/>
           <w:lang w:eastAsia="zh-CN"/>
         </w:rPr>
-      </w:pPr>
-      <w:r>
-        <w:rPr>
-          <w:rFonts w:hint="eastAsia" w:ascii="Times New Roman" w:hAnsi="Times New Roman" w:cs="Times New Roman"/>
-          <w:color w:val="C00000"/>
-          <w:sz w:val="24"/>
-          <w:szCs w:val="24"/>
-          <w:lang w:eastAsia="zh-CN"/>
-        </w:rPr>
-        <w:t>不使用</w:t>
-      </w:r>
-      <w:r>
-        <w:rPr>
-          <w:rFonts w:hint="eastAsia" w:ascii="Times New Roman" w:hAnsi="Times New Roman" w:cs="Times New Roman"/>
-          <w:color w:val="C00000"/>
-          <w:sz w:val="24"/>
-          <w:szCs w:val="24"/>
-          <w:lang w:val="en-US" w:eastAsia="zh-CN"/>
-        </w:rPr>
-        <w:t>Bonferroni校正</w:t>
-      </w:r>
-      <w:bookmarkStart w:id="16" w:name="_GoBack"/>
-      <w:bookmarkEnd w:id="16"/>
+        <w:t>没有使用</w:t>
+      </w:r>
+      <w:r>
+        <w:rPr>
+          <w:rFonts w:hint="eastAsia" w:ascii="Times New Roman" w:hAnsi="Times New Roman" w:cs="Times New Roman"/>
+          <w:color w:val="000000" w:themeColor="text1"/>
+          <w:sz w:val="18"/>
+          <w:szCs w:val="18"/>
+          <w:lang w:val="en-US" w:eastAsia="zh-CN"/>
+        </w:rPr>
+        <w:t>Bonferroni校正，因为评估指标彼此相互联系，一个指标变化，另一个指标会跟着发生变化，如果选择Bonferroni校正，得出的结果会比较保守</w:t>
+      </w:r>
+    </w:p>
+    <w:p>
+      <w:pPr>
+        <w:rPr>
+          <w:rFonts w:hint="eastAsia" w:ascii="Times New Roman" w:hAnsi="Times New Roman" w:cs="Times New Roman"/>
+          <w:color w:val="000000" w:themeColor="text1"/>
+          <w:sz w:val="18"/>
+          <w:szCs w:val="18"/>
+          <w:lang w:val="en-US" w:eastAsia="zh-CN"/>
+        </w:rPr>
+      </w:pPr>
+    </w:p>
+    <w:p>
+      <w:pPr>
+        <w:rPr>
+          <w:rFonts w:hint="eastAsia" w:ascii="Times New Roman" w:hAnsi="Times New Roman" w:cs="Times New Roman"/>
+          <w:color w:val="000000" w:themeColor="text1"/>
+          <w:sz w:val="18"/>
+          <w:szCs w:val="18"/>
+          <w:lang w:val="en-US" w:eastAsia="zh-CN"/>
+        </w:rPr>
+      </w:pPr>
+      <w:r>
+        <w:rPr>
+          <w:rFonts w:hint="eastAsia" w:ascii="Times New Roman" w:hAnsi="Times New Roman" w:cs="Times New Roman"/>
+          <w:color w:val="000000" w:themeColor="text1"/>
+          <w:sz w:val="18"/>
+          <w:szCs w:val="18"/>
+          <w:lang w:val="en-US" w:eastAsia="zh-CN"/>
+        </w:rPr>
+        <w:t>净转化率的效应大假设检验与符号检验存在差异</w:t>
+      </w:r>
+    </w:p>
+    <w:p>
+      <w:pPr>
+        <w:rPr>
+          <w:rFonts w:hint="eastAsia" w:ascii="Times New Roman" w:hAnsi="Times New Roman" w:cs="Times New Roman"/>
+          <w:color w:val="000000" w:themeColor="text1"/>
+          <w:sz w:val="18"/>
+          <w:szCs w:val="18"/>
+          <w:lang w:val="en-US" w:eastAsia="zh-CN"/>
+        </w:rPr>
+      </w:pPr>
+      <w:r>
+        <w:rPr>
+          <w:rFonts w:hint="eastAsia" w:ascii="Times New Roman" w:hAnsi="Times New Roman" w:cs="Times New Roman"/>
+          <w:color w:val="000000" w:themeColor="text1"/>
+          <w:sz w:val="18"/>
+          <w:szCs w:val="18"/>
+          <w:lang w:val="en-US" w:eastAsia="zh-CN"/>
+        </w:rPr>
+        <w:t>增加时间信息说明后，假设检验是因注册登录的用户减小，会导致付费用户减小，进而导致净转化率会减小，符号检验的结果假设检验的结果不具有统计显著性，付费用户有所增加。</w:t>
+      </w:r>
+    </w:p>
+    <w:p>
+      <w:pPr>
+        <w:rPr>
+          <w:rFonts w:hint="eastAsia" w:ascii="Times New Roman" w:hAnsi="Times New Roman" w:cs="Times New Roman"/>
+          <w:color w:val="000000" w:themeColor="text1"/>
+          <w:sz w:val="24"/>
+          <w:szCs w:val="24"/>
+          <w:lang w:val="en-US" w:eastAsia="zh-CN"/>
+        </w:rPr>
+      </w:pPr>
+      <w:r>
+        <w:rPr>
+          <w:rFonts w:hint="eastAsia" w:ascii="Times New Roman" w:hAnsi="Times New Roman" w:cs="Times New Roman"/>
+          <w:color w:val="000000" w:themeColor="text1"/>
+          <w:sz w:val="18"/>
+          <w:szCs w:val="18"/>
+          <w:lang w:val="en-US" w:eastAsia="zh-CN"/>
+        </w:rPr>
+        <w:t>差异原因：观察统计数据，工作日与休息日，都出现过付费用户增加的情况，在心理学上，有一种理论，即人对某件事付出努力越多，这件事对他的吸引力就越大，心里对这件事的认可度也会提升。通过增加时间信息说明后，选择付费学习之前，对自己内心要学习这门课程，会有一个反思的过程，内心确认后，才会选择点击“开始试用”，因此，可能提高后续接受付费的概率。</w:t>
+      </w:r>
     </w:p>
     <w:p>
       <w:pPr>
@@ -1714,7 +2535,7 @@
     <w:p>
       <w:pPr>
         <w:rPr>
-          <w:rFonts w:ascii="Times New Roman" w:hAnsi="Times New Roman" w:cs="Times New Roman"/>
+          <w:rFonts w:hint="eastAsia" w:ascii="Times New Roman" w:hAnsi="Times New Roman" w:cs="Times New Roman"/>
         </w:rPr>
       </w:pPr>
       <w:r>
@@ -1728,11 +2549,29 @@
       <w:pPr>
         <w:rPr>
           <w:rFonts w:hint="eastAsia" w:ascii="Times New Roman" w:hAnsi="Times New Roman" w:cs="Times New Roman"/>
-          <w:color w:val="C00000"/>
-          <w:sz w:val="24"/>
-          <w:szCs w:val="24"/>
-        </w:rPr>
-      </w:pPr>
+        </w:rPr>
+      </w:pPr>
+    </w:p>
+    <w:p>
+      <w:pPr>
+        <w:rPr>
+          <w:rFonts w:hint="eastAsia" w:ascii="Times New Roman" w:hAnsi="Times New Roman" w:cs="Times New Roman"/>
+          <w:color w:val="000000" w:themeColor="text1"/>
+          <w:sz w:val="18"/>
+          <w:szCs w:val="18"/>
+          <w:lang w:eastAsia="zh-CN"/>
+        </w:rPr>
+      </w:pPr>
+      <w:r>
+        <w:rPr>
+          <w:rFonts w:hint="eastAsia" w:ascii="Times New Roman" w:hAnsi="Times New Roman" w:cs="Times New Roman"/>
+          <w:color w:val="000000" w:themeColor="text1"/>
+          <w:sz w:val="18"/>
+          <w:szCs w:val="18"/>
+          <w:lang w:eastAsia="zh-CN"/>
+        </w:rPr>
+        <w:t>建议不启动这个试验，因为净转化率不具有统计显著性与实际显著性</w:t>
+      </w:r>
     </w:p>
     <w:p>
       <w:pPr>
@@ -1782,16 +2621,16 @@
         </w:rPr>
         <w:t>对你会开展的后续试验进行概括说明，你的假设会是什么，你将</w:t>
       </w:r>
-      <w:bookmarkStart w:id="14" w:name="OLE_LINK94"/>
-      <w:bookmarkStart w:id="15" w:name="OLE_LINK95"/>
+      <w:bookmarkStart w:id="15" w:name="OLE_LINK94"/>
+      <w:bookmarkStart w:id="16" w:name="OLE_LINK95"/>
       <w:r>
         <w:rPr>
           <w:rFonts w:hint="eastAsia" w:ascii="Times New Roman" w:hAnsi="Times New Roman" w:cs="Times New Roman"/>
         </w:rPr>
         <w:t>测量哪些度量</w:t>
       </w:r>
-      <w:bookmarkEnd w:id="14"/>
       <w:bookmarkEnd w:id="15"/>
+      <w:bookmarkEnd w:id="16"/>
       <w:r>
         <w:rPr>
           <w:rFonts w:hint="eastAsia" w:ascii="Times New Roman" w:hAnsi="Times New Roman" w:cs="Times New Roman"/>
@@ -1810,6 +2649,221 @@
       <w:pPr>
         <w:rPr>
           <w:rFonts w:hint="eastAsia" w:ascii="Times New Roman" w:hAnsi="Times New Roman" w:cs="Times New Roman"/>
+          <w:sz w:val="18"/>
+          <w:szCs w:val="18"/>
+          <w:lang w:val="en-US" w:eastAsia="zh-CN"/>
+        </w:rPr>
+      </w:pPr>
+      <w:r>
+        <w:rPr>
+          <w:rFonts w:hint="eastAsia" w:ascii="Times New Roman" w:hAnsi="Times New Roman" w:cs="Times New Roman"/>
+          <w:sz w:val="18"/>
+          <w:szCs w:val="18"/>
+          <w:lang w:eastAsia="zh-CN"/>
+        </w:rPr>
+        <w:t>用户点击“开始试用”后，提供客服一对一回访</w:t>
+      </w:r>
+      <w:r>
+        <w:rPr>
+          <w:rFonts w:hint="eastAsia" w:ascii="Times New Roman" w:hAnsi="Times New Roman" w:cs="Times New Roman"/>
+          <w:sz w:val="18"/>
+          <w:szCs w:val="18"/>
+          <w:lang w:val="en-US" w:eastAsia="zh-CN"/>
+        </w:rPr>
+        <w:t>1次，收集并观察留存率数据，看是否能提高留存率。用留存率衡量用户转化情况</w:t>
+      </w:r>
+    </w:p>
+    <w:p>
+      <w:pPr>
+        <w:rPr>
+          <w:rFonts w:hint="eastAsia" w:ascii="Times New Roman" w:hAnsi="Times New Roman" w:cs="Times New Roman"/>
+          <w:sz w:val="18"/>
+          <w:szCs w:val="18"/>
+          <w:lang w:val="en-US" w:eastAsia="zh-CN"/>
+        </w:rPr>
+      </w:pPr>
+    </w:p>
+    <w:p>
+      <w:pPr>
+        <w:rPr>
+          <w:rFonts w:hint="eastAsia" w:ascii="Times New Roman" w:hAnsi="Times New Roman" w:cs="Times New Roman"/>
+          <w:sz w:val="18"/>
+          <w:szCs w:val="18"/>
+          <w:lang w:val="en-US" w:eastAsia="zh-CN"/>
+        </w:rPr>
+      </w:pPr>
+      <w:r>
+        <w:rPr>
+          <w:rFonts w:hint="eastAsia" w:ascii="Times New Roman" w:hAnsi="Times New Roman" w:cs="Times New Roman"/>
+          <w:sz w:val="18"/>
+          <w:szCs w:val="18"/>
+          <w:lang w:val="en-US" w:eastAsia="zh-CN"/>
+        </w:rPr>
+        <w:t>假设：能够提高留存率</w:t>
+      </w:r>
+    </w:p>
+    <w:p>
+      <w:pPr>
+        <w:rPr>
+          <w:rFonts w:hint="eastAsia" w:ascii="Times New Roman" w:hAnsi="Times New Roman" w:cs="Times New Roman"/>
+          <w:sz w:val="18"/>
+          <w:szCs w:val="18"/>
+          <w:lang w:val="en-US" w:eastAsia="zh-CN"/>
+        </w:rPr>
+      </w:pPr>
+      <w:r>
+        <w:rPr>
+          <w:rFonts w:hint="eastAsia" w:ascii="Times New Roman" w:hAnsi="Times New Roman" w:cs="Times New Roman"/>
+          <w:sz w:val="18"/>
+          <w:szCs w:val="18"/>
+          <w:lang w:val="en-US" w:eastAsia="zh-CN"/>
+        </w:rPr>
+        <w:t>不变指标：</w:t>
+      </w:r>
+    </w:p>
+    <w:p>
+      <w:pPr>
+        <w:rPr>
+          <w:rFonts w:hint="eastAsia" w:ascii="Times New Roman" w:hAnsi="Times New Roman" w:cs="Times New Roman"/>
+          <w:sz w:val="18"/>
+          <w:szCs w:val="18"/>
+          <w:lang w:val="en-US" w:eastAsia="zh-CN"/>
+        </w:rPr>
+      </w:pPr>
+      <w:r>
+        <w:rPr>
+          <w:rFonts w:hint="eastAsia" w:ascii="Times New Roman" w:hAnsi="Times New Roman" w:cs="Times New Roman"/>
+          <w:sz w:val="18"/>
+          <w:szCs w:val="18"/>
+          <w:lang w:val="en-US" w:eastAsia="zh-CN"/>
+        </w:rPr>
+        <w:t>用户Id数量：即参与免费试学的用户数量。</w:t>
+      </w:r>
+    </w:p>
+    <w:p>
+      <w:pPr>
+        <w:rPr>
+          <w:rFonts w:hint="eastAsia" w:ascii="Times New Roman" w:hAnsi="Times New Roman" w:cs="Times New Roman"/>
+          <w:sz w:val="18"/>
+          <w:szCs w:val="18"/>
+          <w:lang w:val="en-US" w:eastAsia="zh-CN"/>
+        </w:rPr>
+      </w:pPr>
+      <w:r>
+        <w:rPr>
+          <w:rFonts w:hint="eastAsia" w:ascii="Times New Roman" w:hAnsi="Times New Roman" w:cs="Times New Roman"/>
+          <w:sz w:val="18"/>
+          <w:szCs w:val="18"/>
+          <w:lang w:val="en-US" w:eastAsia="zh-CN"/>
+        </w:rPr>
+        <w:t>评估指标：</w:t>
+      </w:r>
+    </w:p>
+    <w:p>
+      <w:pPr>
+        <w:rPr>
+          <w:rFonts w:hint="eastAsia" w:ascii="Times New Roman" w:hAnsi="Times New Roman" w:cs="Times New Roman"/>
+          <w:sz w:val="18"/>
+          <w:szCs w:val="18"/>
+          <w:lang w:val="en-US" w:eastAsia="zh-CN"/>
+        </w:rPr>
+      </w:pPr>
+      <w:r>
+        <w:rPr>
+          <w:rFonts w:hint="eastAsia" w:ascii="Times New Roman" w:hAnsi="Times New Roman" w:cs="Times New Roman"/>
+          <w:sz w:val="18"/>
+          <w:szCs w:val="18"/>
+          <w:lang w:val="en-US" w:eastAsia="zh-CN"/>
+        </w:rPr>
+        <w:t>留存率：即在14天试用期后仍参加课程（因此至少进行了一次付费）的用户id数量除以完成登录的用户id的数量。</w:t>
+      </w:r>
+    </w:p>
+    <w:p>
+      <w:pPr>
+        <w:rPr>
+          <w:rFonts w:hint="eastAsia" w:ascii="Times New Roman" w:hAnsi="Times New Roman" w:cs="Times New Roman"/>
+          <w:lang w:val="en-US" w:eastAsia="zh-CN"/>
+        </w:rPr>
+      </w:pPr>
+    </w:p>
+    <w:p>
+      <w:pPr>
+        <w:rPr>
+          <w:rFonts w:hint="eastAsia" w:ascii="Times New Roman" w:hAnsi="Times New Roman" w:cs="Times New Roman"/>
+          <w:sz w:val="18"/>
+          <w:szCs w:val="18"/>
+          <w:lang w:val="en-US" w:eastAsia="zh-CN"/>
+        </w:rPr>
+      </w:pPr>
+      <w:r>
+        <w:rPr>
+          <w:rFonts w:hint="eastAsia" w:ascii="Times New Roman" w:hAnsi="Times New Roman" w:cs="Times New Roman"/>
+          <w:sz w:val="18"/>
+          <w:szCs w:val="18"/>
+          <w:lang w:val="en-US" w:eastAsia="zh-CN"/>
+        </w:rPr>
+        <w:t>在客服回访前的一切指标都要保持不变，用户Id数量是计算留存率的分母，因此选择用户Id数量作为不变指标。</w:t>
+      </w:r>
+    </w:p>
+    <w:p>
+      <w:pPr>
+        <w:rPr>
+          <w:rFonts w:hint="eastAsia" w:ascii="Times New Roman" w:hAnsi="Times New Roman" w:cs="Times New Roman"/>
+          <w:sz w:val="18"/>
+          <w:szCs w:val="18"/>
+          <w:lang w:val="en-US" w:eastAsia="zh-CN"/>
+        </w:rPr>
+      </w:pPr>
+      <w:r>
+        <w:rPr>
+          <w:rFonts w:hint="eastAsia" w:ascii="Times New Roman" w:hAnsi="Times New Roman" w:cs="Times New Roman"/>
+          <w:sz w:val="18"/>
+          <w:szCs w:val="18"/>
+          <w:lang w:val="en-US" w:eastAsia="zh-CN"/>
+        </w:rPr>
+        <w:t>评估指标：客服回访后，预计会对付费用户数量产生影响，因此选择留存率作为评估指标</w:t>
+      </w:r>
+    </w:p>
+    <w:p>
+      <w:pPr>
+        <w:rPr>
+          <w:rFonts w:hint="eastAsia" w:ascii="Times New Roman" w:hAnsi="Times New Roman" w:cs="Times New Roman"/>
+          <w:sz w:val="18"/>
+          <w:szCs w:val="18"/>
+          <w:lang w:val="en-US" w:eastAsia="zh-CN"/>
+        </w:rPr>
+      </w:pPr>
+      <w:r>
+        <w:rPr>
+          <w:rFonts w:hint="eastAsia" w:ascii="Times New Roman" w:hAnsi="Times New Roman" w:cs="Times New Roman"/>
+          <w:sz w:val="18"/>
+          <w:szCs w:val="18"/>
+          <w:lang w:val="en-US" w:eastAsia="zh-CN"/>
+        </w:rPr>
+        <w:t>转移单位：完成登录的用户Id数量</w:t>
+      </w:r>
+    </w:p>
+    <w:p>
+      <w:pPr>
+        <w:rPr>
+          <w:rFonts w:hint="eastAsia" w:ascii="Times New Roman" w:hAnsi="Times New Roman" w:cs="Times New Roman"/>
+          <w:lang w:val="en-US" w:eastAsia="zh-CN"/>
+        </w:rPr>
+      </w:pPr>
+    </w:p>
+    <w:p>
+      <w:pPr>
+        <w:rPr>
+          <w:rFonts w:hint="eastAsia" w:ascii="Times New Roman" w:hAnsi="Times New Roman" w:cs="Times New Roman"/>
+          <w:lang w:val="en-US" w:eastAsia="zh-CN"/>
+        </w:rPr>
+      </w:pPr>
+    </w:p>
+    <w:p>
+      <w:pPr>
+        <w:rPr>
+          <w:rFonts w:hint="eastAsia" w:ascii="Times New Roman" w:hAnsi="Times New Roman" w:cs="Times New Roman"/>
+          <w:lang w:val="en-US" w:eastAsia="zh-CN"/>
         </w:rPr>
       </w:pPr>
     </w:p>
@@ -2021,7 +3075,7 @@
     <w:lsdException w:uiPriority="99" w:name="Body Text Indent 2"/>
     <w:lsdException w:uiPriority="99" w:name="Body Text Indent 3"/>
     <w:lsdException w:uiPriority="99" w:name="Block Text"/>
-    <w:lsdException w:uiPriority="99" w:semiHidden="0" w:name="Hyperlink"/>
+    <w:lsdException w:qFormat="1" w:uiPriority="99" w:semiHidden="0" w:name="Hyperlink"/>
     <w:lsdException w:uiPriority="99" w:name="FollowedHyperlink"/>
     <w:lsdException w:qFormat="1" w:unhideWhenUsed="0" w:uiPriority="22" w:semiHidden="0" w:name="Strong"/>
     <w:lsdException w:qFormat="1" w:unhideWhenUsed="0" w:uiPriority="20" w:semiHidden="0" w:name="Emphasis"/>
@@ -2039,7 +3093,7 @@
     <w:lsdException w:uiPriority="99" w:name="HTML Sample"/>
     <w:lsdException w:uiPriority="99" w:name="HTML Typewriter"/>
     <w:lsdException w:uiPriority="99" w:name="HTML Variable"/>
-    <w:lsdException w:uiPriority="99" w:semiHidden="0" w:name="Normal Table"/>
+    <w:lsdException w:qFormat="1" w:uiPriority="99" w:semiHidden="0" w:name="Normal Table"/>
     <w:lsdException w:uiPriority="99" w:name="annotation subject"/>
     <w:lsdException w:uiPriority="99" w:name="Table Simple 1"/>
     <w:lsdException w:uiPriority="99" w:name="Table Simple 2"/>
@@ -2209,6 +3263,7 @@
   <w:style w:type="table" w:default="1" w:styleId="7">
     <w:name w:val="Normal Table"/>
     <w:unhideWhenUsed/>
+    <w:qFormat/>
     <w:uiPriority w:val="99"/>
     <w:tblPr>
       <w:tblLayout w:type="fixed"/>
@@ -2277,6 +3332,7 @@
     <w:name w:val="Hyperlink"/>
     <w:basedOn w:val="4"/>
     <w:unhideWhenUsed/>
+    <w:qFormat/>
     <w:uiPriority w:val="99"/>
     <w:rPr>
       <w:color w:val="0000FF" w:themeColor="hyperlink"/>

</xml_diff>

<commit_message>
Final project third upload
</commit_message>
<xml_diff>
--- a/p7/Final+Project+Template_zh.docx
+++ b/p7/Final+Project+Template_zh.docx
@@ -11,8 +11,8 @@
           <w:szCs w:val="24"/>
         </w:rPr>
       </w:pPr>
-      <w:bookmarkStart w:id="0" w:name="OLE_LINK34"/>
-      <w:bookmarkStart w:id="1" w:name="OLE_LINK35"/>
+      <w:bookmarkStart w:id="0" w:name="OLE_LINK35"/>
+      <w:bookmarkStart w:id="1" w:name="OLE_LINK34"/>
       <w:r>
         <w:rPr>
           <w:rFonts w:hint="eastAsia" w:ascii="Times New Roman" w:hAnsi="Times New Roman" w:cs="Times New Roman"/>
@@ -253,8 +253,8 @@
         </w:rPr>
         <w:t>列出你将在此用作不变度量和评估度量的度量。（这些应与你在“选择</w:t>
       </w:r>
-      <w:bookmarkStart w:id="2" w:name="OLE_LINK44"/>
-      <w:bookmarkStart w:id="3" w:name="OLE_LINK45"/>
+      <w:bookmarkStart w:id="2" w:name="OLE_LINK45"/>
+      <w:bookmarkStart w:id="3" w:name="OLE_LINK44"/>
       <w:r>
         <w:rPr>
           <w:rFonts w:hint="eastAsia" w:ascii="Times New Roman" w:hAnsi="Times New Roman" w:cs="Times New Roman"/>
@@ -572,7 +572,7 @@
           <w:szCs w:val="18"/>
           <w:lang w:val="en-US" w:eastAsia="zh-CN"/>
         </w:rPr>
-        <w:t xml:space="preserve">    点击“免费试用”按钮后，用户注册的Id数量预计会有减少，总转化率，留存率指标都包括了用户Id数量指标的内容，所以不选择</w:t>
+        <w:t xml:space="preserve">    增加消息说明后，用户Id数量会发生改变，因此，不应作为不变度量，然而如果只比较，实验组与控制组的用户Id数量，可能因为，不同分组的总访问cookie不同，导致用户Id数量有差异，即用户Id数量多，但总转化率反而小，因此，选择总转化率作为评估指标比较合适</w:t>
       </w:r>
     </w:p>
     <w:p>
@@ -614,19 +614,7 @@
           <w:szCs w:val="18"/>
           <w:lang w:val="en-US" w:eastAsia="zh-CN"/>
         </w:rPr>
-        <w:t xml:space="preserve">   增加消息说明后，</w:t>
-      </w:r>
-      <w:bookmarkStart w:id="17" w:name="_GoBack"/>
-      <w:bookmarkEnd w:id="17"/>
-      <w:r>
-        <w:rPr>
-          <w:rFonts w:hint="eastAsia" w:ascii="Times New Roman" w:hAnsi="Times New Roman" w:cs="Times New Roman"/>
-          <w:color w:val="auto"/>
-          <w:sz w:val="18"/>
-          <w:szCs w:val="18"/>
-          <w:lang w:val="en-US" w:eastAsia="zh-CN"/>
-        </w:rPr>
-        <w:t>想测量用户会有多少进入网站的二级页面，因此选择点击概率</w:t>
+        <w:t xml:space="preserve">   增加消息说明后，想测量用户会有多少进入网站的二级页面，因此选择点击概率</w:t>
       </w:r>
     </w:p>
     <w:p>
@@ -988,11 +976,20 @@
           <w:szCs w:val="18"/>
           <w:lang w:eastAsia="zh-CN"/>
         </w:rPr>
-        <w:t>我认为，总转化率与净转化率是可以反映研究对象的真实情况，应当认为分析估计与经验变异是类似的</w:t>
-      </w:r>
-    </w:p>
-    <w:p>
-      <w:pPr>
+        <w:t>总转化率：</w:t>
+      </w:r>
+    </w:p>
+    <w:p>
+      <w:pPr>
+        <w:rPr>
+          <w:rFonts w:hint="eastAsia" w:ascii="Times New Roman" w:hAnsi="Times New Roman" w:cs="Times New Roman"/>
+          <w:color w:val="000000" w:themeColor="text1"/>
+          <w:sz w:val="18"/>
+          <w:szCs w:val="18"/>
+          <w:lang w:val="en-US" w:eastAsia="zh-CN"/>
+        </w:rPr>
+      </w:pPr>
+      <w:r>
         <w:rPr>
           <w:rFonts w:hint="eastAsia" w:ascii="Times New Roman" w:hAnsi="Times New Roman" w:cs="Times New Roman"/>
           <w:color w:val="000000" w:themeColor="text1"/>
@@ -1000,7 +997,39 @@
           <w:szCs w:val="18"/>
           <w:lang w:eastAsia="zh-CN"/>
         </w:rPr>
-      </w:pPr>
+        <w:t>分析单位：点击“开始免费试学”的按钮的唯一</w:t>
+      </w:r>
+      <w:r>
+        <w:rPr>
+          <w:rFonts w:hint="eastAsia" w:ascii="Times New Roman" w:hAnsi="Times New Roman" w:cs="Times New Roman"/>
+          <w:color w:val="000000" w:themeColor="text1"/>
+          <w:sz w:val="18"/>
+          <w:szCs w:val="18"/>
+          <w:lang w:val="en-US" w:eastAsia="zh-CN"/>
+        </w:rPr>
+        <w:t>cookie的数量</w:t>
+      </w:r>
+    </w:p>
+    <w:p>
+      <w:pPr>
+        <w:rPr>
+          <w:rFonts w:hint="eastAsia" w:ascii="Times New Roman" w:hAnsi="Times New Roman" w:cs="Times New Roman"/>
+          <w:color w:val="000000" w:themeColor="text1"/>
+          <w:sz w:val="18"/>
+          <w:szCs w:val="18"/>
+          <w:lang w:val="en-US" w:eastAsia="zh-CN"/>
+        </w:rPr>
+      </w:pPr>
+      <w:r>
+        <w:rPr>
+          <w:rFonts w:hint="eastAsia" w:ascii="Times New Roman" w:hAnsi="Times New Roman" w:cs="Times New Roman"/>
+          <w:color w:val="000000" w:themeColor="text1"/>
+          <w:sz w:val="18"/>
+          <w:szCs w:val="18"/>
+          <w:lang w:val="en-US" w:eastAsia="zh-CN"/>
+        </w:rPr>
+        <w:t>转移单位：</w:t>
+      </w:r>
       <w:r>
         <w:rPr>
           <w:rFonts w:hint="eastAsia" w:ascii="Times New Roman" w:hAnsi="Times New Roman" w:cs="Times New Roman"/>
@@ -1009,19 +1038,81 @@
           <w:szCs w:val="18"/>
           <w:lang w:eastAsia="zh-CN"/>
         </w:rPr>
-        <w:t>总转化率：</w:t>
-      </w:r>
-    </w:p>
-    <w:p>
-      <w:pPr>
-        <w:rPr>
-          <w:rFonts w:hint="eastAsia" w:ascii="Times New Roman" w:hAnsi="Times New Roman" w:cs="Times New Roman"/>
-          <w:color w:val="000000" w:themeColor="text1"/>
-          <w:sz w:val="18"/>
-          <w:szCs w:val="18"/>
-          <w:lang w:val="en-US" w:eastAsia="zh-CN"/>
-        </w:rPr>
-      </w:pPr>
+        <w:t>点击“开始免费试学”的按钮的唯一</w:t>
+      </w:r>
+      <w:r>
+        <w:rPr>
+          <w:rFonts w:hint="eastAsia" w:ascii="Times New Roman" w:hAnsi="Times New Roman" w:cs="Times New Roman"/>
+          <w:color w:val="000000" w:themeColor="text1"/>
+          <w:sz w:val="18"/>
+          <w:szCs w:val="18"/>
+          <w:lang w:val="en-US" w:eastAsia="zh-CN"/>
+        </w:rPr>
+        <w:t>cookie的数量</w:t>
+      </w:r>
+    </w:p>
+    <w:p>
+      <w:pPr>
+        <w:rPr>
+          <w:rFonts w:hint="eastAsia" w:ascii="Times New Roman" w:hAnsi="Times New Roman" w:cs="Times New Roman"/>
+          <w:color w:val="000000" w:themeColor="text1"/>
+          <w:sz w:val="18"/>
+          <w:szCs w:val="18"/>
+          <w:lang w:val="en-US" w:eastAsia="zh-CN"/>
+        </w:rPr>
+      </w:pPr>
+      <w:r>
+        <w:rPr>
+          <w:rFonts w:hint="eastAsia" w:ascii="Times New Roman" w:hAnsi="Times New Roman" w:cs="Times New Roman"/>
+          <w:color w:val="000000" w:themeColor="text1"/>
+          <w:sz w:val="18"/>
+          <w:szCs w:val="18"/>
+          <w:lang w:val="en-US" w:eastAsia="zh-CN"/>
+        </w:rPr>
+        <w:t>留存率：</w:t>
+      </w:r>
+    </w:p>
+    <w:p>
+      <w:pPr>
+        <w:rPr>
+          <w:rFonts w:hint="eastAsia" w:ascii="Times New Roman" w:hAnsi="Times New Roman" w:cs="Times New Roman"/>
+          <w:color w:val="000000" w:themeColor="text1"/>
+          <w:sz w:val="18"/>
+          <w:szCs w:val="18"/>
+          <w:lang w:val="en-US" w:eastAsia="zh-CN"/>
+        </w:rPr>
+      </w:pPr>
+      <w:r>
+        <w:rPr>
+          <w:rFonts w:hint="eastAsia" w:ascii="Times New Roman" w:hAnsi="Times New Roman" w:cs="Times New Roman"/>
+          <w:color w:val="000000" w:themeColor="text1"/>
+          <w:sz w:val="18"/>
+          <w:szCs w:val="18"/>
+          <w:lang w:val="en-US" w:eastAsia="zh-CN"/>
+        </w:rPr>
+        <w:t>分析单位：完成登录的用户Id的数量</w:t>
+      </w:r>
+    </w:p>
+    <w:p>
+      <w:pPr>
+        <w:rPr>
+          <w:rFonts w:hint="eastAsia" w:ascii="Times New Roman" w:hAnsi="Times New Roman" w:cs="Times New Roman"/>
+          <w:color w:val="000000" w:themeColor="text1"/>
+          <w:sz w:val="18"/>
+          <w:szCs w:val="18"/>
+          <w:lang w:val="en-US" w:eastAsia="zh-CN"/>
+        </w:rPr>
+      </w:pPr>
+      <w:r>
+        <w:rPr>
+          <w:rFonts w:hint="eastAsia" w:ascii="Times New Roman" w:hAnsi="Times New Roman" w:cs="Times New Roman"/>
+          <w:color w:val="000000" w:themeColor="text1"/>
+          <w:sz w:val="18"/>
+          <w:szCs w:val="18"/>
+          <w:lang w:val="en-US" w:eastAsia="zh-CN"/>
+        </w:rPr>
+        <w:t>转移单位：</w:t>
+      </w:r>
       <w:r>
         <w:rPr>
           <w:rFonts w:hint="eastAsia" w:ascii="Times New Roman" w:hAnsi="Times New Roman" w:cs="Times New Roman"/>
@@ -1030,7 +1121,7 @@
           <w:szCs w:val="18"/>
           <w:lang w:eastAsia="zh-CN"/>
         </w:rPr>
-        <w:t>分析单位：点击“开始免费试学”的按钮的唯一</w:t>
+        <w:t>点击“开始免费试学”的按钮的唯一</w:t>
       </w:r>
       <w:r>
         <w:rPr>
@@ -1061,8 +1152,30 @@
           <w:szCs w:val="18"/>
           <w:lang w:val="en-US" w:eastAsia="zh-CN"/>
         </w:rPr>
-        <w:t>转移单位：</w:t>
-      </w:r>
+        <w:t>净转化率：</w:t>
+      </w:r>
+    </w:p>
+    <w:p>
+      <w:pPr>
+        <w:rPr>
+          <w:rFonts w:hint="eastAsia" w:ascii="Times New Roman" w:hAnsi="Times New Roman" w:cs="Times New Roman"/>
+          <w:color w:val="000000" w:themeColor="text1"/>
+          <w:sz w:val="18"/>
+          <w:szCs w:val="18"/>
+          <w:lang w:val="en-US" w:eastAsia="zh-CN"/>
+        </w:rPr>
+      </w:pPr>
+      <w:r>
+        <w:rPr>
+          <w:rFonts w:hint="eastAsia" w:ascii="Times New Roman" w:hAnsi="Times New Roman" w:cs="Times New Roman"/>
+          <w:color w:val="000000" w:themeColor="text1"/>
+          <w:sz w:val="18"/>
+          <w:szCs w:val="18"/>
+          <w:lang w:val="en-US" w:eastAsia="zh-CN"/>
+        </w:rPr>
+        <w:t>分析单位：</w:t>
+      </w:r>
+      <w:bookmarkStart w:id="6" w:name="OLE_LINK1"/>
       <w:r>
         <w:rPr>
           <w:rFonts w:hint="eastAsia" w:ascii="Times New Roman" w:hAnsi="Times New Roman" w:cs="Times New Roman"/>
@@ -1083,112 +1196,29 @@
         </w:rPr>
         <w:t>cookie的数量</w:t>
       </w:r>
-    </w:p>
-    <w:p>
-      <w:pPr>
-        <w:rPr>
-          <w:rFonts w:hint="eastAsia" w:ascii="Times New Roman" w:hAnsi="Times New Roman" w:cs="Times New Roman"/>
-          <w:color w:val="000000" w:themeColor="text1"/>
-          <w:sz w:val="18"/>
-          <w:szCs w:val="18"/>
-          <w:lang w:val="en-US" w:eastAsia="zh-CN"/>
-        </w:rPr>
-      </w:pPr>
-      <w:r>
-        <w:rPr>
-          <w:rFonts w:hint="eastAsia" w:ascii="Times New Roman" w:hAnsi="Times New Roman" w:cs="Times New Roman"/>
-          <w:color w:val="000000" w:themeColor="text1"/>
-          <w:sz w:val="18"/>
-          <w:szCs w:val="18"/>
-          <w:lang w:val="en-US" w:eastAsia="zh-CN"/>
-        </w:rPr>
-        <w:t>留存率：</w:t>
-      </w:r>
-    </w:p>
-    <w:p>
-      <w:pPr>
-        <w:rPr>
-          <w:rFonts w:hint="eastAsia" w:ascii="Times New Roman" w:hAnsi="Times New Roman" w:cs="Times New Roman"/>
-          <w:color w:val="000000" w:themeColor="text1"/>
-          <w:sz w:val="18"/>
-          <w:szCs w:val="18"/>
-          <w:lang w:val="en-US" w:eastAsia="zh-CN"/>
-        </w:rPr>
-      </w:pPr>
-      <w:r>
-        <w:rPr>
-          <w:rFonts w:hint="eastAsia" w:ascii="Times New Roman" w:hAnsi="Times New Roman" w:cs="Times New Roman"/>
-          <w:color w:val="000000" w:themeColor="text1"/>
-          <w:sz w:val="18"/>
-          <w:szCs w:val="18"/>
-          <w:lang w:val="en-US" w:eastAsia="zh-CN"/>
-        </w:rPr>
-        <w:t>分析单位：完成登录的用户Id的数量</w:t>
-      </w:r>
-    </w:p>
-    <w:p>
-      <w:pPr>
-        <w:rPr>
-          <w:rFonts w:hint="eastAsia" w:ascii="Times New Roman" w:hAnsi="Times New Roman" w:cs="Times New Roman"/>
-          <w:color w:val="000000" w:themeColor="text1"/>
-          <w:sz w:val="18"/>
-          <w:szCs w:val="18"/>
-          <w:lang w:val="en-US" w:eastAsia="zh-CN"/>
-        </w:rPr>
-      </w:pPr>
-      <w:r>
-        <w:rPr>
-          <w:rFonts w:hint="eastAsia" w:ascii="Times New Roman" w:hAnsi="Times New Roman" w:cs="Times New Roman"/>
-          <w:color w:val="000000" w:themeColor="text1"/>
-          <w:sz w:val="18"/>
-          <w:szCs w:val="18"/>
-          <w:lang w:val="en-US" w:eastAsia="zh-CN"/>
-        </w:rPr>
-        <w:t>转移单位：完成登录的用户Id的数量</w:t>
-      </w:r>
-    </w:p>
-    <w:p>
-      <w:pPr>
-        <w:rPr>
-          <w:rFonts w:hint="eastAsia" w:ascii="Times New Roman" w:hAnsi="Times New Roman" w:cs="Times New Roman"/>
-          <w:color w:val="000000" w:themeColor="text1"/>
-          <w:sz w:val="18"/>
-          <w:szCs w:val="18"/>
-          <w:lang w:val="en-US" w:eastAsia="zh-CN"/>
-        </w:rPr>
-      </w:pPr>
-      <w:r>
-        <w:rPr>
-          <w:rFonts w:hint="eastAsia" w:ascii="Times New Roman" w:hAnsi="Times New Roman" w:cs="Times New Roman"/>
-          <w:color w:val="000000" w:themeColor="text1"/>
-          <w:sz w:val="18"/>
-          <w:szCs w:val="18"/>
-          <w:lang w:val="en-US" w:eastAsia="zh-CN"/>
-        </w:rPr>
-        <w:t>净转化率：</w:t>
-      </w:r>
-    </w:p>
-    <w:p>
-      <w:pPr>
-        <w:rPr>
-          <w:rFonts w:hint="eastAsia" w:ascii="Times New Roman" w:hAnsi="Times New Roman" w:cs="Times New Roman"/>
-          <w:color w:val="000000" w:themeColor="text1"/>
-          <w:sz w:val="18"/>
-          <w:szCs w:val="18"/>
-          <w:lang w:val="en-US" w:eastAsia="zh-CN"/>
-        </w:rPr>
-      </w:pPr>
-      <w:r>
-        <w:rPr>
-          <w:rFonts w:hint="eastAsia" w:ascii="Times New Roman" w:hAnsi="Times New Roman" w:cs="Times New Roman"/>
-          <w:color w:val="000000" w:themeColor="text1"/>
-          <w:sz w:val="18"/>
-          <w:szCs w:val="18"/>
-          <w:lang w:val="en-US" w:eastAsia="zh-CN"/>
-        </w:rPr>
-        <w:t>分析单位：</w:t>
-      </w:r>
-      <w:bookmarkStart w:id="6" w:name="OLE_LINK1"/>
+      <w:bookmarkEnd w:id="6"/>
+    </w:p>
+    <w:p>
+      <w:pPr>
+        <w:rPr>
+          <w:rFonts w:hint="eastAsia" w:ascii="Times New Roman" w:hAnsi="Times New Roman" w:cs="Times New Roman"/>
+          <w:color w:val="000000" w:themeColor="text1"/>
+          <w:sz w:val="18"/>
+          <w:szCs w:val="18"/>
+          <w:lang w:val="en-US" w:eastAsia="zh-CN"/>
+        </w:rPr>
+      </w:pPr>
+      <w:r>
+        <w:rPr>
+          <w:rFonts w:hint="eastAsia" w:ascii="Times New Roman" w:hAnsi="Times New Roman" w:cs="Times New Roman"/>
+          <w:color w:val="000000" w:themeColor="text1"/>
+          <w:sz w:val="18"/>
+          <w:szCs w:val="18"/>
+          <w:lang w:val="en-US" w:eastAsia="zh-CN"/>
+        </w:rPr>
+        <w:t xml:space="preserve">转移单位: </w:t>
+      </w:r>
+      <w:bookmarkStart w:id="7" w:name="OLE_LINK2"/>
       <w:r>
         <w:rPr>
           <w:rFonts w:hint="eastAsia" w:ascii="Times New Roman" w:hAnsi="Times New Roman" w:cs="Times New Roman"/>
@@ -1209,79 +1239,59 @@
         </w:rPr>
         <w:t>cookie的数量</w:t>
       </w:r>
-      <w:bookmarkEnd w:id="6"/>
-    </w:p>
-    <w:p>
-      <w:pPr>
-        <w:rPr>
-          <w:rFonts w:hint="eastAsia" w:ascii="Times New Roman" w:hAnsi="Times New Roman" w:cs="Times New Roman"/>
-          <w:color w:val="000000" w:themeColor="text1"/>
-          <w:sz w:val="18"/>
-          <w:szCs w:val="18"/>
-          <w:lang w:val="en-US" w:eastAsia="zh-CN"/>
-        </w:rPr>
-      </w:pPr>
-      <w:r>
-        <w:rPr>
-          <w:rFonts w:hint="eastAsia" w:ascii="Times New Roman" w:hAnsi="Times New Roman" w:cs="Times New Roman"/>
-          <w:color w:val="000000" w:themeColor="text1"/>
-          <w:sz w:val="18"/>
-          <w:szCs w:val="18"/>
-          <w:lang w:val="en-US" w:eastAsia="zh-CN"/>
-        </w:rPr>
-        <w:t xml:space="preserve">转移单位: </w:t>
-      </w:r>
-      <w:r>
-        <w:rPr>
-          <w:rFonts w:hint="eastAsia" w:ascii="Times New Roman" w:hAnsi="Times New Roman" w:cs="Times New Roman"/>
-          <w:color w:val="000000" w:themeColor="text1"/>
-          <w:sz w:val="18"/>
-          <w:szCs w:val="18"/>
-          <w:lang w:eastAsia="zh-CN"/>
-        </w:rPr>
-        <w:t>点击“开始免费试学”的按钮的唯一</w:t>
-      </w:r>
-      <w:r>
-        <w:rPr>
-          <w:rFonts w:hint="eastAsia" w:ascii="Times New Roman" w:hAnsi="Times New Roman" w:cs="Times New Roman"/>
-          <w:color w:val="000000" w:themeColor="text1"/>
-          <w:sz w:val="18"/>
-          <w:szCs w:val="18"/>
-          <w:lang w:val="en-US" w:eastAsia="zh-CN"/>
-        </w:rPr>
-        <w:t>cookie的数量</w:t>
-      </w:r>
-    </w:p>
-    <w:p>
-      <w:pPr>
-        <w:rPr>
-          <w:rFonts w:hint="eastAsia" w:ascii="Times New Roman" w:hAnsi="Times New Roman" w:cs="Times New Roman"/>
-          <w:color w:val="000000" w:themeColor="text1"/>
-          <w:sz w:val="18"/>
-          <w:szCs w:val="18"/>
-          <w:lang w:val="en-US" w:eastAsia="zh-CN"/>
-        </w:rPr>
-      </w:pPr>
-    </w:p>
-    <w:p>
-      <w:pPr>
-        <w:rPr>
-          <w:rFonts w:hint="eastAsia" w:ascii="Times New Roman" w:hAnsi="Times New Roman" w:cs="Times New Roman"/>
-          <w:color w:val="000000" w:themeColor="text1"/>
-          <w:sz w:val="18"/>
-          <w:szCs w:val="18"/>
-          <w:lang w:val="en-US" w:eastAsia="zh-CN"/>
-        </w:rPr>
-      </w:pPr>
-      <w:r>
-        <w:rPr>
-          <w:rFonts w:hint="eastAsia" w:ascii="Times New Roman" w:hAnsi="Times New Roman" w:cs="Times New Roman"/>
-          <w:color w:val="000000" w:themeColor="text1"/>
-          <w:sz w:val="18"/>
-          <w:szCs w:val="18"/>
-          <w:lang w:val="en-US" w:eastAsia="zh-CN"/>
-        </w:rPr>
-        <w:t>因为三个评估指标的分析单位与转移单位都相同，所以分析估计与经验变异是类似的</w:t>
+      <w:bookmarkEnd w:id="7"/>
+    </w:p>
+    <w:p>
+      <w:pPr>
+        <w:rPr>
+          <w:rFonts w:hint="eastAsia" w:ascii="Times New Roman" w:hAnsi="Times New Roman" w:cs="Times New Roman"/>
+          <w:color w:val="000000" w:themeColor="text1"/>
+          <w:sz w:val="18"/>
+          <w:szCs w:val="18"/>
+          <w:lang w:val="en-US" w:eastAsia="zh-CN"/>
+        </w:rPr>
+      </w:pPr>
+    </w:p>
+    <w:p>
+      <w:pPr>
+        <w:rPr>
+          <w:rFonts w:hint="eastAsia" w:ascii="Times New Roman" w:hAnsi="Times New Roman" w:cs="Times New Roman"/>
+          <w:color w:val="000000" w:themeColor="text1"/>
+          <w:sz w:val="18"/>
+          <w:szCs w:val="18"/>
+          <w:lang w:val="en-US" w:eastAsia="zh-CN"/>
+        </w:rPr>
+      </w:pPr>
+      <w:r>
+        <w:rPr>
+          <w:rFonts w:hint="eastAsia" w:ascii="Times New Roman" w:hAnsi="Times New Roman" w:cs="Times New Roman"/>
+          <w:color w:val="000000" w:themeColor="text1"/>
+          <w:sz w:val="18"/>
+          <w:szCs w:val="18"/>
+          <w:lang w:val="en-US" w:eastAsia="zh-CN"/>
+        </w:rPr>
+        <w:t>因为总转化率、净转化率的分析单位与转移单位都相同，所以分析估计与经验变异是类似的</w:t>
+      </w:r>
+    </w:p>
+    <w:p>
+      <w:pPr>
+        <w:rPr>
+          <w:rFonts w:hint="eastAsia" w:ascii="Times New Roman" w:hAnsi="Times New Roman" w:cs="Times New Roman"/>
+          <w:color w:val="000000" w:themeColor="text1"/>
+          <w:sz w:val="18"/>
+          <w:szCs w:val="18"/>
+          <w:lang w:val="en-US" w:eastAsia="zh-CN"/>
+        </w:rPr>
+      </w:pPr>
+      <w:r>
+        <w:rPr>
+          <w:rFonts w:hint="eastAsia" w:ascii="Times New Roman" w:hAnsi="Times New Roman" w:cs="Times New Roman"/>
+          <w:color w:val="000000" w:themeColor="text1"/>
+          <w:sz w:val="18"/>
+          <w:szCs w:val="18"/>
+          <w:lang w:val="en-US" w:eastAsia="zh-CN"/>
+        </w:rPr>
+        <w:t>留存率，分析单位与转移单位不一致，因此它的分析估计与经验变异是不一样的，需要执行经验变异。</w:t>
       </w:r>
     </w:p>
     <w:p>
@@ -1489,17 +1499,195 @@
           <w:color w:val="0070C0"/>
           <w:sz w:val="18"/>
           <w:szCs w:val="18"/>
-          <w:lang w:val="en-US" w:eastAsia="zh-CN"/>
-        </w:rPr>
-      </w:pPr>
-      <w:r>
-        <w:rPr>
-          <w:rFonts w:hint="eastAsia" w:ascii="Times New Roman" w:hAnsi="Times New Roman" w:cs="Times New Roman"/>
-          <w:color w:val="0070C0"/>
-          <w:sz w:val="18"/>
-          <w:szCs w:val="18"/>
           <w:lang w:eastAsia="zh-CN"/>
         </w:rPr>
+      </w:pPr>
+      <w:r>
+        <w:rPr>
+          <w:rFonts w:hint="eastAsia" w:ascii="Times New Roman" w:hAnsi="Times New Roman" w:cs="Times New Roman"/>
+          <w:color w:val="0070C0"/>
+          <w:sz w:val="18"/>
+          <w:szCs w:val="18"/>
+          <w:lang w:eastAsia="zh-CN"/>
+        </w:rPr>
+        <w:t>通过在线计算器计算出：</w:t>
+      </w:r>
+    </w:p>
+    <w:p>
+      <w:pPr>
+        <w:rPr>
+          <w:rFonts w:hint="eastAsia" w:ascii="Times New Roman" w:hAnsi="Times New Roman" w:cs="Times New Roman"/>
+          <w:color w:val="0070C0"/>
+          <w:sz w:val="18"/>
+          <w:szCs w:val="18"/>
+          <w:lang w:val="en-US" w:eastAsia="zh-CN"/>
+        </w:rPr>
+      </w:pPr>
+      <w:r>
+        <w:rPr>
+          <w:rFonts w:hint="eastAsia" w:ascii="Times New Roman" w:hAnsi="Times New Roman" w:cs="Times New Roman"/>
+          <w:color w:val="0070C0"/>
+          <w:sz w:val="18"/>
+          <w:szCs w:val="18"/>
+          <w:lang w:eastAsia="zh-CN"/>
+        </w:rPr>
+        <w:t>总转化率：所需网页访问数：</w:t>
+      </w:r>
+      <w:r>
+        <w:rPr>
+          <w:rFonts w:hint="eastAsia" w:ascii="Times New Roman" w:hAnsi="Times New Roman" w:cs="Times New Roman"/>
+          <w:color w:val="0070C0"/>
+          <w:sz w:val="18"/>
+          <w:szCs w:val="18"/>
+          <w:lang w:val="en-US" w:eastAsia="zh-CN"/>
+        </w:rPr>
+        <w:t>4737818</w:t>
+      </w:r>
+    </w:p>
+    <w:p>
+      <w:pPr>
+        <w:rPr>
+          <w:rFonts w:hint="eastAsia" w:ascii="Times New Roman" w:hAnsi="Times New Roman" w:cs="Times New Roman"/>
+          <w:color w:val="0070C0"/>
+          <w:sz w:val="18"/>
+          <w:szCs w:val="18"/>
+          <w:lang w:val="en-US" w:eastAsia="zh-CN"/>
+        </w:rPr>
+      </w:pPr>
+      <w:r>
+        <w:rPr>
+          <w:rFonts w:hint="eastAsia" w:ascii="Times New Roman" w:hAnsi="Times New Roman" w:cs="Times New Roman"/>
+          <w:color w:val="0070C0"/>
+          <w:sz w:val="18"/>
+          <w:szCs w:val="18"/>
+          <w:lang w:val="en-US" w:eastAsia="zh-CN"/>
+        </w:rPr>
+        <w:t>留存率：所需网页访问数：4741212</w:t>
+      </w:r>
+    </w:p>
+    <w:p>
+      <w:pPr>
+        <w:rPr>
+          <w:rFonts w:hint="eastAsia" w:ascii="Times New Roman" w:hAnsi="Times New Roman" w:cs="Times New Roman"/>
+          <w:color w:val="0070C0"/>
+          <w:sz w:val="18"/>
+          <w:szCs w:val="18"/>
+          <w:lang w:val="en-US" w:eastAsia="zh-CN"/>
+        </w:rPr>
+      </w:pPr>
+      <w:r>
+        <w:rPr>
+          <w:rFonts w:hint="eastAsia" w:ascii="Times New Roman" w:hAnsi="Times New Roman" w:cs="Times New Roman"/>
+          <w:color w:val="0070C0"/>
+          <w:sz w:val="18"/>
+          <w:szCs w:val="18"/>
+          <w:lang w:val="en-US" w:eastAsia="zh-CN"/>
+        </w:rPr>
+        <w:t>净转化率：所需网页访问数：685325</w:t>
+      </w:r>
+    </w:p>
+    <w:p>
+      <w:pPr>
+        <w:rPr>
+          <w:rFonts w:hint="eastAsia" w:ascii="Times New Roman" w:hAnsi="Times New Roman" w:cs="Times New Roman"/>
+          <w:color w:val="0070C0"/>
+          <w:sz w:val="18"/>
+          <w:szCs w:val="18"/>
+          <w:lang w:val="en-US" w:eastAsia="zh-CN"/>
+        </w:rPr>
+      </w:pPr>
+      <w:r>
+        <w:rPr>
+          <w:rFonts w:hint="eastAsia" w:ascii="Times New Roman" w:hAnsi="Times New Roman" w:cs="Times New Roman"/>
+          <w:color w:val="0070C0"/>
+          <w:sz w:val="18"/>
+          <w:szCs w:val="18"/>
+          <w:lang w:val="en-US" w:eastAsia="zh-CN"/>
+        </w:rPr>
+        <w:t>网站每天的网页访问数：40000</w:t>
+      </w:r>
+    </w:p>
+    <w:p>
+      <w:pPr>
+        <w:rPr>
+          <w:rFonts w:hint="eastAsia" w:ascii="Times New Roman" w:hAnsi="Times New Roman" w:cs="Times New Roman"/>
+          <w:color w:val="0070C0"/>
+          <w:sz w:val="18"/>
+          <w:szCs w:val="18"/>
+          <w:lang w:val="en-US" w:eastAsia="zh-CN"/>
+        </w:rPr>
+      </w:pPr>
+      <w:r>
+        <w:rPr>
+          <w:rFonts w:hint="eastAsia" w:ascii="Times New Roman" w:hAnsi="Times New Roman" w:cs="Times New Roman"/>
+          <w:color w:val="0070C0"/>
+          <w:sz w:val="18"/>
+          <w:szCs w:val="18"/>
+          <w:lang w:val="en-US" w:eastAsia="zh-CN"/>
+        </w:rPr>
+        <w:t>选择留存率网页计算天数：4741212/40000 = 118.53 大概需要4个月的时间，持续时间太长，</w:t>
+      </w:r>
+    </w:p>
+    <w:p>
+      <w:pPr>
+        <w:rPr>
+          <w:rFonts w:hint="eastAsia" w:ascii="Times New Roman" w:hAnsi="Times New Roman" w:cs="Times New Roman"/>
+          <w:color w:val="0070C0"/>
+          <w:sz w:val="18"/>
+          <w:szCs w:val="18"/>
+          <w:lang w:val="en-US" w:eastAsia="zh-CN"/>
+        </w:rPr>
+      </w:pPr>
+      <w:r>
+        <w:rPr>
+          <w:rFonts w:hint="eastAsia" w:ascii="Times New Roman" w:hAnsi="Times New Roman" w:cs="Times New Roman"/>
+          <w:color w:val="0070C0"/>
+          <w:sz w:val="18"/>
+          <w:szCs w:val="18"/>
+          <w:lang w:val="en-US" w:eastAsia="zh-CN"/>
+        </w:rPr>
+        <w:t>选择总转化率网页计算天数：4737818/40000 =118.45 大概需要4个月的时间，持续时间太长</w:t>
+      </w:r>
+    </w:p>
+    <w:p>
+      <w:pPr>
+        <w:rPr>
+          <w:rFonts w:hint="eastAsia" w:ascii="Times New Roman" w:hAnsi="Times New Roman" w:cs="Times New Roman"/>
+          <w:color w:val="0070C0"/>
+          <w:sz w:val="18"/>
+          <w:szCs w:val="18"/>
+          <w:lang w:val="en-US" w:eastAsia="zh-CN"/>
+        </w:rPr>
+      </w:pPr>
+      <w:r>
+        <w:rPr>
+          <w:rFonts w:hint="eastAsia" w:ascii="Times New Roman" w:hAnsi="Times New Roman" w:cs="Times New Roman"/>
+          <w:color w:val="0070C0"/>
+          <w:sz w:val="18"/>
+          <w:szCs w:val="18"/>
+          <w:lang w:val="en-US" w:eastAsia="zh-CN"/>
+        </w:rPr>
+        <w:t>选择净转化率网页计算天数：685325/40000 = 17.13 时间合适，如果四舍五入为17天，所需网页数不够，因此进位，选择持续时间18天</w:t>
+      </w:r>
+    </w:p>
+    <w:p>
+      <w:pPr>
+        <w:rPr>
+          <w:rFonts w:hint="eastAsia" w:ascii="Times New Roman" w:hAnsi="Times New Roman" w:cs="Times New Roman"/>
+          <w:color w:val="0070C0"/>
+          <w:sz w:val="18"/>
+          <w:szCs w:val="18"/>
+          <w:lang w:val="en-US" w:eastAsia="zh-CN"/>
+        </w:rPr>
+      </w:pPr>
+      <w:r>
+        <w:rPr>
+          <w:rFonts w:hint="eastAsia" w:ascii="Times New Roman" w:hAnsi="Times New Roman" w:cs="Times New Roman"/>
+          <w:color w:val="0070C0"/>
+          <w:sz w:val="18"/>
+          <w:szCs w:val="18"/>
+          <w:lang w:eastAsia="zh-CN"/>
+        </w:rPr>
         <w:t>持续时间</w:t>
       </w:r>
       <w:r>
@@ -1609,7 +1797,26 @@
           <w:szCs w:val="18"/>
           <w:lang w:val="en-US" w:eastAsia="zh-CN"/>
         </w:rPr>
-        <w:t>但从伦理与安全角度上看：需要采集用户Id,试验就会知道用户的真实信息，需要做好保密性和安全性，以及试验后需要让被采集的用户知情。</w:t>
+        <w:t>安全上：该试验没有改变数据库，不用担心数据的丢失</w:t>
+      </w:r>
+    </w:p>
+    <w:p>
+      <w:pPr>
+        <w:rPr>
+          <w:rFonts w:hint="eastAsia" w:ascii="Times New Roman" w:hAnsi="Times New Roman" w:cs="Times New Roman"/>
+          <w:sz w:val="18"/>
+          <w:szCs w:val="18"/>
+          <w:lang w:val="en-US" w:eastAsia="zh-CN"/>
+        </w:rPr>
+      </w:pPr>
+      <w:r>
+        <w:rPr>
+          <w:rFonts w:hint="eastAsia" w:ascii="Times New Roman" w:hAnsi="Times New Roman" w:cs="Times New Roman"/>
+          <w:sz w:val="18"/>
+          <w:szCs w:val="18"/>
+          <w:lang w:val="en-US" w:eastAsia="zh-CN"/>
+        </w:rPr>
+        <w:t>伦理上：没有什么道德上的风险</w:t>
       </w:r>
     </w:p>
     <w:p>
@@ -1641,8 +1848,8 @@
           <w:szCs w:val="24"/>
         </w:rPr>
       </w:pPr>
-      <w:bookmarkStart w:id="7" w:name="OLE_LINK77"/>
-      <w:bookmarkStart w:id="8" w:name="OLE_LINK76"/>
+      <w:bookmarkStart w:id="8" w:name="OLE_LINK77"/>
+      <w:bookmarkStart w:id="9" w:name="OLE_LINK76"/>
     </w:p>
     <w:p>
       <w:pPr>
@@ -1665,8 +1872,8 @@
         <w:t>合理性检查</w:t>
       </w:r>
     </w:p>
-    <w:bookmarkEnd w:id="7"/>
     <w:bookmarkEnd w:id="8"/>
+    <w:bookmarkEnd w:id="9"/>
     <w:p>
       <w:pPr>
         <w:rPr>
@@ -1988,8 +2195,8 @@
           <w:szCs w:val="24"/>
         </w:rPr>
       </w:pPr>
-      <w:bookmarkStart w:id="9" w:name="OLE_LINK80"/>
-      <w:bookmarkStart w:id="10" w:name="OLE_LINK81"/>
+      <w:bookmarkStart w:id="10" w:name="OLE_LINK80"/>
+      <w:bookmarkStart w:id="11" w:name="OLE_LINK81"/>
     </w:p>
     <w:p>
       <w:pPr>
@@ -2019,8 +2226,8 @@
         </w:rPr>
         <w:t>结果分析</w:t>
       </w:r>
-      <w:bookmarkStart w:id="11" w:name="OLE_LINK88"/>
       <w:bookmarkStart w:id="12" w:name="OLE_LINK89"/>
+      <w:bookmarkStart w:id="13" w:name="OLE_LINK88"/>
       <w:r>
         <w:rPr>
           <w:rFonts w:hint="eastAsia" w:ascii="Times New Roman" w:hAnsi="Times New Roman" w:cs="Times New Roman"/>
@@ -2030,11 +2237,11 @@
         </w:rPr>
         <w:t>效应大小检验</w:t>
       </w:r>
-      <w:bookmarkEnd w:id="11"/>
       <w:bookmarkEnd w:id="12"/>
-    </w:p>
-    <w:bookmarkEnd w:id="9"/>
+      <w:bookmarkEnd w:id="13"/>
+    </w:p>
     <w:bookmarkEnd w:id="10"/>
+    <w:bookmarkEnd w:id="11"/>
     <w:p>
       <w:pPr>
         <w:rPr>
@@ -2115,7 +2322,7 @@
           <w:szCs w:val="18"/>
           <w:lang w:val="en-US" w:eastAsia="zh-CN"/>
         </w:rPr>
-        <w:t>-0.0291--0.0210</w:t>
+        <w:t>-0.0291-0.0210</w:t>
       </w:r>
     </w:p>
     <w:p>
@@ -2149,6 +2356,91 @@
           <w:lang w:val="en-US" w:eastAsia="zh-CN"/>
         </w:rPr>
       </w:pPr>
+    </w:p>
+    <w:p>
+      <w:pPr>
+        <w:rPr>
+          <w:rFonts w:hint="eastAsia" w:ascii="Times New Roman" w:hAnsi="Times New Roman" w:cs="Times New Roman"/>
+          <w:color w:val="0070C0"/>
+          <w:sz w:val="18"/>
+          <w:szCs w:val="18"/>
+          <w:lang w:val="en-US" w:eastAsia="zh-CN"/>
+        </w:rPr>
+      </w:pPr>
+      <w:r>
+        <w:rPr>
+          <w:rFonts w:hint="eastAsia" w:ascii="Times New Roman" w:hAnsi="Times New Roman" w:cs="Times New Roman"/>
+          <w:color w:val="0070C0"/>
+          <w:sz w:val="18"/>
+          <w:szCs w:val="18"/>
+          <w:lang w:val="en-US" w:eastAsia="zh-CN"/>
+        </w:rPr>
+        <w:t>留存率：</w:t>
+      </w:r>
+    </w:p>
+    <w:p>
+      <w:pPr>
+        <w:rPr>
+          <w:rFonts w:hint="eastAsia" w:ascii="Times New Roman" w:hAnsi="Times New Roman" w:cs="Times New Roman"/>
+          <w:color w:val="0070C0"/>
+          <w:sz w:val="18"/>
+          <w:szCs w:val="18"/>
+          <w:lang w:val="en-US" w:eastAsia="zh-CN"/>
+        </w:rPr>
+      </w:pPr>
+      <w:r>
+        <w:rPr>
+          <w:rFonts w:hint="eastAsia" w:ascii="Times New Roman" w:hAnsi="Times New Roman" w:cs="Times New Roman"/>
+          <w:color w:val="0070C0"/>
+          <w:sz w:val="18"/>
+          <w:szCs w:val="18"/>
+          <w:lang w:val="en-US" w:eastAsia="zh-CN"/>
+        </w:rPr>
+        <w:t>置信区间：0.0081-0.0541</w:t>
+      </w:r>
+    </w:p>
+    <w:p>
+      <w:pPr>
+        <w:rPr>
+          <w:rFonts w:hint="eastAsia" w:ascii="Times New Roman" w:hAnsi="Times New Roman" w:cs="Times New Roman"/>
+          <w:color w:val="0070C0"/>
+          <w:sz w:val="18"/>
+          <w:szCs w:val="18"/>
+          <w:lang w:val="en-US" w:eastAsia="zh-CN"/>
+        </w:rPr>
+      </w:pPr>
+      <w:r>
+        <w:rPr>
+          <w:rFonts w:hint="eastAsia" w:ascii="Times New Roman" w:hAnsi="Times New Roman" w:cs="Times New Roman"/>
+          <w:color w:val="0070C0"/>
+          <w:sz w:val="18"/>
+          <w:szCs w:val="18"/>
+          <w:lang w:val="en-US" w:eastAsia="zh-CN"/>
+        </w:rPr>
+        <w:t>具有统计显著性，不具有实际显著性</w:t>
+      </w:r>
+    </w:p>
+    <w:p>
+      <w:pPr>
+        <w:rPr>
+          <w:rFonts w:hint="eastAsia" w:ascii="Times New Roman" w:hAnsi="Times New Roman" w:cs="Times New Roman"/>
+          <w:color w:val="0070C0"/>
+          <w:sz w:val="18"/>
+          <w:szCs w:val="18"/>
+          <w:lang w:val="en-US" w:eastAsia="zh-CN"/>
+        </w:rPr>
+      </w:pPr>
+    </w:p>
+    <w:p>
+      <w:pPr>
+        <w:rPr>
+          <w:rFonts w:hint="eastAsia" w:ascii="Times New Roman" w:hAnsi="Times New Roman" w:cs="Times New Roman"/>
+          <w:color w:val="0070C0"/>
+          <w:sz w:val="18"/>
+          <w:szCs w:val="18"/>
+          <w:lang w:val="en-US" w:eastAsia="zh-CN"/>
+        </w:rPr>
+      </w:pPr>
       <w:r>
         <w:rPr>
           <w:rFonts w:hint="eastAsia" w:ascii="Times New Roman" w:hAnsi="Times New Roman" w:cs="Times New Roman"/>
@@ -2187,8 +2479,8 @@
           <w:rFonts w:hint="eastAsia" w:ascii="Times New Roman" w:hAnsi="Times New Roman" w:cs="Times New Roman"/>
         </w:rPr>
       </w:pPr>
-      <w:bookmarkStart w:id="13" w:name="OLE_LINK87"/>
-      <w:bookmarkStart w:id="14" w:name="OLE_LINK86"/>
+      <w:bookmarkStart w:id="14" w:name="OLE_LINK87"/>
+      <w:bookmarkStart w:id="15" w:name="OLE_LINK86"/>
     </w:p>
     <w:p>
       <w:pPr>
@@ -2203,8 +2495,8 @@
         <w:t>符号检验</w:t>
       </w:r>
     </w:p>
-    <w:bookmarkEnd w:id="13"/>
     <w:bookmarkEnd w:id="14"/>
+    <w:bookmarkEnd w:id="15"/>
     <w:p>
       <w:pPr>
         <w:rPr>
@@ -2287,6 +2579,72 @@
         </w:rPr>
         <w:t>具有统计显著性</w:t>
       </w:r>
+    </w:p>
+    <w:p>
+      <w:pPr>
+        <w:rPr>
+          <w:rFonts w:hint="eastAsia" w:ascii="Times New Roman" w:hAnsi="Times New Roman" w:cs="Times New Roman"/>
+          <w:color w:val="0070C0"/>
+          <w:sz w:val="18"/>
+          <w:szCs w:val="18"/>
+          <w:lang w:val="en-US" w:eastAsia="zh-CN"/>
+        </w:rPr>
+      </w:pPr>
+    </w:p>
+    <w:p>
+      <w:pPr>
+        <w:rPr>
+          <w:rFonts w:hint="eastAsia" w:ascii="Times New Roman" w:hAnsi="Times New Roman" w:cs="Times New Roman"/>
+          <w:color w:val="0070C0"/>
+          <w:sz w:val="18"/>
+          <w:szCs w:val="18"/>
+          <w:lang w:val="en-US" w:eastAsia="zh-CN"/>
+        </w:rPr>
+      </w:pPr>
+      <w:r>
+        <w:rPr>
+          <w:rFonts w:hint="eastAsia" w:ascii="Times New Roman" w:hAnsi="Times New Roman" w:cs="Times New Roman"/>
+          <w:color w:val="0070C0"/>
+          <w:sz w:val="18"/>
+          <w:szCs w:val="18"/>
+          <w:lang w:val="en-US" w:eastAsia="zh-CN"/>
+        </w:rPr>
+        <w:t>留存率：P = 0.6776</w:t>
+      </w:r>
+    </w:p>
+    <w:p>
+      <w:pPr>
+        <w:rPr>
+          <w:rFonts w:hint="eastAsia" w:ascii="Times New Roman" w:hAnsi="Times New Roman" w:cs="Times New Roman"/>
+          <w:color w:val="0070C0"/>
+          <w:sz w:val="18"/>
+          <w:szCs w:val="18"/>
+          <w:lang w:val="en-US" w:eastAsia="zh-CN"/>
+        </w:rPr>
+      </w:pPr>
+      <w:r>
+        <w:rPr>
+          <w:rFonts w:hint="eastAsia" w:ascii="Times New Roman" w:hAnsi="Times New Roman" w:cs="Times New Roman"/>
+          <w:color w:val="0070C0"/>
+          <w:sz w:val="18"/>
+          <w:szCs w:val="18"/>
+          <w:lang w:val="en-US" w:eastAsia="zh-CN"/>
+        </w:rPr>
+        <w:t>不具有统计显著性</w:t>
+      </w:r>
+    </w:p>
+    <w:p>
+      <w:pPr>
+        <w:rPr>
+          <w:rFonts w:hint="eastAsia" w:ascii="Times New Roman" w:hAnsi="Times New Roman" w:cs="Times New Roman"/>
+          <w:color w:val="0070C0"/>
+          <w:sz w:val="18"/>
+          <w:szCs w:val="18"/>
+          <w:lang w:val="en-US" w:eastAsia="zh-CN"/>
+        </w:rPr>
+      </w:pPr>
+      <w:bookmarkStart w:id="18" w:name="_GoBack"/>
+      <w:bookmarkEnd w:id="18"/>
     </w:p>
     <w:p>
       <w:pPr>
@@ -2631,16 +2989,16 @@
         </w:rPr>
         <w:t>对你会开展的后续试验进行概括说明，你的假设会是什么，你将</w:t>
       </w:r>
-      <w:bookmarkStart w:id="15" w:name="OLE_LINK94"/>
       <w:bookmarkStart w:id="16" w:name="OLE_LINK95"/>
+      <w:bookmarkStart w:id="17" w:name="OLE_LINK94"/>
       <w:r>
         <w:rPr>
           <w:rFonts w:hint="eastAsia" w:ascii="Times New Roman" w:hAnsi="Times New Roman" w:cs="Times New Roman"/>
         </w:rPr>
         <w:t>测量哪些度量</w:t>
       </w:r>
-      <w:bookmarkEnd w:id="15"/>
       <w:bookmarkEnd w:id="16"/>
+      <w:bookmarkEnd w:id="17"/>
       <w:r>
         <w:rPr>
           <w:rFonts w:hint="eastAsia" w:ascii="Times New Roman" w:hAnsi="Times New Roman" w:cs="Times New Roman"/>

</xml_diff>

<commit_message>
p7 Final project fourth upload
</commit_message>
<xml_diff>
--- a/p7/Final+Project+Template_zh.docx
+++ b/p7/Final+Project+Template_zh.docx
@@ -467,8 +467,8 @@
         </w:rPr>
         <w:t>对于每个度量，解释你为什么使用或不使用它作为</w:t>
       </w:r>
-      <w:bookmarkStart w:id="4" w:name="OLE_LINK104"/>
-      <w:bookmarkStart w:id="5" w:name="OLE_LINK103"/>
+      <w:bookmarkStart w:id="4" w:name="OLE_LINK103"/>
+      <w:bookmarkStart w:id="5" w:name="OLE_LINK104"/>
       <w:r>
         <w:rPr>
           <w:rFonts w:hint="eastAsia" w:ascii="Times New Roman" w:hAnsi="Times New Roman" w:cs="Times New Roman"/>
@@ -793,7 +793,7 @@
           <w:szCs w:val="18"/>
           <w:lang w:val="en-US" w:eastAsia="zh-CN"/>
         </w:rPr>
-        <w:t>期望：总转化率、留存率、净转化率都减小，都具有统计显著性与实际显著性</w:t>
+        <w:t>期望：总转化率、留存率增加，都具有统计显著性与实际显著性，净转化率，变化不大。</w:t>
       </w:r>
     </w:p>
     <w:p>
@@ -1510,7 +1510,7 @@
           <w:szCs w:val="18"/>
           <w:lang w:eastAsia="zh-CN"/>
         </w:rPr>
-        <w:t>通过在线计算器计算出：</w:t>
+        <w:t>通过在线计算器与所给数据计算出：</w:t>
       </w:r>
     </w:p>
     <w:p>
@@ -1541,7 +1541,7 @@
           <w:szCs w:val="18"/>
           <w:lang w:val="en-US" w:eastAsia="zh-CN"/>
         </w:rPr>
-        <w:t>4737818</w:t>
+        <w:t>645875</w:t>
       </w:r>
     </w:p>
     <w:p>
@@ -1646,28 +1646,28 @@
           <w:szCs w:val="18"/>
           <w:lang w:val="en-US" w:eastAsia="zh-CN"/>
         </w:rPr>
-        <w:t>选择总转化率网页计算天数：4737818/40000 =118.45 大概需要4个月的时间，持续时间太长</w:t>
-      </w:r>
-    </w:p>
-    <w:p>
-      <w:pPr>
-        <w:rPr>
-          <w:rFonts w:hint="eastAsia" w:ascii="Times New Roman" w:hAnsi="Times New Roman" w:cs="Times New Roman"/>
-          <w:color w:val="0070C0"/>
-          <w:sz w:val="18"/>
-          <w:szCs w:val="18"/>
-          <w:lang w:val="en-US" w:eastAsia="zh-CN"/>
-        </w:rPr>
-      </w:pPr>
-      <w:r>
-        <w:rPr>
-          <w:rFonts w:hint="eastAsia" w:ascii="Times New Roman" w:hAnsi="Times New Roman" w:cs="Times New Roman"/>
-          <w:color w:val="0070C0"/>
-          <w:sz w:val="18"/>
-          <w:szCs w:val="18"/>
-          <w:lang w:val="en-US" w:eastAsia="zh-CN"/>
-        </w:rPr>
-        <w:t>选择净转化率网页计算天数：685325/40000 = 17.13 时间合适，如果四舍五入为17天，所需网页数不够，因此进位，选择持续时间18天</w:t>
+        <w:t>选择总转化率网页计算天数：645875/40000 =16.15 大概需要17天时间</w:t>
+      </w:r>
+    </w:p>
+    <w:p>
+      <w:pPr>
+        <w:rPr>
+          <w:rFonts w:hint="eastAsia" w:ascii="Times New Roman" w:hAnsi="Times New Roman" w:cs="Times New Roman"/>
+          <w:color w:val="0070C0"/>
+          <w:sz w:val="18"/>
+          <w:szCs w:val="18"/>
+          <w:lang w:val="en-US" w:eastAsia="zh-CN"/>
+        </w:rPr>
+      </w:pPr>
+      <w:r>
+        <w:rPr>
+          <w:rFonts w:hint="eastAsia" w:ascii="Times New Roman" w:hAnsi="Times New Roman" w:cs="Times New Roman"/>
+          <w:color w:val="0070C0"/>
+          <w:sz w:val="18"/>
+          <w:szCs w:val="18"/>
+          <w:lang w:val="en-US" w:eastAsia="zh-CN"/>
+        </w:rPr>
+        <w:t>选择净转化率网页计算天数：685325/40000 = 17.13 时间合适，如果四舍五入为17天，所需网页数不够，不能计算净转化率，因此进位，选择持续时间18天</w:t>
       </w:r>
     </w:p>
     <w:p>
@@ -2643,8 +2643,6 @@
           <w:lang w:val="en-US" w:eastAsia="zh-CN"/>
         </w:rPr>
       </w:pPr>
-      <w:bookmarkStart w:id="18" w:name="_GoBack"/>
-      <w:bookmarkEnd w:id="18"/>
     </w:p>
     <w:p>
       <w:pPr>
@@ -3208,24 +3206,26 @@
           <w:szCs w:val="18"/>
           <w:lang w:val="en-US" w:eastAsia="zh-CN"/>
         </w:rPr>
-        <w:t>转移单位：完成登录的用户Id数量</w:t>
-      </w:r>
-    </w:p>
-    <w:p>
-      <w:pPr>
-        <w:rPr>
-          <w:rFonts w:hint="eastAsia" w:ascii="Times New Roman" w:hAnsi="Times New Roman" w:cs="Times New Roman"/>
-          <w:lang w:val="en-US" w:eastAsia="zh-CN"/>
-        </w:rPr>
-      </w:pPr>
-    </w:p>
-    <w:p>
-      <w:pPr>
-        <w:rPr>
-          <w:rFonts w:hint="eastAsia" w:ascii="Times New Roman" w:hAnsi="Times New Roman" w:cs="Times New Roman"/>
-          <w:lang w:val="en-US" w:eastAsia="zh-CN"/>
-        </w:rPr>
-      </w:pPr>
+        <w:t>转移单位：每个完成登录的用户Id</w:t>
+      </w:r>
+    </w:p>
+    <w:p>
+      <w:pPr>
+        <w:rPr>
+          <w:rFonts w:hint="eastAsia" w:ascii="Times New Roman" w:hAnsi="Times New Roman" w:cs="Times New Roman"/>
+          <w:lang w:val="en-US" w:eastAsia="zh-CN"/>
+        </w:rPr>
+      </w:pPr>
+    </w:p>
+    <w:p>
+      <w:pPr>
+        <w:rPr>
+          <w:rFonts w:hint="eastAsia" w:ascii="Times New Roman" w:hAnsi="Times New Roman" w:cs="Times New Roman"/>
+          <w:lang w:val="en-US" w:eastAsia="zh-CN"/>
+        </w:rPr>
+      </w:pPr>
+      <w:bookmarkStart w:id="18" w:name="_GoBack"/>
+      <w:bookmarkEnd w:id="18"/>
     </w:p>
     <w:p>
       <w:pPr>

</xml_diff>